<commit_message>
adding rarefaction plots for all regions
</commit_message>
<xml_diff>
--- a/doc/opinion_decolonizing_Expertise_Mar2023_Review_rev2.docx
+++ b/doc/opinion_decolonizing_Expertise_Mar2023_Review_rev2.docx
@@ -54,8 +54,8 @@
         <w:spacing w:line="480" w:lineRule="auto"/>
         <w:rPr>
           <w:rFonts w:ascii="Times New Roman" w:eastAsia="Times New Roman" w:hAnsi="Times New Roman" w:cs="Times New Roman"/>
-          <w:lang w:val="en-US"/>
-          <w:rPrChange w:id="3" w:author="Gabriel Nakamura" w:date="2023-05-18T12:47:00Z">
+          <w:lang w:val="pt-BR"/>
+          <w:rPrChange w:id="3" w:author="Gabriel Nakamura" w:date="2023-06-05T16:53:00Z">
             <w:rPr>
               <w:rFonts w:ascii="Times New Roman" w:eastAsia="Times New Roman" w:hAnsi="Times New Roman" w:cs="Times New Roman"/>
             </w:rPr>
@@ -65,8 +65,8 @@
       <w:r>
         <w:rPr>
           <w:rFonts w:ascii="Times New Roman" w:hAnsi="Times New Roman"/>
-          <w:lang w:val="en-US"/>
-          <w:rPrChange w:id="4" w:author="Gabriel Nakamura" w:date="2023-05-18T12:47:00Z">
+          <w:lang w:val="pt-BR"/>
+          <w:rPrChange w:id="4" w:author="Gabriel Nakamura" w:date="2023-06-05T16:53:00Z">
             <w:rPr>
               <w:rFonts w:ascii="Times New Roman" w:hAnsi="Times New Roman"/>
               <w:lang w:val="pt-PT"/>
@@ -79,8 +79,8 @@
         <w:rPr>
           <w:rFonts w:ascii="Times New Roman" w:hAnsi="Times New Roman"/>
           <w:vertAlign w:val="superscript"/>
-          <w:lang w:val="en-US"/>
-          <w:rPrChange w:id="5" w:author="Gabriel Nakamura" w:date="2023-05-18T12:47:00Z">
+          <w:lang w:val="pt-BR"/>
+          <w:rPrChange w:id="5" w:author="Gabriel Nakamura" w:date="2023-06-05T16:53:00Z">
             <w:rPr>
               <w:rFonts w:ascii="Times New Roman" w:hAnsi="Times New Roman"/>
               <w:vertAlign w:val="superscript"/>
@@ -93,8 +93,8 @@
       <w:r>
         <w:rPr>
           <w:rFonts w:ascii="Times New Roman" w:hAnsi="Times New Roman"/>
-          <w:lang w:val="en-US"/>
-          <w:rPrChange w:id="6" w:author="Gabriel Nakamura" w:date="2023-05-18T12:47:00Z">
+          <w:lang w:val="pt-BR"/>
+          <w:rPrChange w:id="6" w:author="Gabriel Nakamura" w:date="2023-06-05T16:53:00Z">
             <w:rPr>
               <w:rFonts w:ascii="Times New Roman" w:hAnsi="Times New Roman"/>
               <w:lang w:val="pt-PT"/>
@@ -107,8 +107,8 @@
       <w:r>
         <w:rPr>
           <w:rFonts w:ascii="Times New Roman" w:hAnsi="Times New Roman"/>
-          <w:lang w:val="en-US"/>
-          <w:rPrChange w:id="7" w:author="Gabriel Nakamura" w:date="2023-05-18T12:47:00Z">
+          <w:lang w:val="pt-BR"/>
+          <w:rPrChange w:id="7" w:author="Gabriel Nakamura" w:date="2023-06-05T16:53:00Z">
             <w:rPr>
               <w:rFonts w:ascii="Times New Roman" w:hAnsi="Times New Roman"/>
               <w:lang w:val="pt-PT"/>
@@ -121,8 +121,8 @@
       <w:r>
         <w:rPr>
           <w:rFonts w:ascii="Times New Roman" w:hAnsi="Times New Roman"/>
-          <w:lang w:val="en-US"/>
-          <w:rPrChange w:id="8" w:author="Gabriel Nakamura" w:date="2023-05-18T12:47:00Z">
+          <w:lang w:val="pt-BR"/>
+          <w:rPrChange w:id="8" w:author="Gabriel Nakamura" w:date="2023-06-05T16:53:00Z">
             <w:rPr>
               <w:rFonts w:ascii="Times New Roman" w:hAnsi="Times New Roman"/>
               <w:lang w:val="pt-PT"/>
@@ -135,8 +135,8 @@
         <w:rPr>
           <w:rFonts w:ascii="Times New Roman" w:hAnsi="Times New Roman"/>
           <w:vertAlign w:val="superscript"/>
-          <w:lang w:val="en-US"/>
-          <w:rPrChange w:id="9" w:author="Gabriel Nakamura" w:date="2023-05-18T12:47:00Z">
+          <w:lang w:val="pt-BR"/>
+          <w:rPrChange w:id="9" w:author="Gabriel Nakamura" w:date="2023-06-05T16:53:00Z">
             <w:rPr>
               <w:rFonts w:ascii="Times New Roman" w:hAnsi="Times New Roman"/>
               <w:vertAlign w:val="superscript"/>
@@ -149,78 +149,50 @@
       <w:r>
         <w:rPr>
           <w:rFonts w:ascii="Times New Roman" w:hAnsi="Times New Roman"/>
-          <w:lang w:val="en-US"/>
-          <w:rPrChange w:id="10" w:author="Gabriel Nakamura" w:date="2023-05-18T12:47:00Z">
+          <w:lang w:val="pt-BR"/>
+          <w:rPrChange w:id="10" w:author="Gabriel Nakamura" w:date="2023-06-05T16:53:00Z">
             <w:rPr>
               <w:rFonts w:ascii="Times New Roman" w:hAnsi="Times New Roman"/>
               <w:lang w:val="pt-PT"/>
             </w:rPr>
           </w:rPrChange>
         </w:rPr>
-        <w:t xml:space="preserve">, </w:t>
+        <w:t xml:space="preserve">, Valério De </w:t>
       </w:r>
       <w:proofErr w:type="spellStart"/>
       <w:r>
         <w:rPr>
           <w:rFonts w:ascii="Times New Roman" w:hAnsi="Times New Roman"/>
-          <w:lang w:val="en-US"/>
-          <w:rPrChange w:id="11" w:author="Gabriel Nakamura" w:date="2023-05-18T12:47:00Z">
+          <w:lang w:val="pt-BR"/>
+          <w:rPrChange w:id="11" w:author="Gabriel Nakamura" w:date="2023-06-05T16:53:00Z">
             <w:rPr>
               <w:rFonts w:ascii="Times New Roman" w:hAnsi="Times New Roman"/>
               <w:lang w:val="pt-PT"/>
             </w:rPr>
           </w:rPrChange>
         </w:rPr>
-        <w:t>Valério</w:t>
+        <w:t>Patta</w:t>
       </w:r>
       <w:proofErr w:type="spellEnd"/>
       <w:r>
         <w:rPr>
           <w:rFonts w:ascii="Times New Roman" w:hAnsi="Times New Roman"/>
-          <w:lang w:val="en-US"/>
-          <w:rPrChange w:id="12" w:author="Gabriel Nakamura" w:date="2023-05-18T12:47:00Z">
+          <w:lang w:val="pt-BR"/>
+          <w:rPrChange w:id="12" w:author="Gabriel Nakamura" w:date="2023-06-05T16:53:00Z">
             <w:rPr>
               <w:rFonts w:ascii="Times New Roman" w:hAnsi="Times New Roman"/>
               <w:lang w:val="pt-PT"/>
             </w:rPr>
           </w:rPrChange>
         </w:rPr>
-        <w:t xml:space="preserve"> De </w:t>
-      </w:r>
-      <w:proofErr w:type="spellStart"/>
-      <w:r>
-        <w:rPr>
-          <w:rFonts w:ascii="Times New Roman" w:hAnsi="Times New Roman"/>
-          <w:lang w:val="en-US"/>
-          <w:rPrChange w:id="13" w:author="Gabriel Nakamura" w:date="2023-05-18T12:47:00Z">
-            <w:rPr>
-              <w:rFonts w:ascii="Times New Roman" w:hAnsi="Times New Roman"/>
-              <w:lang w:val="pt-PT"/>
-            </w:rPr>
-          </w:rPrChange>
-        </w:rPr>
-        <w:t>Patta</w:t>
-      </w:r>
-      <w:proofErr w:type="spellEnd"/>
-      <w:r>
-        <w:rPr>
-          <w:rFonts w:ascii="Times New Roman" w:hAnsi="Times New Roman"/>
-          <w:lang w:val="en-US"/>
-          <w:rPrChange w:id="14" w:author="Gabriel Nakamura" w:date="2023-05-18T12:47:00Z">
-            <w:rPr>
-              <w:rFonts w:ascii="Times New Roman" w:hAnsi="Times New Roman"/>
-              <w:lang w:val="pt-PT"/>
-            </w:rPr>
-          </w:rPrChange>
-        </w:rPr>
         <w:t xml:space="preserve"> Pillar</w:t>
       </w:r>
       <w:r>
         <w:rPr>
           <w:rFonts w:ascii="Times New Roman" w:hAnsi="Times New Roman"/>
           <w:vertAlign w:val="superscript"/>
-          <w:lang w:val="en-US"/>
-          <w:rPrChange w:id="15" w:author="Gabriel Nakamura" w:date="2023-05-18T12:47:00Z">
+          <w:lang w:val="pt-BR"/>
+          <w:rPrChange w:id="13" w:author="Gabriel Nakamura" w:date="2023-06-05T16:53:00Z">
             <w:rPr>
               <w:rFonts w:ascii="Times New Roman" w:hAnsi="Times New Roman"/>
               <w:vertAlign w:val="superscript"/>
@@ -233,8 +205,8 @@
       <w:r>
         <w:rPr>
           <w:rFonts w:ascii="Times New Roman" w:hAnsi="Times New Roman"/>
-          <w:lang w:val="en-US"/>
-          <w:rPrChange w:id="16" w:author="Gabriel Nakamura" w:date="2023-05-18T12:47:00Z">
+          <w:lang w:val="pt-BR"/>
+          <w:rPrChange w:id="14" w:author="Gabriel Nakamura" w:date="2023-06-05T16:53:00Z">
             <w:rPr>
               <w:rFonts w:ascii="Times New Roman" w:hAnsi="Times New Roman"/>
               <w:lang w:val="pt-PT"/>
@@ -247,8 +219,8 @@
       <w:r>
         <w:rPr>
           <w:rFonts w:ascii="Times New Roman" w:hAnsi="Times New Roman"/>
-          <w:lang w:val="en-US"/>
-          <w:rPrChange w:id="17" w:author="Gabriel Nakamura" w:date="2023-05-18T12:47:00Z">
+          <w:lang w:val="pt-BR"/>
+          <w:rPrChange w:id="15" w:author="Gabriel Nakamura" w:date="2023-06-05T16:53:00Z">
             <w:rPr>
               <w:rFonts w:ascii="Times New Roman" w:hAnsi="Times New Roman"/>
               <w:lang w:val="pt-PT"/>
@@ -261,8 +233,8 @@
       <w:r>
         <w:rPr>
           <w:rFonts w:ascii="Times New Roman" w:hAnsi="Times New Roman"/>
-          <w:lang w:val="en-US"/>
-          <w:rPrChange w:id="18" w:author="Gabriel Nakamura" w:date="2023-05-18T12:47:00Z">
+          <w:lang w:val="pt-BR"/>
+          <w:rPrChange w:id="16" w:author="Gabriel Nakamura" w:date="2023-06-05T16:53:00Z">
             <w:rPr>
               <w:rFonts w:ascii="Times New Roman" w:hAnsi="Times New Roman"/>
               <w:lang w:val="pt-PT"/>
@@ -275,8 +247,8 @@
         <w:rPr>
           <w:rFonts w:ascii="Times New Roman" w:hAnsi="Times New Roman"/>
           <w:vertAlign w:val="superscript"/>
-          <w:lang w:val="en-US"/>
-          <w:rPrChange w:id="19" w:author="Gabriel Nakamura" w:date="2023-05-18T12:47:00Z">
+          <w:lang w:val="pt-BR"/>
+          <w:rPrChange w:id="17" w:author="Gabriel Nakamura" w:date="2023-06-05T16:53:00Z">
             <w:rPr>
               <w:rFonts w:ascii="Times New Roman" w:hAnsi="Times New Roman"/>
               <w:vertAlign w:val="superscript"/>
@@ -289,22 +261,50 @@
       <w:r>
         <w:rPr>
           <w:rFonts w:ascii="Times New Roman" w:hAnsi="Times New Roman"/>
-          <w:lang w:val="en-US"/>
-          <w:rPrChange w:id="20" w:author="Gabriel Nakamura" w:date="2023-05-18T12:47:00Z">
+          <w:lang w:val="pt-BR"/>
+          <w:rPrChange w:id="18" w:author="Gabriel Nakamura" w:date="2023-06-05T16:53:00Z">
             <w:rPr>
               <w:rFonts w:ascii="Times New Roman" w:hAnsi="Times New Roman"/>
               <w:lang w:val="pt-PT"/>
             </w:rPr>
           </w:rPrChange>
         </w:rPr>
-        <w:t xml:space="preserve"> and Leandro Duarte</w:t>
+        <w:t xml:space="preserve"> </w:t>
+      </w:r>
+      <w:proofErr w:type="spellStart"/>
+      <w:r>
+        <w:rPr>
+          <w:rFonts w:ascii="Times New Roman" w:hAnsi="Times New Roman"/>
+          <w:lang w:val="pt-BR"/>
+          <w:rPrChange w:id="19" w:author="Gabriel Nakamura" w:date="2023-06-05T16:53:00Z">
+            <w:rPr>
+              <w:rFonts w:ascii="Times New Roman" w:hAnsi="Times New Roman"/>
+              <w:lang w:val="pt-PT"/>
+            </w:rPr>
+          </w:rPrChange>
+        </w:rPr>
+        <w:t>and</w:t>
+      </w:r>
+      <w:proofErr w:type="spellEnd"/>
+      <w:r>
+        <w:rPr>
+          <w:rFonts w:ascii="Times New Roman" w:hAnsi="Times New Roman"/>
+          <w:lang w:val="pt-BR"/>
+          <w:rPrChange w:id="20" w:author="Gabriel Nakamura" w:date="2023-06-05T16:53:00Z">
+            <w:rPr>
+              <w:rFonts w:ascii="Times New Roman" w:hAnsi="Times New Roman"/>
+              <w:lang w:val="pt-PT"/>
+            </w:rPr>
+          </w:rPrChange>
+        </w:rPr>
+        <w:t xml:space="preserve"> Leandro Duarte</w:t>
       </w:r>
       <w:r>
         <w:rPr>
           <w:rFonts w:ascii="Times New Roman" w:hAnsi="Times New Roman"/>
           <w:vertAlign w:val="superscript"/>
-          <w:lang w:val="en-US"/>
-          <w:rPrChange w:id="21" w:author="Gabriel Nakamura" w:date="2023-05-18T12:47:00Z">
+          <w:lang w:val="pt-BR"/>
+          <w:rPrChange w:id="21" w:author="Gabriel Nakamura" w:date="2023-06-05T16:53:00Z">
             <w:rPr>
               <w:rFonts w:ascii="Times New Roman" w:hAnsi="Times New Roman"/>
               <w:vertAlign w:val="superscript"/>
@@ -492,8 +492,8 @@
         <w:spacing w:line="480" w:lineRule="auto"/>
         <w:rPr>
           <w:rFonts w:ascii="Times New Roman" w:eastAsia="Times New Roman" w:hAnsi="Times New Roman" w:cs="Times New Roman"/>
-          <w:lang w:val="en-US"/>
-          <w:rPrChange w:id="32" w:author="Gabriel Nakamura" w:date="2023-05-18T12:47:00Z">
+          <w:lang w:val="pt-BR"/>
+          <w:rPrChange w:id="32" w:author="Gabriel Nakamura" w:date="2023-06-05T16:53:00Z">
             <w:rPr>
               <w:rFonts w:ascii="Times New Roman" w:eastAsia="Times New Roman" w:hAnsi="Times New Roman" w:cs="Times New Roman"/>
             </w:rPr>
@@ -503,44 +503,87 @@
       <w:r>
         <w:rPr>
           <w:rFonts w:ascii="Times New Roman" w:hAnsi="Times New Roman"/>
-          <w:lang w:val="en-US"/>
-          <w:rPrChange w:id="33" w:author="Gabriel Nakamura" w:date="2023-05-18T12:47:00Z">
+          <w:lang w:val="pt-BR"/>
+          <w:rPrChange w:id="33" w:author="Gabriel Nakamura" w:date="2023-06-05T16:53:00Z">
             <w:rPr>
               <w:rFonts w:ascii="Times New Roman" w:hAnsi="Times New Roman"/>
               <w:lang w:val="pt-PT"/>
             </w:rPr>
           </w:rPrChange>
         </w:rPr>
-        <w:t xml:space="preserve">3 – </w:t>
+        <w:t xml:space="preserve">3 – Universidade Federal do Rio Grande do Sul, </w:t>
       </w:r>
       <w:proofErr w:type="spellStart"/>
       <w:r>
         <w:rPr>
           <w:rFonts w:ascii="Times New Roman" w:hAnsi="Times New Roman"/>
-          <w:lang w:val="en-US"/>
-          <w:rPrChange w:id="34" w:author="Gabriel Nakamura" w:date="2023-05-18T12:47:00Z">
+          <w:lang w:val="pt-BR"/>
+          <w:rPrChange w:id="34" w:author="Gabriel Nakamura" w:date="2023-06-05T16:53:00Z">
             <w:rPr>
               <w:rFonts w:ascii="Times New Roman" w:hAnsi="Times New Roman"/>
               <w:lang w:val="pt-PT"/>
             </w:rPr>
           </w:rPrChange>
         </w:rPr>
-        <w:t>Universidade</w:t>
+        <w:t>Ecology</w:t>
       </w:r>
       <w:proofErr w:type="spellEnd"/>
       <w:r>
         <w:rPr>
           <w:rFonts w:ascii="Times New Roman" w:hAnsi="Times New Roman"/>
-          <w:lang w:val="en-US"/>
-          <w:rPrChange w:id="35" w:author="Gabriel Nakamura" w:date="2023-05-18T12:47:00Z">
+          <w:lang w:val="pt-BR"/>
+          <w:rPrChange w:id="35" w:author="Gabriel Nakamura" w:date="2023-06-05T16:53:00Z">
             <w:rPr>
               <w:rFonts w:ascii="Times New Roman" w:hAnsi="Times New Roman"/>
               <w:lang w:val="pt-PT"/>
             </w:rPr>
           </w:rPrChange>
         </w:rPr>
-        <w:t xml:space="preserve"> Federal do Rio Grande do Sul, Ecology Department, Porto Alegre, Brazil</w:t>
-      </w:r>
+        <w:t xml:space="preserve"> </w:t>
+      </w:r>
+      <w:proofErr w:type="spellStart"/>
+      <w:r>
+        <w:rPr>
+          <w:rFonts w:ascii="Times New Roman" w:hAnsi="Times New Roman"/>
+          <w:lang w:val="pt-BR"/>
+          <w:rPrChange w:id="36" w:author="Gabriel Nakamura" w:date="2023-06-05T16:53:00Z">
+            <w:rPr>
+              <w:rFonts w:ascii="Times New Roman" w:hAnsi="Times New Roman"/>
+              <w:lang w:val="pt-PT"/>
+            </w:rPr>
+          </w:rPrChange>
+        </w:rPr>
+        <w:t>Department</w:t>
+      </w:r>
+      <w:proofErr w:type="spellEnd"/>
+      <w:r>
+        <w:rPr>
+          <w:rFonts w:ascii="Times New Roman" w:hAnsi="Times New Roman"/>
+          <w:lang w:val="pt-BR"/>
+          <w:rPrChange w:id="37" w:author="Gabriel Nakamura" w:date="2023-06-05T16:53:00Z">
+            <w:rPr>
+              <w:rFonts w:ascii="Times New Roman" w:hAnsi="Times New Roman"/>
+              <w:lang w:val="pt-PT"/>
+            </w:rPr>
+          </w:rPrChange>
+        </w:rPr>
+        <w:t xml:space="preserve">, Porto Alegre, </w:t>
+      </w:r>
+      <w:proofErr w:type="spellStart"/>
+      <w:r>
+        <w:rPr>
+          <w:rFonts w:ascii="Times New Roman" w:hAnsi="Times New Roman"/>
+          <w:lang w:val="pt-BR"/>
+          <w:rPrChange w:id="38" w:author="Gabriel Nakamura" w:date="2023-06-05T16:53:00Z">
+            <w:rPr>
+              <w:rFonts w:ascii="Times New Roman" w:hAnsi="Times New Roman"/>
+              <w:lang w:val="pt-PT"/>
+            </w:rPr>
+          </w:rPrChange>
+        </w:rPr>
+        <w:t>Brazil</w:t>
+      </w:r>
+      <w:proofErr w:type="spellEnd"/>
     </w:p>
     <w:p>
       <w:pPr>
@@ -549,7 +592,7 @@
         <w:rPr>
           <w:rFonts w:ascii="Times New Roman" w:eastAsia="Times New Roman" w:hAnsi="Times New Roman" w:cs="Times New Roman"/>
           <w:lang w:val="en-US"/>
-          <w:rPrChange w:id="36" w:author="Gabriel Nakamura" w:date="2023-05-18T12:47:00Z">
+          <w:rPrChange w:id="39" w:author="Gabriel Nakamura" w:date="2023-05-18T12:47:00Z">
             <w:rPr>
               <w:rFonts w:ascii="Times New Roman" w:eastAsia="Times New Roman" w:hAnsi="Times New Roman" w:cs="Times New Roman"/>
             </w:rPr>
@@ -560,7 +603,7 @@
         <w:rPr>
           <w:rFonts w:ascii="Times New Roman" w:hAnsi="Times New Roman"/>
           <w:lang w:val="en-US"/>
-          <w:rPrChange w:id="37" w:author="Gabriel Nakamura" w:date="2023-05-18T12:47:00Z">
+          <w:rPrChange w:id="40" w:author="Gabriel Nakamura" w:date="2023-05-18T12:47:00Z">
             <w:rPr>
               <w:rFonts w:ascii="Times New Roman" w:hAnsi="Times New Roman"/>
             </w:rPr>
@@ -580,7 +623,7 @@
         <w:rPr>
           <w:rFonts w:ascii="Times New Roman" w:hAnsi="Times New Roman"/>
           <w:lang w:val="en-US"/>
-          <w:rPrChange w:id="38" w:author="Gabriel Nakamura" w:date="2023-05-18T12:47:00Z">
+          <w:rPrChange w:id="41" w:author="Gabriel Nakamura" w:date="2023-05-18T12:47:00Z">
             <w:rPr>
               <w:rFonts w:ascii="Times New Roman" w:hAnsi="Times New Roman"/>
               <w:lang w:val="pt-PT"/>
@@ -594,7 +637,7 @@
         <w:rPr>
           <w:rFonts w:ascii="Times New Roman" w:hAnsi="Times New Roman"/>
           <w:lang w:val="en-US"/>
-          <w:rPrChange w:id="39" w:author="Gabriel Nakamura" w:date="2023-05-18T12:47:00Z">
+          <w:rPrChange w:id="42" w:author="Gabriel Nakamura" w:date="2023-05-18T12:47:00Z">
             <w:rPr>
               <w:rFonts w:ascii="Times New Roman" w:hAnsi="Times New Roman"/>
               <w:lang w:val="pt-PT"/>
@@ -608,7 +651,7 @@
         <w:rPr>
           <w:rFonts w:ascii="Times New Roman" w:hAnsi="Times New Roman"/>
           <w:lang w:val="en-US"/>
-          <w:rPrChange w:id="40" w:author="Gabriel Nakamura" w:date="2023-05-18T12:47:00Z">
+          <w:rPrChange w:id="43" w:author="Gabriel Nakamura" w:date="2023-05-18T12:47:00Z">
             <w:rPr>
               <w:rFonts w:ascii="Times New Roman" w:hAnsi="Times New Roman"/>
               <w:lang w:val="pt-PT"/>
@@ -644,7 +687,7 @@
         <w:rPr>
           <w:rFonts w:ascii="Times New Roman" w:hAnsi="Times New Roman"/>
           <w:lang w:val="en-US"/>
-          <w:rPrChange w:id="41" w:author="Gabriel Nakamura" w:date="2023-05-18T12:47:00Z">
+          <w:rPrChange w:id="44" w:author="Gabriel Nakamura" w:date="2023-05-18T12:47:00Z">
             <w:rPr>
               <w:rFonts w:ascii="Times New Roman" w:hAnsi="Times New Roman"/>
               <w:lang w:val="nl-NL"/>
@@ -658,7 +701,7 @@
         <w:rPr>
           <w:rFonts w:ascii="Times New Roman" w:hAnsi="Times New Roman"/>
           <w:lang w:val="en-US"/>
-          <w:rPrChange w:id="42" w:author="Gabriel Nakamura" w:date="2023-05-18T12:47:00Z">
+          <w:rPrChange w:id="45" w:author="Gabriel Nakamura" w:date="2023-05-18T12:47:00Z">
             <w:rPr>
               <w:rFonts w:ascii="Times New Roman" w:hAnsi="Times New Roman"/>
               <w:lang w:val="nl-NL"/>
@@ -675,7 +718,7 @@
         <w:rPr>
           <w:rFonts w:ascii="Times New Roman" w:eastAsia="Times New Roman" w:hAnsi="Times New Roman" w:cs="Times New Roman"/>
           <w:lang w:val="en-US"/>
-          <w:rPrChange w:id="43" w:author="Gabriel Nakamura" w:date="2023-05-18T12:47:00Z">
+          <w:rPrChange w:id="46" w:author="Gabriel Nakamura" w:date="2023-05-18T12:47:00Z">
             <w:rPr>
               <w:rFonts w:ascii="Times New Roman" w:eastAsia="Times New Roman" w:hAnsi="Times New Roman" w:cs="Times New Roman"/>
             </w:rPr>
@@ -692,7 +735,7 @@
           <w:b/>
           <w:bCs/>
           <w:lang w:val="en-US"/>
-          <w:rPrChange w:id="44" w:author="Gabriel Nakamura" w:date="2023-05-18T12:47:00Z">
+          <w:rPrChange w:id="47" w:author="Gabriel Nakamura" w:date="2023-05-18T12:47:00Z">
             <w:rPr>
               <w:rFonts w:ascii="Times New Roman" w:eastAsia="Times New Roman" w:hAnsi="Times New Roman" w:cs="Times New Roman"/>
               <w:b/>
@@ -719,7 +762,7 @@
         </w:rPr>
         <w:br/>
       </w:r>
-      <w:commentRangeStart w:id="45"/>
+      <w:commentRangeStart w:id="48"/>
     </w:p>
     <w:p>
       <w:pPr>
@@ -728,14 +771,14 @@
         <w:rPr>
           <w:rFonts w:ascii="Times New Roman" w:eastAsia="Times New Roman" w:hAnsi="Times New Roman" w:cs="Times New Roman"/>
           <w:lang w:val="en-US"/>
-          <w:rPrChange w:id="46" w:author="Gabriel Nakamura" w:date="2023-05-18T12:47:00Z">
+          <w:rPrChange w:id="49" w:author="Gabriel Nakamura" w:date="2023-05-18T12:47:00Z">
             <w:rPr>
               <w:rFonts w:ascii="Times New Roman" w:eastAsia="Times New Roman" w:hAnsi="Times New Roman" w:cs="Times New Roman"/>
             </w:rPr>
           </w:rPrChange>
         </w:rPr>
       </w:pPr>
-      <w:ins w:id="47" w:author="Gabriel Nakamura" w:date="2023-05-18T09:46:00Z">
+      <w:ins w:id="50" w:author="Gabriel Nakamura" w:date="2023-05-18T09:46:00Z">
         <w:r>
           <w:rPr>
             <w:rFonts w:ascii="Times New Roman" w:hAnsi="Times New Roman"/>
@@ -751,7 +794,7 @@
           <w:t>perceived how r</w:t>
         </w:r>
       </w:ins>
-      <w:ins w:id="48" w:author="Gabriel Nakamura" w:date="2023-05-18T09:44:00Z">
+      <w:ins w:id="51" w:author="Gabriel Nakamura" w:date="2023-05-18T09:44:00Z">
         <w:r>
           <w:rPr>
             <w:rFonts w:ascii="Times New Roman" w:hAnsi="Times New Roman"/>
@@ -760,7 +803,7 @@
           <w:t>esearch ins</w:t>
         </w:r>
       </w:ins>
-      <w:ins w:id="49" w:author="Gabriel Nakamura" w:date="2023-05-18T09:45:00Z">
+      <w:ins w:id="52" w:author="Gabriel Nakamura" w:date="2023-05-18T09:45:00Z">
         <w:r>
           <w:rPr>
             <w:rFonts w:ascii="Times New Roman" w:hAnsi="Times New Roman"/>
@@ -769,7 +812,7 @@
           <w:t xml:space="preserve">titutes have been </w:t>
         </w:r>
       </w:ins>
-      <w:ins w:id="50" w:author="Gabriel Nakamura" w:date="2023-05-18T09:47:00Z">
+      <w:ins w:id="53" w:author="Gabriel Nakamura" w:date="2023-05-18T09:47:00Z">
         <w:r>
           <w:rPr>
             <w:rFonts w:ascii="Times New Roman" w:hAnsi="Times New Roman"/>
@@ -778,7 +821,7 @@
           <w:t>adopting the discourse of</w:t>
         </w:r>
       </w:ins>
-      <w:ins w:id="51" w:author="Gabriel Nakamura" w:date="2023-05-18T09:45:00Z">
+      <w:ins w:id="54" w:author="Gabriel Nakamura" w:date="2023-05-18T09:45:00Z">
         <w:r>
           <w:rPr>
             <w:rFonts w:ascii="Times New Roman" w:hAnsi="Times New Roman"/>
@@ -787,7 +830,7 @@
           <w:t xml:space="preserve"> champions of </w:t>
         </w:r>
       </w:ins>
-      <w:ins w:id="52" w:author="Gabriel Nakamura" w:date="2023-05-18T09:47:00Z">
+      <w:ins w:id="55" w:author="Gabriel Nakamura" w:date="2023-05-18T09:47:00Z">
         <w:r>
           <w:rPr>
             <w:rFonts w:ascii="Times New Roman" w:hAnsi="Times New Roman"/>
@@ -796,7 +839,7 @@
           <w:t>d</w:t>
         </w:r>
       </w:ins>
-      <w:del w:id="53" w:author="Gabriel Nakamura" w:date="2023-05-18T09:47:00Z">
+      <w:del w:id="56" w:author="Gabriel Nakamura" w:date="2023-05-18T09:47:00Z">
         <w:r>
           <w:rPr>
             <w:rFonts w:ascii="Times New Roman" w:hAnsi="Times New Roman"/>
@@ -812,7 +855,7 @@
         </w:rPr>
         <w:t>iversity, inclusion, and equity</w:t>
       </w:r>
-      <w:ins w:id="54" w:author="Gabriel Nakamura" w:date="2023-05-18T09:47:00Z">
+      <w:ins w:id="57" w:author="Gabriel Nakamura" w:date="2023-05-18T09:47:00Z">
         <w:r>
           <w:rPr>
             <w:rFonts w:ascii="Times New Roman" w:hAnsi="Times New Roman"/>
@@ -821,7 +864,7 @@
           <w:t xml:space="preserve"> (</w:t>
         </w:r>
       </w:ins>
-      <w:ins w:id="55" w:author="Gabriel Nakamura" w:date="2023-05-18T09:48:00Z">
+      <w:ins w:id="58" w:author="Gabriel Nakamura" w:date="2023-05-18T09:48:00Z">
         <w:r>
           <w:rPr>
             <w:rFonts w:ascii="Times New Roman" w:hAnsi="Times New Roman"/>
@@ -837,7 +880,7 @@
         </w:rPr>
         <w:t xml:space="preserve"> </w:t>
       </w:r>
-      <w:del w:id="56" w:author="Gabriel Nakamura" w:date="2023-05-18T09:46:00Z">
+      <w:del w:id="59" w:author="Gabriel Nakamura" w:date="2023-05-18T09:46:00Z">
         <w:r>
           <w:rPr>
             <w:rFonts w:ascii="Times New Roman" w:hAnsi="Times New Roman"/>
@@ -846,7 +889,7 @@
           <w:delText>have been adopted as the motto of almost all research institutes</w:delText>
         </w:r>
       </w:del>
-      <w:ins w:id="57" w:author="Gabriel Nakamura" w:date="2023-05-18T09:46:00Z">
+      <w:ins w:id="60" w:author="Gabriel Nakamura" w:date="2023-05-18T09:46:00Z">
         <w:r>
           <w:rPr>
             <w:rFonts w:ascii="Times New Roman" w:hAnsi="Times New Roman"/>
@@ -862,15 +905,15 @@
         </w:rPr>
         <w:t xml:space="preserve">. </w:t>
       </w:r>
-      <w:commentRangeEnd w:id="45"/>
-      <w:r>
-        <w:rPr>
-          <w:lang w:val="en-US"/>
-          <w:rPrChange w:id="58" w:author="Gabriel Nakamura" w:date="2023-05-18T12:47:00Z">
+      <w:commentRangeEnd w:id="48"/>
+      <w:r>
+        <w:rPr>
+          <w:lang w:val="en-US"/>
+          <w:rPrChange w:id="61" w:author="Gabriel Nakamura" w:date="2023-05-18T12:47:00Z">
             <w:rPr/>
           </w:rPrChange>
         </w:rPr>
-        <w:commentReference w:id="45"/>
+        <w:commentReference w:id="48"/>
       </w:r>
       <w:r>
         <w:rPr>
@@ -879,7 +922,7 @@
         </w:rPr>
         <w:t xml:space="preserve">Despite progress in diversity and inclusion in the academic environment, we highlight here that nothing or, at very best, little work has been done to overcome the scientific labor division in academic research that promotes neocolonial practices in academic recognition and jeopardizes equity. </w:t>
       </w:r>
-      <w:commentRangeStart w:id="59"/>
+      <w:commentRangeStart w:id="62"/>
       <w:r>
         <w:rPr>
           <w:rFonts w:ascii="Times New Roman" w:hAnsi="Times New Roman"/>
@@ -887,7 +930,7 @@
         </w:rPr>
         <w:t>In this piece, we</w:t>
       </w:r>
-      <w:ins w:id="60" w:author="Gabriel Nakamura" w:date="2023-05-18T11:37:00Z">
+      <w:ins w:id="63" w:author="Gabriel Nakamura" w:date="2023-05-18T11:37:00Z">
         <w:r>
           <w:rPr>
             <w:rFonts w:ascii="Times New Roman" w:hAnsi="Times New Roman"/>
@@ -896,7 +939,7 @@
           <w:t xml:space="preserve"> </w:t>
         </w:r>
       </w:ins>
-      <w:del w:id="61" w:author="Gabriel Nakamura" w:date="2023-05-18T11:37:00Z">
+      <w:del w:id="64" w:author="Gabriel Nakamura" w:date="2023-05-18T11:37:00Z">
         <w:r>
           <w:rPr>
             <w:rFonts w:ascii="Times New Roman" w:hAnsi="Times New Roman"/>
@@ -905,7 +948,7 @@
           <w:delText xml:space="preserve"> </w:delText>
         </w:r>
       </w:del>
-      <w:ins w:id="62" w:author="Gabriel Nakamura" w:date="2023-05-18T09:49:00Z">
+      <w:ins w:id="65" w:author="Gabriel Nakamura" w:date="2023-05-18T09:49:00Z">
         <w:r>
           <w:rPr>
             <w:rFonts w:ascii="Times New Roman" w:hAnsi="Times New Roman"/>
@@ -921,7 +964,7 @@
           <w:t xml:space="preserve">secondary data that </w:t>
         </w:r>
       </w:ins>
-      <w:ins w:id="63" w:author="Gabriel Nakamura" w:date="2023-05-18T11:37:00Z">
+      <w:ins w:id="66" w:author="Gabriel Nakamura" w:date="2023-05-18T11:37:00Z">
         <w:r>
           <w:rPr>
             <w:rFonts w:ascii="Times New Roman" w:hAnsi="Times New Roman"/>
@@ -930,7 +973,7 @@
           <w:t>reinforce</w:t>
         </w:r>
       </w:ins>
-      <w:ins w:id="64" w:author="Gabriel Nakamura" w:date="2023-05-18T09:49:00Z">
+      <w:ins w:id="67" w:author="Gabriel Nakamura" w:date="2023-05-18T09:49:00Z">
         <w:r>
           <w:rPr>
             <w:rFonts w:ascii="Times New Roman" w:hAnsi="Times New Roman"/>
@@ -939,7 +982,7 @@
           <w:t xml:space="preserve"> </w:t>
         </w:r>
       </w:ins>
-      <w:ins w:id="65" w:author="Gabriel Nakamura" w:date="2023-05-18T09:50:00Z">
+      <w:ins w:id="68" w:author="Gabriel Nakamura" w:date="2023-05-18T09:50:00Z">
         <w:r>
           <w:rPr>
             <w:rFonts w:ascii="Times New Roman" w:hAnsi="Times New Roman"/>
@@ -948,7 +991,7 @@
           <w:t xml:space="preserve">biased </w:t>
         </w:r>
       </w:ins>
-      <w:ins w:id="66" w:author="Gabriel Nakamura" w:date="2023-05-18T09:49:00Z">
+      <w:ins w:id="69" w:author="Gabriel Nakamura" w:date="2023-05-18T09:49:00Z">
         <w:r>
           <w:rPr>
             <w:rFonts w:ascii="Times New Roman" w:hAnsi="Times New Roman"/>
@@ -957,7 +1000,7 @@
           <w:t xml:space="preserve">patterns in academic </w:t>
         </w:r>
       </w:ins>
-      <w:ins w:id="67" w:author="Gabriel Nakamura" w:date="2023-05-18T09:50:00Z">
+      <w:ins w:id="70" w:author="Gabriel Nakamura" w:date="2023-05-18T09:50:00Z">
         <w:r>
           <w:rPr>
             <w:rFonts w:ascii="Times New Roman" w:hAnsi="Times New Roman"/>
@@ -973,7 +1016,7 @@
           <w:t>(citation bias and geographical markers), and</w:t>
         </w:r>
       </w:ins>
-      <w:ins w:id="68" w:author="Gabriel Nakamura" w:date="2023-05-18T09:49:00Z">
+      <w:ins w:id="71" w:author="Gabriel Nakamura" w:date="2023-05-18T09:49:00Z">
         <w:r>
           <w:rPr>
             <w:rFonts w:ascii="Times New Roman" w:hAnsi="Times New Roman"/>
@@ -982,7 +1025,7 @@
           <w:t xml:space="preserve"> </w:t>
         </w:r>
       </w:ins>
-      <w:del w:id="69" w:author="Gabriel Nakamura" w:date="2023-05-18T11:38:00Z">
+      <w:del w:id="72" w:author="Gabriel Nakamura" w:date="2023-05-18T11:38:00Z">
         <w:r>
           <w:rPr>
             <w:rFonts w:ascii="Times New Roman" w:hAnsi="Times New Roman"/>
@@ -991,23 +1034,16 @@
           <w:delText xml:space="preserve">highlight </w:delText>
         </w:r>
       </w:del>
-      <w:ins w:id="70" w:author="Gabriel Nakamura" w:date="2023-05-18T11:38:00Z">
-        <w:r>
-          <w:rPr>
-            <w:rFonts w:ascii="Times New Roman" w:hAnsi="Times New Roman"/>
-            <w:lang w:val="en-US"/>
-          </w:rPr>
-          <w:t>propose</w:t>
-        </w:r>
-        <w:r>
-          <w:rPr>
-            <w:rFonts w:ascii="Times New Roman" w:hAnsi="Times New Roman"/>
-            <w:lang w:val="en-US"/>
-          </w:rPr>
-          <w:t xml:space="preserve"> </w:t>
+      <w:ins w:id="73" w:author="Gabriel Nakamura" w:date="2023-05-18T11:38:00Z">
+        <w:r>
+          <w:rPr>
+            <w:rFonts w:ascii="Times New Roman" w:hAnsi="Times New Roman"/>
+            <w:lang w:val="en-US"/>
+          </w:rPr>
+          <w:t xml:space="preserve">propose </w:t>
         </w:r>
       </w:ins>
-      <w:del w:id="71" w:author="Anonymous" w:date="2023-05-10T10:25:00Z">
+      <w:del w:id="74" w:author="Anonymous" w:date="2023-05-10T10:25:00Z">
         <w:r>
           <w:rPr>
             <w:rFonts w:ascii="Times New Roman" w:hAnsi="Times New Roman"/>
@@ -1016,7 +1052,7 @@
           <w:delText>some</w:delText>
         </w:r>
       </w:del>
-      <w:ins w:id="72" w:author="Anonymous" w:date="2023-05-10T10:25:00Z">
+      <w:ins w:id="75" w:author="Anonymous" w:date="2023-05-10T10:25:00Z">
         <w:r>
           <w:rPr>
             <w:rFonts w:ascii="Times New Roman" w:hAnsi="Times New Roman"/>
@@ -1039,15 +1075,15 @@
         </w:rPr>
         <w:br/>
       </w:r>
-      <w:commentRangeEnd w:id="59"/>
-      <w:r>
-        <w:rPr>
-          <w:lang w:val="en-US"/>
-          <w:rPrChange w:id="73" w:author="Gabriel Nakamura" w:date="2023-05-18T12:47:00Z">
+      <w:commentRangeEnd w:id="62"/>
+      <w:r>
+        <w:rPr>
+          <w:lang w:val="en-US"/>
+          <w:rPrChange w:id="76" w:author="Gabriel Nakamura" w:date="2023-05-18T12:47:00Z">
             <w:rPr/>
           </w:rPrChange>
         </w:rPr>
-        <w:commentReference w:id="59"/>
+        <w:commentReference w:id="62"/>
       </w:r>
     </w:p>
     <w:p>
@@ -1057,7 +1093,7 @@
         <w:rPr>
           <w:rFonts w:ascii="Times New Roman" w:eastAsia="Times New Roman" w:hAnsi="Times New Roman" w:cs="Times New Roman"/>
           <w:lang w:val="en-US"/>
-          <w:rPrChange w:id="74" w:author="Gabriel Nakamura" w:date="2023-05-18T12:47:00Z">
+          <w:rPrChange w:id="77" w:author="Gabriel Nakamura" w:date="2023-05-18T12:47:00Z">
             <w:rPr>
               <w:rFonts w:ascii="Times New Roman" w:eastAsia="Times New Roman" w:hAnsi="Times New Roman" w:cs="Times New Roman"/>
             </w:rPr>
@@ -1074,7 +1110,7 @@
           <w:b/>
           <w:bCs/>
           <w:lang w:val="en-US"/>
-          <w:rPrChange w:id="75" w:author="Gabriel Nakamura" w:date="2023-05-18T12:47:00Z">
+          <w:rPrChange w:id="78" w:author="Gabriel Nakamura" w:date="2023-05-18T12:47:00Z">
             <w:rPr>
               <w:rFonts w:ascii="Times New Roman" w:eastAsia="Times New Roman" w:hAnsi="Times New Roman" w:cs="Times New Roman"/>
               <w:b/>
@@ -1101,7 +1137,7 @@
         <w:rPr>
           <w:rFonts w:ascii="Times New Roman" w:eastAsia="Times New Roman" w:hAnsi="Times New Roman" w:cs="Times New Roman"/>
           <w:lang w:val="en-US"/>
-          <w:rPrChange w:id="76" w:author="Gabriel Nakamura" w:date="2023-05-18T12:47:00Z">
+          <w:rPrChange w:id="79" w:author="Gabriel Nakamura" w:date="2023-05-18T12:47:00Z">
             <w:rPr>
               <w:rFonts w:ascii="Times New Roman" w:eastAsia="Times New Roman" w:hAnsi="Times New Roman" w:cs="Times New Roman"/>
             </w:rPr>
@@ -1115,7 +1151,7 @@
         </w:rPr>
         <w:t xml:space="preserve">In the TV show “Better Call Saul”, the main character discovers a massive fraud case. He presents this case to a big law firm to get some help to put the case together. In response, the head of the law firm offers him a high payment but refuses to include him in the investigation. Saul refused the payment because recognizing his intellectual expertise by including him in the investigation was the priority. In a very different environment than a TV show law firm, researchers from the Global South face a </w:t>
       </w:r>
-      <w:commentRangeStart w:id="77"/>
+      <w:commentRangeStart w:id="80"/>
       <w:r>
         <w:rPr>
           <w:rFonts w:ascii="Times New Roman" w:hAnsi="Times New Roman"/>
@@ -1123,17 +1159,17 @@
         </w:rPr>
         <w:t>parallel experience</w:t>
       </w:r>
-      <w:commentRangeEnd w:id="77"/>
-      <w:r>
-        <w:rPr>
-          <w:lang w:val="en-US"/>
-          <w:rPrChange w:id="78" w:author="Gabriel Nakamura" w:date="2023-05-18T12:47:00Z">
+      <w:commentRangeEnd w:id="80"/>
+      <w:r>
+        <w:rPr>
+          <w:lang w:val="en-US"/>
+          <w:rPrChange w:id="81" w:author="Gabriel Nakamura" w:date="2023-05-18T12:47:00Z">
             <w:rPr/>
           </w:rPrChange>
         </w:rPr>
-        <w:commentReference w:id="77"/>
-      </w:r>
-      <w:ins w:id="79" w:author="Gabriel Nakamura" w:date="2023-05-18T11:45:00Z">
+        <w:commentReference w:id="80"/>
+      </w:r>
+      <w:ins w:id="82" w:author="Gabriel Nakamura" w:date="2023-05-18T11:45:00Z">
         <w:r>
           <w:rPr>
             <w:rFonts w:ascii="Times New Roman" w:hAnsi="Times New Roman"/>
@@ -1142,7 +1178,7 @@
           <w:t xml:space="preserve"> (adding the fact that fundings </w:t>
         </w:r>
       </w:ins>
-      <w:ins w:id="80" w:author="Gabriel Nakamura" w:date="2023-05-18T11:46:00Z">
+      <w:ins w:id="83" w:author="Gabriel Nakamura" w:date="2023-05-18T11:46:00Z">
         <w:r>
           <w:rPr>
             <w:rFonts w:ascii="Times New Roman" w:hAnsi="Times New Roman"/>
@@ -1151,7 +1187,7 @@
           <w:t>is usually directed towards Global North</w:t>
         </w:r>
       </w:ins>
-      <w:ins w:id="81" w:author="Gabriel Nakamura" w:date="2023-05-18T11:45:00Z">
+      <w:ins w:id="84" w:author="Gabriel Nakamura" w:date="2023-05-18T11:45:00Z">
         <w:r>
           <w:rPr>
             <w:rFonts w:ascii="Times New Roman" w:hAnsi="Times New Roman"/>
@@ -1167,7 +1203,7 @@
         </w:rPr>
         <w:t xml:space="preserve">. Scientific research in the Global South is often seen as peripherical, and Southern researchers struggle to find their expertise recognized by the Global North. While </w:t>
       </w:r>
-      <w:ins w:id="82" w:author="Anonymous" w:date="2023-05-09T11:33:00Z">
+      <w:ins w:id="85" w:author="Anonymous" w:date="2023-05-09T11:33:00Z">
         <w:r>
           <w:rPr>
             <w:rFonts w:ascii="Times New Roman" w:hAnsi="Times New Roman"/>
@@ -1183,7 +1219,7 @@
         </w:rPr>
         <w:t xml:space="preserve">Global North is perceived as pushing the boundaries of scientific knowledge through general theories, the Global South </w:t>
       </w:r>
-      <w:ins w:id="83" w:author="Gabriel Nakamura" w:date="2023-05-18T11:48:00Z">
+      <w:ins w:id="86" w:author="Gabriel Nakamura" w:date="2023-05-18T11:48:00Z">
         <w:r>
           <w:rPr>
             <w:rFonts w:ascii="Times New Roman" w:hAnsi="Times New Roman"/>
@@ -1199,7 +1235,7 @@
         </w:rPr>
         <w:t>tak</w:t>
       </w:r>
-      <w:ins w:id="84" w:author="Gabriel Nakamura" w:date="2023-05-18T11:48:00Z">
+      <w:ins w:id="87" w:author="Gabriel Nakamura" w:date="2023-05-18T11:48:00Z">
         <w:r>
           <w:rPr>
             <w:rFonts w:ascii="Times New Roman" w:hAnsi="Times New Roman"/>
@@ -1208,7 +1244,7 @@
           <w:t>ing</w:t>
         </w:r>
       </w:ins>
-      <w:del w:id="85" w:author="Gabriel Nakamura" w:date="2023-05-18T11:48:00Z">
+      <w:del w:id="88" w:author="Gabriel Nakamura" w:date="2023-05-18T11:48:00Z">
         <w:r>
           <w:rPr>
             <w:rFonts w:ascii="Times New Roman" w:hAnsi="Times New Roman"/>
@@ -1224,8 +1260,8 @@
         </w:rPr>
         <w:t xml:space="preserve"> the role of </w:t>
       </w:r>
-      <w:commentRangeStart w:id="86"/>
-      <w:commentRangeStart w:id="87"/>
+      <w:commentRangeStart w:id="89"/>
+      <w:commentRangeStart w:id="90"/>
       <w:r>
         <w:rPr>
           <w:rFonts w:ascii="Times New Roman" w:hAnsi="Times New Roman"/>
@@ -1233,31 +1269,31 @@
         </w:rPr>
         <w:t>empirically testing those theories or of providing data or fieldwork expertise</w:t>
       </w:r>
-      <w:commentRangeEnd w:id="86"/>
-      <w:r>
-        <w:rPr>
-          <w:lang w:val="en-US"/>
-          <w:rPrChange w:id="88" w:author="Gabriel Nakamura" w:date="2023-05-18T12:47:00Z">
+      <w:commentRangeEnd w:id="89"/>
+      <w:r>
+        <w:rPr>
+          <w:lang w:val="en-US"/>
+          <w:rPrChange w:id="91" w:author="Gabriel Nakamura" w:date="2023-05-18T12:47:00Z">
             <w:rPr/>
           </w:rPrChange>
         </w:rPr>
-        <w:commentReference w:id="86"/>
-      </w:r>
-      <w:commentRangeEnd w:id="87"/>
-      <w:r>
-        <w:rPr>
-          <w:lang w:val="en-US"/>
-          <w:rPrChange w:id="89" w:author="Gabriel Nakamura" w:date="2023-05-18T12:47:00Z">
+        <w:commentReference w:id="89"/>
+      </w:r>
+      <w:commentRangeEnd w:id="90"/>
+      <w:r>
+        <w:rPr>
+          <w:lang w:val="en-US"/>
+          <w:rPrChange w:id="92" w:author="Gabriel Nakamura" w:date="2023-05-18T12:47:00Z">
             <w:rPr/>
           </w:rPrChange>
         </w:rPr>
-        <w:commentReference w:id="87"/>
-      </w:r>
-      <w:r>
-        <w:rPr>
-          <w:rFonts w:ascii="Times New Roman" w:hAnsi="Times New Roman"/>
-          <w:lang w:val="en-US"/>
-          <w:rPrChange w:id="90" w:author="Gabriel Nakamura" w:date="2023-05-18T12:47:00Z">
+        <w:commentReference w:id="90"/>
+      </w:r>
+      <w:r>
+        <w:rPr>
+          <w:rFonts w:ascii="Times New Roman" w:hAnsi="Times New Roman"/>
+          <w:lang w:val="en-US"/>
+          <w:rPrChange w:id="93" w:author="Gabriel Nakamura" w:date="2023-05-18T12:47:00Z">
             <w:rPr>
               <w:rFonts w:ascii="Times New Roman" w:hAnsi="Times New Roman"/>
             </w:rPr>
@@ -1270,7 +1306,7 @@
           <w:rFonts w:ascii="Times New Roman" w:hAnsi="Times New Roman"/>
           <w:vertAlign w:val="superscript"/>
           <w:lang w:val="en-US"/>
-          <w:rPrChange w:id="91" w:author="Gabriel Nakamura" w:date="2023-05-18T12:47:00Z">
+          <w:rPrChange w:id="94" w:author="Gabriel Nakamura" w:date="2023-05-18T12:47:00Z">
             <w:rPr>
               <w:rFonts w:ascii="Times New Roman" w:hAnsi="Times New Roman"/>
               <w:vertAlign w:val="superscript"/>
@@ -1279,12 +1315,12 @@
         </w:rPr>
         <w:t>12</w:t>
       </w:r>
-      <w:ins w:id="92" w:author="Gabriel Nakamura" w:date="2023-05-18T12:46:00Z">
-        <w:r>
-          <w:rPr>
-            <w:rFonts w:ascii="Times New Roman" w:hAnsi="Times New Roman"/>
-            <w:lang w:val="en-US"/>
-            <w:rPrChange w:id="93" w:author="Gabriel Nakamura" w:date="2023-05-18T12:47:00Z">
+      <w:ins w:id="95" w:author="Gabriel Nakamura" w:date="2023-05-18T12:46:00Z">
+        <w:r>
+          <w:rPr>
+            <w:rFonts w:ascii="Times New Roman" w:hAnsi="Times New Roman"/>
+            <w:lang w:val="en-US"/>
+            <w:rPrChange w:id="96" w:author="Gabriel Nakamura" w:date="2023-05-18T12:47:00Z">
               <w:rPr>
                 <w:rFonts w:ascii="Times New Roman" w:hAnsi="Times New Roman"/>
               </w:rPr>
@@ -1293,12 +1329,12 @@
           <w:t xml:space="preserve">. </w:t>
         </w:r>
       </w:ins>
-      <w:ins w:id="94" w:author="Gabriel Nakamura" w:date="2023-05-18T12:47:00Z">
-        <w:r>
-          <w:rPr>
-            <w:rFonts w:ascii="Times New Roman" w:hAnsi="Times New Roman"/>
-            <w:lang w:val="en-US"/>
-            <w:rPrChange w:id="95" w:author="Gabriel Nakamura" w:date="2023-05-18T12:47:00Z">
+      <w:ins w:id="97" w:author="Gabriel Nakamura" w:date="2023-05-18T12:47:00Z">
+        <w:r>
+          <w:rPr>
+            <w:rFonts w:ascii="Times New Roman" w:hAnsi="Times New Roman"/>
+            <w:lang w:val="en-US"/>
+            <w:rPrChange w:id="98" w:author="Gabriel Nakamura" w:date="2023-05-18T12:47:00Z">
               <w:rPr>
                 <w:rFonts w:ascii="Times New Roman" w:hAnsi="Times New Roman"/>
               </w:rPr>
@@ -1307,7 +1343,7 @@
           <w:t xml:space="preserve">In the </w:t>
         </w:r>
       </w:ins>
-      <w:ins w:id="96" w:author="Gabriel Nakamura" w:date="2023-05-18T12:54:00Z">
+      <w:ins w:id="99" w:author="Gabriel Nakamura" w:date="2023-05-18T12:54:00Z">
         <w:r>
           <w:rPr>
             <w:rFonts w:ascii="Times New Roman" w:hAnsi="Times New Roman"/>
@@ -1316,7 +1352,7 @@
           <w:t>worst-case</w:t>
         </w:r>
       </w:ins>
-      <w:ins w:id="97" w:author="Gabriel Nakamura" w:date="2023-05-18T12:47:00Z">
+      <w:ins w:id="100" w:author="Gabriel Nakamura" w:date="2023-05-18T12:47:00Z">
         <w:r>
           <w:rPr>
             <w:rFonts w:ascii="Times New Roman" w:hAnsi="Times New Roman"/>
@@ -1332,7 +1368,7 @@
           <w:t xml:space="preserve">empirical data </w:t>
         </w:r>
       </w:ins>
-      <w:ins w:id="98" w:author="Gabriel Nakamura" w:date="2023-05-18T12:51:00Z">
+      <w:ins w:id="101" w:author="Gabriel Nakamura" w:date="2023-05-18T12:51:00Z">
         <w:r>
           <w:rPr>
             <w:rFonts w:ascii="Times New Roman" w:hAnsi="Times New Roman"/>
@@ -1341,7 +1377,7 @@
           <w:t>obtained in</w:t>
         </w:r>
       </w:ins>
-      <w:ins w:id="99" w:author="Gabriel Nakamura" w:date="2023-05-18T12:48:00Z">
+      <w:ins w:id="102" w:author="Gabriel Nakamura" w:date="2023-05-18T12:48:00Z">
         <w:r>
           <w:rPr>
             <w:rFonts w:ascii="Times New Roman" w:hAnsi="Times New Roman"/>
@@ -1350,7 +1386,7 @@
           <w:t xml:space="preserve"> Global </w:t>
         </w:r>
       </w:ins>
-      <w:ins w:id="100" w:author="Gabriel Nakamura" w:date="2023-05-18T12:51:00Z">
+      <w:ins w:id="103" w:author="Gabriel Nakamura" w:date="2023-05-18T12:51:00Z">
         <w:r>
           <w:rPr>
             <w:rFonts w:ascii="Times New Roman" w:hAnsi="Times New Roman"/>
@@ -1359,7 +1395,7 @@
           <w:t>South</w:t>
         </w:r>
       </w:ins>
-      <w:ins w:id="101" w:author="Gabriel Nakamura" w:date="2023-05-18T12:48:00Z">
+      <w:ins w:id="104" w:author="Gabriel Nakamura" w:date="2023-05-18T12:48:00Z">
         <w:r>
           <w:rPr>
             <w:rFonts w:ascii="Times New Roman" w:hAnsi="Times New Roman"/>
@@ -1368,7 +1404,7 @@
           <w:t xml:space="preserve"> countries are pivotal for </w:t>
         </w:r>
       </w:ins>
-      <w:ins w:id="102" w:author="Gabriel Nakamura" w:date="2023-05-18T12:51:00Z">
+      <w:ins w:id="105" w:author="Gabriel Nakamura" w:date="2023-05-18T12:51:00Z">
         <w:r>
           <w:rPr>
             <w:rFonts w:ascii="Times New Roman" w:hAnsi="Times New Roman"/>
@@ -1377,7 +1413,7 @@
           <w:t xml:space="preserve">the development of </w:t>
         </w:r>
       </w:ins>
-      <w:ins w:id="103" w:author="Gabriel Nakamura" w:date="2023-05-18T12:48:00Z">
+      <w:ins w:id="106" w:author="Gabriel Nakamura" w:date="2023-05-18T12:48:00Z">
         <w:r>
           <w:rPr>
             <w:rFonts w:ascii="Times New Roman" w:hAnsi="Times New Roman"/>
@@ -1386,7 +1422,7 @@
           <w:t xml:space="preserve">general theories </w:t>
         </w:r>
       </w:ins>
-      <w:ins w:id="104" w:author="Gabriel Nakamura" w:date="2023-05-18T12:51:00Z">
+      <w:ins w:id="107" w:author="Gabriel Nakamura" w:date="2023-05-18T12:51:00Z">
         <w:r>
           <w:rPr>
             <w:rFonts w:ascii="Times New Roman" w:hAnsi="Times New Roman"/>
@@ -1395,7 +1431,7 @@
           <w:t xml:space="preserve">led </w:t>
         </w:r>
       </w:ins>
-      <w:ins w:id="105" w:author="Gabriel Nakamura" w:date="2023-05-18T12:48:00Z">
+      <w:ins w:id="108" w:author="Gabriel Nakamura" w:date="2023-05-18T12:48:00Z">
         <w:r>
           <w:rPr>
             <w:rFonts w:ascii="Times New Roman" w:hAnsi="Times New Roman"/>
@@ -1404,7 +1440,7 @@
           <w:t xml:space="preserve">by Global North researcher, with no accountability of </w:t>
         </w:r>
       </w:ins>
-      <w:ins w:id="106" w:author="Gabriel Nakamura" w:date="2023-05-18T12:50:00Z">
+      <w:ins w:id="109" w:author="Gabriel Nakamura" w:date="2023-05-18T12:50:00Z">
         <w:r>
           <w:rPr>
             <w:rFonts w:ascii="Times New Roman" w:hAnsi="Times New Roman"/>
@@ -1455,7 +1491,7 @@
         </w:rPr>
         <w:fldChar w:fldCharType="end"/>
       </w:r>
-      <w:ins w:id="107" w:author="Gabriel Nakamura" w:date="2023-05-18T12:52:00Z">
+      <w:ins w:id="110" w:author="Gabriel Nakamura" w:date="2023-05-18T12:52:00Z">
         <w:r>
           <w:rPr>
             <w:rFonts w:ascii="Times New Roman" w:hAnsi="Times New Roman"/>
@@ -1464,7 +1500,7 @@
           <w:t xml:space="preserve">. This action erase even more </w:t>
         </w:r>
       </w:ins>
-      <w:ins w:id="108" w:author="Gabriel Nakamura" w:date="2023-05-18T11:48:00Z">
+      <w:ins w:id="111" w:author="Gabriel Nakamura" w:date="2023-05-18T11:48:00Z">
         <w:r>
           <w:rPr>
             <w:rFonts w:ascii="Times New Roman" w:hAnsi="Times New Roman"/>
@@ -1487,43 +1523,13 @@
         </w:rPr>
         <w:t xml:space="preserve">. This global division of labor is evident when we look at </w:t>
       </w:r>
-      <w:commentRangeStart w:id="109"/>
+      <w:commentRangeStart w:id="112"/>
       <w:r>
         <w:rPr>
           <w:rFonts w:ascii="Times New Roman" w:hAnsi="Times New Roman"/>
           <w:lang w:val="en-US"/>
         </w:rPr>
         <w:t>geographical markers</w:t>
-      </w:r>
-      <w:commentRangeEnd w:id="109"/>
-      <w:r>
-        <w:rPr>
-          <w:lang w:val="en-US"/>
-          <w:rPrChange w:id="110" w:author="Gabriel Nakamura" w:date="2023-05-18T12:47:00Z">
-            <w:rPr/>
-          </w:rPrChange>
-        </w:rPr>
-        <w:commentReference w:id="109"/>
-      </w:r>
-      <w:r>
-        <w:rPr>
-          <w:rFonts w:ascii="Times New Roman" w:hAnsi="Times New Roman"/>
-          <w:lang w:val="en-US"/>
-          <w:rPrChange w:id="111" w:author="Gabriel Nakamura" w:date="2023-05-18T12:47:00Z">
-            <w:rPr>
-              <w:rFonts w:ascii="Times New Roman" w:hAnsi="Times New Roman"/>
-            </w:rPr>
-          </w:rPrChange>
-        </w:rPr>
-        <w:t xml:space="preserve"> (</w:t>
-      </w:r>
-      <w:commentRangeStart w:id="112"/>
-      <w:r>
-        <w:rPr>
-          <w:rFonts w:ascii="Times New Roman" w:hAnsi="Times New Roman"/>
-          <w:lang w:val="en-US"/>
-        </w:rPr>
-        <w:t>any spatial delimitation</w:t>
       </w:r>
       <w:commentRangeEnd w:id="112"/>
       <w:r>
@@ -1539,10 +1545,76 @@
         <w:rPr>
           <w:rFonts w:ascii="Times New Roman" w:hAnsi="Times New Roman"/>
           <w:lang w:val="en-US"/>
+          <w:rPrChange w:id="114" w:author="Gabriel Nakamura" w:date="2023-05-18T12:47:00Z">
+            <w:rPr>
+              <w:rFonts w:ascii="Times New Roman" w:hAnsi="Times New Roman"/>
+            </w:rPr>
+          </w:rPrChange>
+        </w:rPr>
+        <w:t xml:space="preserve"> </w:t>
+      </w:r>
+      <w:ins w:id="115" w:author="Gabriel Nakamura" w:date="2023-06-05T16:54:00Z">
+        <w:r>
+          <w:rPr>
+            <w:rFonts w:ascii="Times New Roman" w:hAnsi="Times New Roman"/>
+            <w:lang w:val="en-US"/>
+          </w:rPr>
+          <w:t>in the titles of studies for different regions of the world (Figure 1A)</w:t>
+        </w:r>
+        <w:r>
+          <w:rPr>
+            <w:rFonts w:ascii="Times New Roman" w:hAnsi="Times New Roman"/>
+            <w:vertAlign w:val="superscript"/>
+            <w:lang w:val="en-US"/>
+          </w:rPr>
+          <w:t>3</w:t>
+        </w:r>
+        <w:r>
+          <w:rPr>
+            <w:rFonts w:ascii="Times New Roman" w:hAnsi="Times New Roman"/>
+            <w:lang w:val="en-US"/>
+          </w:rPr>
+          <w:t xml:space="preserve"> </w:t>
+        </w:r>
+      </w:ins>
+      <w:r>
+        <w:rPr>
+          <w:rFonts w:ascii="Times New Roman" w:hAnsi="Times New Roman"/>
+          <w:lang w:val="en-US"/>
+          <w:rPrChange w:id="116" w:author="Gabriel Nakamura" w:date="2023-05-18T12:47:00Z">
+            <w:rPr>
+              <w:rFonts w:ascii="Times New Roman" w:hAnsi="Times New Roman"/>
+            </w:rPr>
+          </w:rPrChange>
+        </w:rPr>
+        <w:t>(</w:t>
+      </w:r>
+      <w:commentRangeStart w:id="117"/>
+      <w:r>
+        <w:rPr>
+          <w:rFonts w:ascii="Times New Roman" w:hAnsi="Times New Roman"/>
+          <w:lang w:val="en-US"/>
+        </w:rPr>
+        <w:t>any spatial delimitation</w:t>
+      </w:r>
+      <w:commentRangeEnd w:id="117"/>
+      <w:r>
+        <w:rPr>
+          <w:lang w:val="en-US"/>
+          <w:rPrChange w:id="118" w:author="Gabriel Nakamura" w:date="2023-05-18T12:47:00Z">
+            <w:rPr/>
+          </w:rPrChange>
+        </w:rPr>
+        <w:commentReference w:id="117"/>
+      </w:r>
+      <w:r>
+        <w:rPr>
+          <w:rFonts w:ascii="Times New Roman" w:hAnsi="Times New Roman"/>
+          <w:lang w:val="en-US"/>
         </w:rPr>
         <w:t xml:space="preserve">, but here represented </w:t>
       </w:r>
-      <w:ins w:id="114" w:author="Gabriel Nakamura" w:date="2023-05-18T11:49:00Z">
+      <w:ins w:id="119" w:author="Gabriel Nakamura" w:date="2023-05-18T11:49:00Z">
         <w:r>
           <w:rPr>
             <w:rFonts w:ascii="Times New Roman" w:hAnsi="Times New Roman"/>
@@ -1556,27 +1628,52 @@
           <w:rFonts w:ascii="Times New Roman" w:hAnsi="Times New Roman"/>
           <w:lang w:val="en-US"/>
         </w:rPr>
-        <w:t>by country names) in the titles of studies for different regions of the world (Figure 1A)</w:t>
-      </w:r>
-      <w:r>
-        <w:rPr>
-          <w:rFonts w:ascii="Times New Roman" w:hAnsi="Times New Roman"/>
-          <w:vertAlign w:val="superscript"/>
-          <w:lang w:val="en-US"/>
-          <w:rPrChange w:id="115" w:author="Gabriel Nakamura" w:date="2023-05-18T12:47:00Z">
-            <w:rPr>
-              <w:rFonts w:ascii="Times New Roman" w:hAnsi="Times New Roman"/>
-              <w:vertAlign w:val="superscript"/>
-            </w:rPr>
-          </w:rPrChange>
-        </w:rPr>
-        <w:t>3</w:t>
-      </w:r>
-      <w:r>
-        <w:rPr>
-          <w:rFonts w:ascii="Times New Roman" w:hAnsi="Times New Roman"/>
-          <w:lang w:val="en-US"/>
-          <w:rPrChange w:id="116" w:author="Gabriel Nakamura" w:date="2023-05-18T12:47:00Z">
+        <w:t>by country names</w:t>
+      </w:r>
+      <w:ins w:id="120" w:author="Gabriel Nakamura" w:date="2023-06-05T16:54:00Z">
+        <w:r>
+          <w:rPr>
+            <w:rFonts w:ascii="Times New Roman" w:hAnsi="Times New Roman"/>
+            <w:lang w:val="en-US"/>
+          </w:rPr>
+          <w:t>. Supplementary material also brings evidence on geographical markers using zoogeographical regions</w:t>
+        </w:r>
+      </w:ins>
+      <w:r>
+        <w:rPr>
+          <w:rFonts w:ascii="Times New Roman" w:hAnsi="Times New Roman"/>
+          <w:lang w:val="en-US"/>
+        </w:rPr>
+        <w:t>)</w:t>
+      </w:r>
+      <w:del w:id="121" w:author="Gabriel Nakamura" w:date="2023-06-05T16:54:00Z">
+        <w:r>
+          <w:rPr>
+            <w:rFonts w:ascii="Times New Roman" w:hAnsi="Times New Roman"/>
+            <w:lang w:val="en-US"/>
+          </w:rPr>
+          <w:delText xml:space="preserve"> in the titles of studies for different regions of the world (Figure 1A)</w:delText>
+        </w:r>
+        <w:r>
+          <w:rPr>
+            <w:rFonts w:ascii="Times New Roman" w:hAnsi="Times New Roman"/>
+            <w:vertAlign w:val="superscript"/>
+            <w:lang w:val="en-US"/>
+            <w:rPrChange w:id="122" w:author="Gabriel Nakamura" w:date="2023-05-18T12:47:00Z">
+              <w:rPr>
+                <w:rFonts w:ascii="Times New Roman" w:hAnsi="Times New Roman"/>
+                <w:vertAlign w:val="superscript"/>
+              </w:rPr>
+            </w:rPrChange>
+          </w:rPr>
+          <w:delText>3</w:delText>
+        </w:r>
+      </w:del>
+      <w:r>
+        <w:rPr>
+          <w:rFonts w:ascii="Times New Roman" w:hAnsi="Times New Roman"/>
+          <w:lang w:val="en-US"/>
+          <w:rPrChange w:id="123" w:author="Gabriel Nakamura" w:date="2023-05-18T12:47:00Z">
             <w:rPr>
               <w:rFonts w:ascii="Times New Roman" w:hAnsi="Times New Roman"/>
             </w:rPr>
@@ -1593,7 +1690,7 @@
         <w:rPr>
           <w:rFonts w:ascii="Times New Roman" w:eastAsia="Times New Roman" w:hAnsi="Times New Roman" w:cs="Times New Roman"/>
           <w:lang w:val="en-US"/>
-          <w:rPrChange w:id="117" w:author="Gabriel Nakamura" w:date="2023-05-18T12:47:00Z">
+          <w:rPrChange w:id="124" w:author="Gabriel Nakamura" w:date="2023-05-18T12:47:00Z">
             <w:rPr>
               <w:rFonts w:ascii="Times New Roman" w:eastAsia="Times New Roman" w:hAnsi="Times New Roman" w:cs="Times New Roman"/>
             </w:rPr>
@@ -1605,7 +1702,7 @@
           <w:rFonts w:ascii="Times New Roman" w:eastAsia="Times New Roman" w:hAnsi="Times New Roman" w:cs="Times New Roman"/>
           <w:noProof/>
           <w:lang w:val="en-US"/>
-          <w:rPrChange w:id="118" w:author="Gabriel Nakamura" w:date="2023-05-18T12:47:00Z">
+          <w:rPrChange w:id="125" w:author="Gabriel Nakamura" w:date="2023-05-18T12:47:00Z">
             <w:rPr>
               <w:rFonts w:ascii="Times New Roman" w:eastAsia="Times New Roman" w:hAnsi="Times New Roman" w:cs="Times New Roman"/>
               <w:noProof/>
@@ -1662,7 +1759,7 @@
         <w:rPr>
           <w:rFonts w:ascii="Times New Roman" w:eastAsia="Times New Roman" w:hAnsi="Times New Roman" w:cs="Times New Roman"/>
           <w:lang w:val="en-US"/>
-          <w:rPrChange w:id="119" w:author="Gabriel Nakamura" w:date="2023-05-18T12:47:00Z">
+          <w:rPrChange w:id="126" w:author="Gabriel Nakamura" w:date="2023-05-18T12:47:00Z">
             <w:rPr>
               <w:rFonts w:ascii="Times New Roman" w:eastAsia="Times New Roman" w:hAnsi="Times New Roman" w:cs="Times New Roman"/>
             </w:rPr>
@@ -1673,7 +1770,7 @@
         <w:rPr>
           <w:rFonts w:ascii="Times New Roman" w:hAnsi="Times New Roman"/>
           <w:lang w:val="en-US"/>
-          <w:rPrChange w:id="120" w:author="Gabriel Nakamura" w:date="2023-05-18T12:47:00Z">
+          <w:rPrChange w:id="127" w:author="Gabriel Nakamura" w:date="2023-05-18T12:47:00Z">
             <w:rPr>
               <w:rFonts w:ascii="Times New Roman" w:hAnsi="Times New Roman"/>
               <w:lang w:val="it-IT"/>
@@ -1682,13 +1779,13 @@
         </w:rPr>
         <w:t xml:space="preserve">Figure 1: </w:t>
       </w:r>
-      <w:commentRangeStart w:id="121"/>
-      <w:del w:id="122" w:author="Gabriel Nakamura" w:date="2023-05-18T11:50:00Z">
-        <w:r>
-          <w:rPr>
-            <w:rFonts w:ascii="Times New Roman" w:hAnsi="Times New Roman"/>
-            <w:lang w:val="en-US"/>
-            <w:rPrChange w:id="123" w:author="Gabriel Nakamura" w:date="2023-05-18T12:47:00Z">
+      <w:commentRangeStart w:id="128"/>
+      <w:del w:id="129" w:author="Gabriel Nakamura" w:date="2023-05-18T11:50:00Z">
+        <w:r>
+          <w:rPr>
+            <w:rFonts w:ascii="Times New Roman" w:hAnsi="Times New Roman"/>
+            <w:lang w:val="en-US"/>
+            <w:rPrChange w:id="130" w:author="Gabriel Nakamura" w:date="2023-05-18T12:47:00Z">
               <w:rPr>
                 <w:rFonts w:ascii="Times New Roman" w:hAnsi="Times New Roman"/>
                 <w:lang w:val="ru-RU"/>
@@ -1702,7 +1799,7 @@
         <w:rPr>
           <w:rFonts w:ascii="Times New Roman" w:hAnsi="Times New Roman"/>
           <w:lang w:val="en-US"/>
-          <w:rPrChange w:id="124" w:author="Gabriel Nakamura" w:date="2023-05-18T12:47:00Z">
+          <w:rPrChange w:id="131" w:author="Gabriel Nakamura" w:date="2023-05-18T12:47:00Z">
             <w:rPr>
               <w:rFonts w:ascii="Times New Roman" w:hAnsi="Times New Roman"/>
               <w:lang w:val="ru-RU"/>
@@ -1711,15 +1808,15 @@
         </w:rPr>
         <w:t xml:space="preserve"> </w:t>
       </w:r>
-      <w:commentRangeEnd w:id="121"/>
-      <w:r>
-        <w:rPr>
-          <w:lang w:val="en-US"/>
-          <w:rPrChange w:id="125" w:author="Gabriel Nakamura" w:date="2023-05-18T12:47:00Z">
+      <w:commentRangeEnd w:id="128"/>
+      <w:r>
+        <w:rPr>
+          <w:lang w:val="en-US"/>
+          <w:rPrChange w:id="132" w:author="Gabriel Nakamura" w:date="2023-05-18T12:47:00Z">
             <w:rPr/>
           </w:rPrChange>
         </w:rPr>
-        <w:commentReference w:id="121"/>
+        <w:commentReference w:id="128"/>
       </w:r>
       <w:r>
         <w:rPr>
@@ -1728,7 +1825,7 @@
         </w:rPr>
         <w:t xml:space="preserve">Map showing the number of times country names appeared in the article titles produced by each region (A). For all figures, we used data from the top 1000 </w:t>
       </w:r>
-      <w:del w:id="126" w:author="Gabriel Nakamura" w:date="2023-05-18T12:35:00Z">
+      <w:del w:id="133" w:author="Gabriel Nakamura" w:date="2023-05-18T12:35:00Z">
         <w:r>
           <w:rPr>
             <w:rFonts w:ascii="Times New Roman" w:hAnsi="Times New Roman"/>
@@ -1742,13 +1839,21 @@
           <w:rFonts w:ascii="Times New Roman" w:hAnsi="Times New Roman"/>
           <w:lang w:val="en-US"/>
         </w:rPr>
-        <w:t xml:space="preserve">articles in high-ranked Ecology and Evolution journals for each world region (see supplementary material for a complete list of journals). World region was defined accordingly to the World Bank classification of the countries. Bar plots (B-D) represent the proportion of the number of times articles published in each region that were cited in articles published by authors affiliated with institutions in (B) – United States of America and Canada, (C) – </w:t>
-      </w:r>
-      <w:r>
-        <w:rPr>
-          <w:rFonts w:ascii="Times New Roman" w:hAnsi="Times New Roman"/>
-          <w:lang w:val="en-US"/>
-          <w:rPrChange w:id="127" w:author="Gabriel Nakamura" w:date="2023-05-18T12:47:00Z">
+        <w:t xml:space="preserve">articles in high-ranked Ecology and Evolution journals for each world region (see supplementary material for a </w:t>
+      </w:r>
+      <w:r>
+        <w:rPr>
+          <w:rFonts w:ascii="Times New Roman" w:hAnsi="Times New Roman"/>
+          <w:lang w:val="en-US"/>
+        </w:rPr>
+        <w:lastRenderedPageBreak/>
+        <w:t xml:space="preserve">complete list of journals). World region was defined accordingly to the World Bank classification of the countries. Bar plots (B-D) represent the proportion of the number of times articles published in each region that were cited in articles published by authors affiliated with institutions in (B) – United States of America and Canada, (C) – </w:t>
+      </w:r>
+      <w:r>
+        <w:rPr>
+          <w:rFonts w:ascii="Times New Roman" w:hAnsi="Times New Roman"/>
+          <w:lang w:val="en-US"/>
+          <w:rPrChange w:id="134" w:author="Gabriel Nakamura" w:date="2023-05-18T12:47:00Z">
             <w:rPr>
               <w:rFonts w:ascii="Times New Roman" w:hAnsi="Times New Roman"/>
               <w:lang w:val="it-IT"/>
@@ -1780,7 +1885,7 @@
         </w:rPr>
         <w:t xml:space="preserve"> evenness index; the lower the value, </w:t>
       </w:r>
-      <w:commentRangeStart w:id="128"/>
+      <w:commentRangeStart w:id="135"/>
       <w:r>
         <w:rPr>
           <w:rFonts w:ascii="Times New Roman" w:hAnsi="Times New Roman"/>
@@ -1788,7 +1893,7 @@
         </w:rPr>
         <w:t xml:space="preserve">the more biased </w:t>
       </w:r>
-      <w:ins w:id="129" w:author="Gabriel Nakamura" w:date="2023-05-18T11:51:00Z">
+      <w:ins w:id="136" w:author="Gabriel Nakamura" w:date="2023-05-18T11:51:00Z">
         <w:r>
           <w:rPr>
             <w:rFonts w:ascii="Times New Roman" w:hAnsi="Times New Roman"/>
@@ -1811,7 +1916,7 @@
         </w:rPr>
         <w:t xml:space="preserve">the </w:t>
       </w:r>
-      <w:del w:id="130" w:author="Gabriel Nakamura" w:date="2023-05-18T11:51:00Z">
+      <w:del w:id="137" w:author="Gabriel Nakamura" w:date="2023-05-18T11:51:00Z">
         <w:r>
           <w:rPr>
             <w:rFonts w:ascii="Times New Roman" w:hAnsi="Times New Roman"/>
@@ -1827,21 +1932,21 @@
         </w:rPr>
         <w:t>distribution of citations in the articles published in the region</w:t>
       </w:r>
-      <w:commentRangeEnd w:id="128"/>
-      <w:r>
-        <w:rPr>
-          <w:lang w:val="en-US"/>
-          <w:rPrChange w:id="131" w:author="Gabriel Nakamura" w:date="2023-05-18T12:47:00Z">
+      <w:commentRangeEnd w:id="135"/>
+      <w:r>
+        <w:rPr>
+          <w:lang w:val="en-US"/>
+          <w:rPrChange w:id="138" w:author="Gabriel Nakamura" w:date="2023-05-18T12:47:00Z">
             <w:rPr/>
           </w:rPrChange>
         </w:rPr>
-        <w:commentReference w:id="128"/>
-      </w:r>
-      <w:r>
-        <w:rPr>
-          <w:rFonts w:ascii="Times New Roman" w:hAnsi="Times New Roman"/>
-          <w:lang w:val="en-US"/>
-          <w:rPrChange w:id="132" w:author="Gabriel Nakamura" w:date="2023-05-18T12:47:00Z">
+        <w:commentReference w:id="135"/>
+      </w:r>
+      <w:r>
+        <w:rPr>
+          <w:rFonts w:ascii="Times New Roman" w:hAnsi="Times New Roman"/>
+          <w:lang w:val="en-US"/>
+          <w:rPrChange w:id="139" w:author="Gabriel Nakamura" w:date="2023-05-18T12:47:00Z">
             <w:rPr>
               <w:rFonts w:ascii="Times New Roman" w:hAnsi="Times New Roman"/>
             </w:rPr>
@@ -1858,7 +1963,7 @@
         <w:rPr>
           <w:rFonts w:ascii="Times New Roman" w:eastAsia="Times New Roman" w:hAnsi="Times New Roman" w:cs="Times New Roman"/>
           <w:lang w:val="en-US"/>
-          <w:rPrChange w:id="133" w:author="Gabriel Nakamura" w:date="2023-05-18T12:47:00Z">
+          <w:rPrChange w:id="140" w:author="Gabriel Nakamura" w:date="2023-05-18T12:47:00Z">
             <w:rPr>
               <w:rFonts w:ascii="Times New Roman" w:eastAsia="Times New Roman" w:hAnsi="Times New Roman" w:cs="Times New Roman"/>
             </w:rPr>
@@ -1874,7 +1979,7 @@
         <w:rPr>
           <w:rFonts w:ascii="Times New Roman" w:eastAsia="Times New Roman" w:hAnsi="Times New Roman" w:cs="Times New Roman"/>
           <w:lang w:val="en-US"/>
-          <w:rPrChange w:id="134" w:author="Gabriel Nakamura" w:date="2023-05-18T12:47:00Z">
+          <w:rPrChange w:id="141" w:author="Gabriel Nakamura" w:date="2023-05-18T12:47:00Z">
             <w:rPr>
               <w:rFonts w:ascii="Times New Roman" w:eastAsia="Times New Roman" w:hAnsi="Times New Roman" w:cs="Times New Roman"/>
             </w:rPr>
@@ -1893,7 +1998,7 @@
           <w:rFonts w:ascii="Times New Roman" w:hAnsi="Times New Roman"/>
           <w:vertAlign w:val="superscript"/>
           <w:lang w:val="en-US"/>
-          <w:rPrChange w:id="135" w:author="Gabriel Nakamura" w:date="2023-05-18T12:47:00Z">
+          <w:rPrChange w:id="142" w:author="Gabriel Nakamura" w:date="2023-05-18T12:47:00Z">
             <w:rPr>
               <w:rFonts w:ascii="Times New Roman" w:hAnsi="Times New Roman"/>
               <w:vertAlign w:val="superscript"/>
@@ -1909,7 +2014,7 @@
         </w:rPr>
         <w:t xml:space="preserve">. While these actions are essential to advance DEI in the Global North academic ecosystem, they </w:t>
       </w:r>
-      <w:del w:id="136" w:author="Anonymous" w:date="2023-05-09T11:38:00Z">
+      <w:del w:id="143" w:author="Anonymous" w:date="2023-05-09T11:38:00Z">
         <w:r>
           <w:rPr>
             <w:rFonts w:ascii="Times New Roman" w:hAnsi="Times New Roman"/>
@@ -1934,7 +2039,7 @@
         <w:rPr>
           <w:rFonts w:ascii="Times New Roman" w:eastAsia="Times New Roman" w:hAnsi="Times New Roman" w:cs="Times New Roman"/>
           <w:lang w:val="en-US"/>
-          <w:rPrChange w:id="137" w:author="Gabriel Nakamura" w:date="2023-05-18T12:47:00Z">
+          <w:rPrChange w:id="144" w:author="Gabriel Nakamura" w:date="2023-05-18T12:47:00Z">
             <w:rPr>
               <w:rFonts w:ascii="Times New Roman" w:eastAsia="Times New Roman" w:hAnsi="Times New Roman" w:cs="Times New Roman"/>
             </w:rPr>
@@ -1948,7 +2053,7 @@
         </w:rPr>
         <w:t>In general, Global North researchers are seen as experts</w:t>
       </w:r>
-      <w:ins w:id="138" w:author="Gabriel Nakamura" w:date="2023-05-18T11:57:00Z">
+      <w:ins w:id="145" w:author="Gabriel Nakamura" w:date="2023-05-18T11:57:00Z">
         <w:r>
           <w:rPr>
             <w:rFonts w:ascii="Times New Roman" w:hAnsi="Times New Roman"/>
@@ -1973,7 +2078,7 @@
           <w:t xml:space="preserve"> </w:t>
         </w:r>
       </w:ins>
-      <w:ins w:id="139" w:author="Gabriel Nakamura" w:date="2023-05-18T11:58:00Z">
+      <w:ins w:id="146" w:author="Gabriel Nakamura" w:date="2023-05-18T11:58:00Z">
         <w:r>
           <w:rPr>
             <w:rFonts w:ascii="Times New Roman" w:hAnsi="Times New Roman"/>
@@ -1989,7 +2094,7 @@
         </w:rPr>
         <w:t xml:space="preserve">, and Global South ones are perceived as </w:t>
       </w:r>
-      <w:ins w:id="140" w:author="Gabriel Nakamura" w:date="2023-05-18T11:57:00Z">
+      <w:ins w:id="147" w:author="Gabriel Nakamura" w:date="2023-05-18T11:57:00Z">
         <w:r>
           <w:rPr>
             <w:rFonts w:ascii="Times New Roman" w:hAnsi="Times New Roman"/>
@@ -1998,8 +2103,8 @@
           <w:t xml:space="preserve">local examples </w:t>
         </w:r>
       </w:ins>
-      <w:commentRangeStart w:id="141"/>
-      <w:del w:id="142" w:author="Gabriel Nakamura" w:date="2023-05-18T11:57:00Z">
+      <w:commentRangeStart w:id="148"/>
+      <w:del w:id="149" w:author="Gabriel Nakamura" w:date="2023-05-18T11:57:00Z">
         <w:r>
           <w:rPr>
             <w:rFonts w:ascii="Times New Roman" w:hAnsi="Times New Roman"/>
@@ -2015,17 +2120,17 @@
         </w:rPr>
         <w:t>of scientific authority</w:t>
       </w:r>
-      <w:commentRangeEnd w:id="141"/>
-      <w:r>
-        <w:rPr>
-          <w:lang w:val="en-US"/>
-          <w:rPrChange w:id="143" w:author="Gabriel Nakamura" w:date="2023-05-18T12:47:00Z">
+      <w:commentRangeEnd w:id="148"/>
+      <w:r>
+        <w:rPr>
+          <w:lang w:val="en-US"/>
+          <w:rPrChange w:id="150" w:author="Gabriel Nakamura" w:date="2023-05-18T12:47:00Z">
             <w:rPr/>
           </w:rPrChange>
         </w:rPr>
-        <w:commentReference w:id="141"/>
-      </w:r>
-      <w:ins w:id="144" w:author="Gabriel Nakamura" w:date="2023-05-18T11:58:00Z">
+        <w:commentReference w:id="148"/>
+      </w:r>
+      <w:ins w:id="151" w:author="Gabriel Nakamura" w:date="2023-05-18T11:58:00Z">
         <w:r>
           <w:rPr>
             <w:rFonts w:ascii="Times New Roman" w:hAnsi="Times New Roman"/>
@@ -2041,13 +2146,13 @@
         </w:rPr>
         <w:t xml:space="preserve">. The perception that expertise flows from the Global North to the Global South is maintained by deeply rooted practices in academia, creating the </w:t>
       </w:r>
-      <w:commentRangeStart w:id="145"/>
-      <w:del w:id="146" w:author="Gabriel Nakamura" w:date="2023-05-18T11:52:00Z">
-        <w:r>
-          <w:rPr>
-            <w:rFonts w:ascii="Times New Roman" w:hAnsi="Times New Roman"/>
-            <w:lang w:val="en-US"/>
-            <w:rPrChange w:id="147" w:author="Gabriel Nakamura" w:date="2023-05-18T12:47:00Z">
+      <w:commentRangeStart w:id="152"/>
+      <w:del w:id="153" w:author="Gabriel Nakamura" w:date="2023-05-18T11:52:00Z">
+        <w:r>
+          <w:rPr>
+            <w:rFonts w:ascii="Times New Roman" w:hAnsi="Times New Roman"/>
+            <w:lang w:val="en-US"/>
+            <w:rPrChange w:id="154" w:author="Gabriel Nakamura" w:date="2023-05-18T12:47:00Z">
               <w:rPr>
                 <w:rFonts w:ascii="Times New Roman" w:hAnsi="Times New Roman"/>
                 <w:lang w:val="fr-FR"/>
@@ -2061,7 +2166,7 @@
         <w:rPr>
           <w:rFonts w:ascii="Times New Roman" w:hAnsi="Times New Roman"/>
           <w:lang w:val="en-US"/>
-          <w:rPrChange w:id="148" w:author="Gabriel Nakamura" w:date="2023-05-18T12:47:00Z">
+          <w:rPrChange w:id="155" w:author="Gabriel Nakamura" w:date="2023-05-18T12:47:00Z">
             <w:rPr>
               <w:rFonts w:ascii="Times New Roman" w:hAnsi="Times New Roman"/>
               <w:lang w:val="fr-FR"/>
@@ -2070,15 +2175,15 @@
         </w:rPr>
         <w:t>colonial</w:t>
       </w:r>
-      <w:commentRangeEnd w:id="145"/>
-      <w:r>
-        <w:rPr>
-          <w:lang w:val="en-US"/>
-          <w:rPrChange w:id="149" w:author="Gabriel Nakamura" w:date="2023-05-18T12:47:00Z">
+      <w:commentRangeEnd w:id="152"/>
+      <w:r>
+        <w:rPr>
+          <w:lang w:val="en-US"/>
+          <w:rPrChange w:id="156" w:author="Gabriel Nakamura" w:date="2023-05-18T12:47:00Z">
             <w:rPr/>
           </w:rPrChange>
         </w:rPr>
-        <w:commentReference w:id="145"/>
+        <w:commentReference w:id="152"/>
       </w:r>
       <w:r>
         <w:rPr>
@@ -2092,7 +2197,7 @@
           <w:rFonts w:ascii="Times New Roman" w:hAnsi="Times New Roman"/>
           <w:vertAlign w:val="superscript"/>
           <w:lang w:val="en-US"/>
-          <w:rPrChange w:id="150" w:author="Gabriel Nakamura" w:date="2023-05-18T12:47:00Z">
+          <w:rPrChange w:id="157" w:author="Gabriel Nakamura" w:date="2023-05-18T12:47:00Z">
             <w:rPr>
               <w:rFonts w:ascii="Times New Roman" w:hAnsi="Times New Roman"/>
               <w:vertAlign w:val="superscript"/>
@@ -2113,7 +2218,7 @@
           <w:rFonts w:ascii="Times New Roman" w:hAnsi="Times New Roman"/>
           <w:vertAlign w:val="superscript"/>
           <w:lang w:val="en-US"/>
-          <w:rPrChange w:id="151" w:author="Gabriel Nakamura" w:date="2023-05-18T12:47:00Z">
+          <w:rPrChange w:id="158" w:author="Gabriel Nakamura" w:date="2023-05-18T12:47:00Z">
             <w:rPr>
               <w:rFonts w:ascii="Times New Roman" w:hAnsi="Times New Roman"/>
               <w:vertAlign w:val="superscript"/>
@@ -2127,14 +2232,22 @@
           <w:rFonts w:ascii="Times New Roman" w:hAnsi="Times New Roman"/>
           <w:lang w:val="en-US"/>
         </w:rPr>
-        <w:t xml:space="preserve">. However, it is common that papers with novel insights or findings published by researchers or institutions from the Global South are not cited in studies from research groups from the Global North (Figure 1B-E), even publications presented in long-standing, high-impact journals </w:t>
+        <w:t xml:space="preserve">. However, it is common that papers with novel insights or findings published by researchers or institutions from the Global </w:t>
+      </w:r>
+      <w:r>
+        <w:rPr>
+          <w:rFonts w:ascii="Times New Roman" w:hAnsi="Times New Roman"/>
+          <w:lang w:val="en-US"/>
+        </w:rPr>
+        <w:lastRenderedPageBreak/>
+        <w:t xml:space="preserve">South are not cited in studies from research groups from the Global North (Figure 1B-E), even publications presented in long-standing, high-impact journals </w:t>
       </w:r>
       <w:r>
         <w:rPr>
           <w:rFonts w:ascii="Times New Roman" w:hAnsi="Times New Roman"/>
           <w:vertAlign w:val="superscript"/>
           <w:lang w:val="en-US"/>
-          <w:rPrChange w:id="152" w:author="Gabriel Nakamura" w:date="2023-05-18T12:47:00Z">
+          <w:rPrChange w:id="159" w:author="Gabriel Nakamura" w:date="2023-05-18T12:47:00Z">
             <w:rPr>
               <w:rFonts w:ascii="Times New Roman" w:hAnsi="Times New Roman"/>
               <w:vertAlign w:val="superscript"/>
@@ -2156,7 +2269,7 @@
           <w:i/>
           <w:iCs/>
           <w:lang w:val="en-US"/>
-          <w:rPrChange w:id="153" w:author="Gabriel Nakamura" w:date="2023-05-18T12:47:00Z">
+          <w:rPrChange w:id="160" w:author="Gabriel Nakamura" w:date="2023-05-18T12:47:00Z">
             <w:rPr>
               <w:rFonts w:ascii="Times New Roman" w:hAnsi="Times New Roman"/>
               <w:i/>
@@ -2174,8 +2287,8 @@
         </w:rPr>
         <w:t xml:space="preserve"> of academic expertise. </w:t>
       </w:r>
-      <w:commentRangeStart w:id="154"/>
-      <w:commentRangeStart w:id="155"/>
+      <w:commentRangeStart w:id="161"/>
+      <w:commentRangeStart w:id="162"/>
       <w:r>
         <w:rPr>
           <w:rFonts w:ascii="Times New Roman" w:hAnsi="Times New Roman"/>
@@ -2183,12 +2296,12 @@
         </w:rPr>
         <w:t>Other examples include</w:t>
       </w:r>
-      <w:del w:id="156" w:author="Anonymous" w:date="2023-05-09T11:46:00Z">
-        <w:r>
-          <w:rPr>
-            <w:rFonts w:ascii="Times New Roman" w:hAnsi="Times New Roman"/>
-            <w:lang w:val="en-US"/>
-            <w:rPrChange w:id="157" w:author="Gabriel Nakamura" w:date="2023-05-18T12:47:00Z">
+      <w:del w:id="163" w:author="Anonymous" w:date="2023-05-09T11:46:00Z">
+        <w:r>
+          <w:rPr>
+            <w:rFonts w:ascii="Times New Roman" w:hAnsi="Times New Roman"/>
+            <w:lang w:val="en-US"/>
+            <w:rPrChange w:id="164" w:author="Gabriel Nakamura" w:date="2023-05-18T12:47:00Z">
               <w:rPr>
                 <w:rFonts w:ascii="Times New Roman" w:hAnsi="Times New Roman"/>
               </w:rPr>
@@ -2209,7 +2322,7 @@
           <w:rFonts w:ascii="Times New Roman" w:hAnsi="Times New Roman"/>
           <w:vertAlign w:val="superscript"/>
           <w:lang w:val="en-US"/>
-          <w:rPrChange w:id="158" w:author="Gabriel Nakamura" w:date="2023-05-18T12:47:00Z">
+          <w:rPrChange w:id="165" w:author="Gabriel Nakamura" w:date="2023-05-18T12:47:00Z">
             <w:rPr>
               <w:rFonts w:ascii="Times New Roman" w:hAnsi="Times New Roman"/>
               <w:vertAlign w:val="superscript"/>
@@ -2222,7 +2335,7 @@
         <w:rPr>
           <w:rFonts w:ascii="Times New Roman" w:hAnsi="Times New Roman"/>
           <w:lang w:val="en-US"/>
-          <w:rPrChange w:id="159" w:author="Gabriel Nakamura" w:date="2023-05-18T12:47:00Z">
+          <w:rPrChange w:id="166" w:author="Gabriel Nakamura" w:date="2023-05-18T12:47:00Z">
             <w:rPr>
               <w:rFonts w:ascii="Times New Roman" w:hAnsi="Times New Roman"/>
             </w:rPr>
@@ -2230,17 +2343,17 @@
         </w:rPr>
         <w:t>.</w:t>
       </w:r>
-      <w:commentRangeEnd w:id="154"/>
-      <w:r>
-        <w:rPr>
-          <w:lang w:val="en-US"/>
-          <w:rPrChange w:id="160" w:author="Gabriel Nakamura" w:date="2023-05-18T12:47:00Z">
+      <w:commentRangeEnd w:id="161"/>
+      <w:r>
+        <w:rPr>
+          <w:lang w:val="en-US"/>
+          <w:rPrChange w:id="167" w:author="Gabriel Nakamura" w:date="2023-05-18T12:47:00Z">
             <w:rPr/>
           </w:rPrChange>
         </w:rPr>
-        <w:commentReference w:id="154"/>
-      </w:r>
-      <w:commentRangeEnd w:id="155"/>
+        <w:commentReference w:id="161"/>
+      </w:r>
+      <w:commentRangeEnd w:id="162"/>
       <w:r>
         <w:rPr>
           <w:rStyle w:val="CommentReference"/>
@@ -2253,7 +2366,7 @@
             <w14:bevel/>
           </w14:textOutline>
         </w:rPr>
-        <w:commentReference w:id="155"/>
+        <w:commentReference w:id="162"/>
       </w:r>
       <w:r>
         <w:rPr>
@@ -2268,7 +2381,7 @@
           <w:i/>
           <w:iCs/>
           <w:lang w:val="en-US"/>
-          <w:rPrChange w:id="161" w:author="Gabriel Nakamura" w:date="2023-05-18T12:47:00Z">
+          <w:rPrChange w:id="168" w:author="Gabriel Nakamura" w:date="2023-05-18T12:47:00Z">
             <w:rPr>
               <w:rFonts w:ascii="Times New Roman" w:hAnsi="Times New Roman"/>
               <w:i/>
@@ -2291,7 +2404,7 @@
           <w:rFonts w:ascii="Times New Roman" w:hAnsi="Times New Roman"/>
           <w:vertAlign w:val="superscript"/>
           <w:lang w:val="en-US"/>
-          <w:rPrChange w:id="162" w:author="Gabriel Nakamura" w:date="2023-05-18T12:47:00Z">
+          <w:rPrChange w:id="169" w:author="Gabriel Nakamura" w:date="2023-05-18T12:47:00Z">
             <w:rPr>
               <w:rFonts w:ascii="Times New Roman" w:hAnsi="Times New Roman"/>
               <w:vertAlign w:val="superscript"/>
@@ -2313,7 +2426,7 @@
           <w:rFonts w:ascii="Times New Roman" w:hAnsi="Times New Roman"/>
           <w:vertAlign w:val="superscript"/>
           <w:lang w:val="en-US"/>
-          <w:rPrChange w:id="163" w:author="Gabriel Nakamura" w:date="2023-05-18T12:47:00Z">
+          <w:rPrChange w:id="170" w:author="Gabriel Nakamura" w:date="2023-05-18T12:47:00Z">
             <w:rPr>
               <w:rFonts w:ascii="Times New Roman" w:hAnsi="Times New Roman"/>
               <w:vertAlign w:val="superscript"/>
@@ -2326,7 +2439,7 @@
         <w:rPr>
           <w:rFonts w:ascii="Times New Roman" w:hAnsi="Times New Roman"/>
           <w:lang w:val="en-US"/>
-          <w:rPrChange w:id="164" w:author="Gabriel Nakamura" w:date="2023-05-18T12:47:00Z">
+          <w:rPrChange w:id="171" w:author="Gabriel Nakamura" w:date="2023-05-18T12:47:00Z">
             <w:rPr>
               <w:rFonts w:ascii="Times New Roman" w:hAnsi="Times New Roman"/>
             </w:rPr>
@@ -2339,7 +2452,7 @@
         <w:rPr>
           <w:rFonts w:ascii="Times New Roman" w:hAnsi="Times New Roman"/>
           <w:lang w:val="en-US"/>
-          <w:rPrChange w:id="165" w:author="Gabriel Nakamura" w:date="2023-05-18T12:47:00Z">
+          <w:rPrChange w:id="172" w:author="Gabriel Nakamura" w:date="2023-05-18T12:47:00Z">
             <w:rPr>
               <w:rFonts w:ascii="Times New Roman" w:hAnsi="Times New Roman"/>
             </w:rPr>
@@ -2356,7 +2469,7 @@
         <w:rPr>
           <w:rFonts w:ascii="Times New Roman" w:eastAsia="Times New Roman" w:hAnsi="Times New Roman" w:cs="Times New Roman"/>
           <w:lang w:val="en-US"/>
-          <w:rPrChange w:id="166" w:author="Gabriel Nakamura" w:date="2023-05-18T12:47:00Z">
+          <w:rPrChange w:id="173" w:author="Gabriel Nakamura" w:date="2023-05-18T12:47:00Z">
             <w:rPr>
               <w:rFonts w:ascii="Times New Roman" w:eastAsia="Times New Roman" w:hAnsi="Times New Roman" w:cs="Times New Roman"/>
             </w:rPr>
@@ -2370,12 +2483,12 @@
         </w:rPr>
         <w:t xml:space="preserve">While we acknowledge the recent progress in DEI in academia, little or nothing has been done to reduce the practices that promote the global academic labor division that frames Global South researchers as primarily data gatherers or case study producers. Overcoming this </w:t>
       </w:r>
-      <w:del w:id="167" w:author="Anonymous" w:date="2023-05-09T11:47:00Z">
-        <w:r>
-          <w:rPr>
-            <w:rFonts w:ascii="Times New Roman" w:hAnsi="Times New Roman"/>
-            <w:lang w:val="en-US"/>
-            <w:rPrChange w:id="168" w:author="Gabriel Nakamura" w:date="2023-05-18T12:47:00Z">
+      <w:del w:id="174" w:author="Anonymous" w:date="2023-05-09T11:47:00Z">
+        <w:r>
+          <w:rPr>
+            <w:rFonts w:ascii="Times New Roman" w:hAnsi="Times New Roman"/>
+            <w:lang w:val="en-US"/>
+            <w:rPrChange w:id="175" w:author="Gabriel Nakamura" w:date="2023-05-18T12:47:00Z">
               <w:rPr>
                 <w:rFonts w:ascii="Times New Roman" w:hAnsi="Times New Roman"/>
               </w:rPr>
@@ -2384,7 +2497,7 @@
           <w:delText>N</w:delText>
         </w:r>
       </w:del>
-      <w:ins w:id="169" w:author="Anonymous" w:date="2023-05-09T11:47:00Z">
+      <w:ins w:id="176" w:author="Anonymous" w:date="2023-05-09T11:47:00Z">
         <w:r>
           <w:rPr>
             <w:rFonts w:ascii="Times New Roman" w:hAnsi="Times New Roman"/>
@@ -2405,7 +2518,7 @@
           <w:rFonts w:ascii="Times New Roman" w:hAnsi="Times New Roman"/>
           <w:vertAlign w:val="superscript"/>
           <w:lang w:val="en-US"/>
-          <w:rPrChange w:id="170" w:author="Gabriel Nakamura" w:date="2023-05-18T12:47:00Z">
+          <w:rPrChange w:id="177" w:author="Gabriel Nakamura" w:date="2023-05-18T12:47:00Z">
             <w:rPr>
               <w:rFonts w:ascii="Times New Roman" w:hAnsi="Times New Roman"/>
               <w:vertAlign w:val="superscript"/>
@@ -2426,7 +2539,7 @@
           <w:rFonts w:ascii="Times New Roman" w:hAnsi="Times New Roman"/>
           <w:vertAlign w:val="superscript"/>
           <w:lang w:val="en-US"/>
-          <w:rPrChange w:id="171" w:author="Gabriel Nakamura" w:date="2023-05-18T12:47:00Z">
+          <w:rPrChange w:id="178" w:author="Gabriel Nakamura" w:date="2023-05-18T12:47:00Z">
             <w:rPr>
               <w:rFonts w:ascii="Times New Roman" w:hAnsi="Times New Roman"/>
               <w:vertAlign w:val="superscript"/>
@@ -2447,7 +2560,7 @@
           <w:rFonts w:ascii="Times New Roman" w:hAnsi="Times New Roman"/>
           <w:vertAlign w:val="superscript"/>
           <w:lang w:val="en-US"/>
-          <w:rPrChange w:id="172" w:author="Gabriel Nakamura" w:date="2023-05-18T12:47:00Z">
+          <w:rPrChange w:id="179" w:author="Gabriel Nakamura" w:date="2023-05-18T12:47:00Z">
             <w:rPr>
               <w:rFonts w:ascii="Times New Roman" w:hAnsi="Times New Roman"/>
               <w:vertAlign w:val="superscript"/>
@@ -2472,7 +2585,7 @@
         <w:rPr>
           <w:rFonts w:ascii="Times New Roman" w:eastAsia="Times New Roman" w:hAnsi="Times New Roman" w:cs="Times New Roman"/>
           <w:lang w:val="en-US"/>
-          <w:rPrChange w:id="173" w:author="Gabriel Nakamura" w:date="2023-05-18T12:47:00Z">
+          <w:rPrChange w:id="180" w:author="Gabriel Nakamura" w:date="2023-05-18T12:47:00Z">
             <w:rPr>
               <w:rFonts w:ascii="Times New Roman" w:eastAsia="Times New Roman" w:hAnsi="Times New Roman" w:cs="Times New Roman"/>
             </w:rPr>
@@ -2492,7 +2605,7 @@
           <w:i/>
           <w:iCs/>
           <w:lang w:val="en-US"/>
-          <w:rPrChange w:id="174" w:author="Gabriel Nakamura" w:date="2023-05-18T12:47:00Z">
+          <w:rPrChange w:id="181" w:author="Gabriel Nakamura" w:date="2023-05-18T12:47:00Z">
             <w:rPr>
               <w:rFonts w:ascii="Times New Roman" w:hAnsi="Times New Roman"/>
               <w:i/>
@@ -2524,7 +2637,15 @@
           <w:rFonts w:ascii="Times New Roman" w:hAnsi="Times New Roman"/>
           <w:lang w:val="en-US"/>
         </w:rPr>
-        <w:t>) recognizing practices in scientific work that promote intellectual neocolonialism and (ii) implementing actions that break down the labor division in scientific knowledge. In the following sections, we propose interventions that the Global North, from individuals to institutions, should adopt to support a contra-colonial structure knowledge production.</w:t>
+        <w:t xml:space="preserve">) recognizing practices in </w:t>
+      </w:r>
+      <w:r>
+        <w:rPr>
+          <w:rFonts w:ascii="Times New Roman" w:hAnsi="Times New Roman"/>
+          <w:lang w:val="en-US"/>
+        </w:rPr>
+        <w:lastRenderedPageBreak/>
+        <w:t>scientific work that promote intellectual neocolonialism and (ii) implementing actions that break down the labor division in scientific knowledge. In the following sections, we propose interventions that the Global North, from individuals to institutions, should adopt to support a contra-colonial structure knowledge production.</w:t>
       </w:r>
     </w:p>
     <w:p>
@@ -2535,7 +2656,7 @@
         <w:rPr>
           <w:rFonts w:ascii="Times New Roman" w:eastAsia="Times New Roman" w:hAnsi="Times New Roman" w:cs="Times New Roman"/>
           <w:lang w:val="en-US"/>
-          <w:rPrChange w:id="175" w:author="Gabriel Nakamura" w:date="2023-05-18T12:47:00Z">
+          <w:rPrChange w:id="182" w:author="Gabriel Nakamura" w:date="2023-05-18T12:47:00Z">
             <w:rPr>
               <w:rFonts w:ascii="Times New Roman" w:eastAsia="Times New Roman" w:hAnsi="Times New Roman" w:cs="Times New Roman"/>
             </w:rPr>
@@ -2552,7 +2673,7 @@
           <w:b/>
           <w:bCs/>
           <w:lang w:val="en-US"/>
-          <w:rPrChange w:id="176" w:author="Gabriel Nakamura" w:date="2023-05-18T12:47:00Z">
+          <w:rPrChange w:id="183" w:author="Gabriel Nakamura" w:date="2023-05-18T12:47:00Z">
             <w:rPr>
               <w:rFonts w:ascii="Times New Roman" w:eastAsia="Times New Roman" w:hAnsi="Times New Roman" w:cs="Times New Roman"/>
               <w:b/>
@@ -2579,7 +2700,7 @@
         <w:rPr>
           <w:rFonts w:ascii="Times New Roman" w:eastAsia="Times New Roman" w:hAnsi="Times New Roman" w:cs="Times New Roman"/>
           <w:lang w:val="en-US"/>
-          <w:rPrChange w:id="177" w:author="Gabriel Nakamura" w:date="2023-05-18T12:47:00Z">
+          <w:rPrChange w:id="184" w:author="Gabriel Nakamura" w:date="2023-05-18T12:47:00Z">
             <w:rPr>
               <w:rFonts w:ascii="Times New Roman" w:eastAsia="Times New Roman" w:hAnsi="Times New Roman" w:cs="Times New Roman"/>
             </w:rPr>
@@ -2598,7 +2719,7 @@
           <w:rFonts w:ascii="Times New Roman" w:hAnsi="Times New Roman"/>
           <w:vertAlign w:val="superscript"/>
           <w:lang w:val="en-US"/>
-          <w:rPrChange w:id="178" w:author="Gabriel Nakamura" w:date="2023-05-18T12:47:00Z">
+          <w:rPrChange w:id="185" w:author="Gabriel Nakamura" w:date="2023-05-18T12:47:00Z">
             <w:rPr>
               <w:rFonts w:ascii="Times New Roman" w:hAnsi="Times New Roman"/>
               <w:vertAlign w:val="superscript"/>
@@ -2619,7 +2740,7 @@
           <w:rFonts w:ascii="Times New Roman" w:hAnsi="Times New Roman"/>
           <w:vertAlign w:val="superscript"/>
           <w:lang w:val="en-US"/>
-          <w:rPrChange w:id="179" w:author="Gabriel Nakamura" w:date="2023-05-18T12:47:00Z">
+          <w:rPrChange w:id="186" w:author="Gabriel Nakamura" w:date="2023-05-18T12:47:00Z">
             <w:rPr>
               <w:rFonts w:ascii="Times New Roman" w:hAnsi="Times New Roman"/>
               <w:vertAlign w:val="superscript"/>
@@ -2643,7 +2764,7 @@
         <w:rPr>
           <w:rFonts w:ascii="Times New Roman" w:eastAsia="Times New Roman" w:hAnsi="Times New Roman" w:cs="Times New Roman"/>
           <w:lang w:val="en-US"/>
-          <w:rPrChange w:id="180" w:author="Gabriel Nakamura" w:date="2023-05-18T12:47:00Z">
+          <w:rPrChange w:id="187" w:author="Gabriel Nakamura" w:date="2023-05-18T12:47:00Z">
             <w:rPr>
               <w:rFonts w:ascii="Times New Roman" w:eastAsia="Times New Roman" w:hAnsi="Times New Roman" w:cs="Times New Roman"/>
             </w:rPr>
@@ -2660,7 +2781,7 @@
           <w:i/>
           <w:iCs/>
           <w:lang w:val="en-US"/>
-          <w:rPrChange w:id="181" w:author="Gabriel Nakamura" w:date="2023-05-18T12:47:00Z">
+          <w:rPrChange w:id="188" w:author="Gabriel Nakamura" w:date="2023-05-18T12:47:00Z">
             <w:rPr>
               <w:rFonts w:ascii="Times New Roman" w:eastAsia="Times New Roman" w:hAnsi="Times New Roman" w:cs="Times New Roman"/>
               <w:i/>
@@ -2686,7 +2807,7 @@
         <w:rPr>
           <w:rFonts w:ascii="Times New Roman" w:eastAsia="Times New Roman" w:hAnsi="Times New Roman" w:cs="Times New Roman"/>
           <w:lang w:val="en-US"/>
-          <w:rPrChange w:id="182" w:author="Gabriel Nakamura" w:date="2023-05-18T12:47:00Z">
+          <w:rPrChange w:id="189" w:author="Gabriel Nakamura" w:date="2023-05-18T12:47:00Z">
             <w:rPr>
               <w:rFonts w:ascii="Times New Roman" w:eastAsia="Times New Roman" w:hAnsi="Times New Roman" w:cs="Times New Roman"/>
             </w:rPr>
@@ -2709,7 +2830,7 @@
         </w:rPr>
         <w:t xml:space="preserve">Since </w:t>
       </w:r>
-      <w:del w:id="183" w:author="Gabriel Nakamura" w:date="2023-05-18T12:15:00Z">
+      <w:del w:id="190" w:author="Gabriel Nakamura" w:date="2023-05-18T12:15:00Z">
         <w:r>
           <w:rPr>
             <w:rFonts w:ascii="Times New Roman" w:hAnsi="Times New Roman"/>
@@ -2718,7 +2839,7 @@
           <w:delText xml:space="preserve">members of </w:delText>
         </w:r>
       </w:del>
-      <w:commentRangeStart w:id="184"/>
+      <w:commentRangeStart w:id="191"/>
       <w:r>
         <w:rPr>
           <w:rFonts w:ascii="Times New Roman" w:hAnsi="Times New Roman"/>
@@ -2726,7 +2847,7 @@
         </w:rPr>
         <w:t>board</w:t>
       </w:r>
-      <w:ins w:id="185" w:author="Gabriel Nakamura" w:date="2023-05-18T12:15:00Z">
+      <w:ins w:id="192" w:author="Gabriel Nakamura" w:date="2023-05-18T12:15:00Z">
         <w:r>
           <w:rPr>
             <w:rFonts w:ascii="Times New Roman" w:hAnsi="Times New Roman"/>
@@ -2742,7 +2863,7 @@
           <w:t xml:space="preserve"> and editorial boards</w:t>
         </w:r>
       </w:ins>
-      <w:ins w:id="186" w:author="Gabriel Nakamura" w:date="2023-05-18T12:16:00Z">
+      <w:ins w:id="193" w:author="Gabriel Nakamura" w:date="2023-05-18T12:16:00Z">
         <w:r>
           <w:rPr>
             <w:rFonts w:ascii="Times New Roman" w:hAnsi="Times New Roman"/>
@@ -2758,7 +2879,7 @@
         </w:rPr>
         <w:t xml:space="preserve"> </w:t>
       </w:r>
-      <w:del w:id="187" w:author="Gabriel Nakamura" w:date="2023-05-18T12:15:00Z">
+      <w:del w:id="194" w:author="Gabriel Nakamura" w:date="2023-05-18T12:15:00Z">
         <w:r>
           <w:rPr>
             <w:rFonts w:ascii="Times New Roman" w:hAnsi="Times New Roman"/>
@@ -2766,15 +2887,15 @@
           </w:rPr>
           <w:delText>committees</w:delText>
         </w:r>
-        <w:commentRangeEnd w:id="184"/>
-        <w:r>
-          <w:rPr>
-            <w:lang w:val="en-US"/>
-            <w:rPrChange w:id="188" w:author="Gabriel Nakamura" w:date="2023-05-18T12:47:00Z">
+        <w:commentRangeEnd w:id="191"/>
+        <w:r>
+          <w:rPr>
+            <w:lang w:val="en-US"/>
+            <w:rPrChange w:id="195" w:author="Gabriel Nakamura" w:date="2023-05-18T12:47:00Z">
               <w:rPr/>
             </w:rPrChange>
           </w:rPr>
-          <w:commentReference w:id="184"/>
+          <w:commentReference w:id="191"/>
         </w:r>
         <w:r>
           <w:rPr>
@@ -2796,7 +2917,7 @@
           <w:rFonts w:ascii="Times New Roman" w:hAnsi="Times New Roman"/>
           <w:vertAlign w:val="superscript"/>
           <w:lang w:val="en-US"/>
-          <w:rPrChange w:id="189" w:author="Gabriel Nakamura" w:date="2023-05-18T12:47:00Z">
+          <w:rPrChange w:id="196" w:author="Gabriel Nakamura" w:date="2023-05-18T12:47:00Z">
             <w:rPr>
               <w:rFonts w:ascii="Times New Roman" w:hAnsi="Times New Roman"/>
               <w:vertAlign w:val="superscript"/>
@@ -2810,7 +2931,15 @@
           <w:rFonts w:ascii="Times New Roman" w:hAnsi="Times New Roman"/>
           <w:lang w:val="en-US"/>
         </w:rPr>
-        <w:t xml:space="preserve">, their decisions are biased at certain extension to their personal experiences and backgrounds. Therefore, increasing the participation of historically excluded groups improves the decision-making process by amplifying and considering different points of view with diverse backgrounds and perspectives. </w:t>
+        <w:t xml:space="preserve">, their decisions are biased at certain extension to their personal experiences and backgrounds. Therefore, increasing the participation </w:t>
+      </w:r>
+      <w:r>
+        <w:rPr>
+          <w:rFonts w:ascii="Times New Roman" w:hAnsi="Times New Roman"/>
+          <w:lang w:val="en-US"/>
+        </w:rPr>
+        <w:lastRenderedPageBreak/>
+        <w:t xml:space="preserve">of historically excluded groups improves the decision-making process by amplifying and considering different points of view with diverse backgrounds and perspectives. </w:t>
       </w:r>
     </w:p>
     <w:p>
@@ -2822,7 +2951,7 @@
           <w:i/>
           <w:iCs/>
           <w:lang w:val="en-US"/>
-          <w:rPrChange w:id="190" w:author="Gabriel Nakamura" w:date="2023-05-18T12:47:00Z">
+          <w:rPrChange w:id="197" w:author="Gabriel Nakamura" w:date="2023-05-18T12:47:00Z">
             <w:rPr>
               <w:rFonts w:ascii="Times New Roman" w:eastAsia="Times New Roman" w:hAnsi="Times New Roman" w:cs="Times New Roman"/>
               <w:i/>
@@ -2852,7 +2981,7 @@
           <w:rFonts w:ascii="Times New Roman" w:hAnsi="Times New Roman"/>
           <w:vertAlign w:val="superscript"/>
           <w:lang w:val="en-US"/>
-          <w:rPrChange w:id="191" w:author="Gabriel Nakamura" w:date="2023-05-18T12:47:00Z">
+          <w:rPrChange w:id="198" w:author="Gabriel Nakamura" w:date="2023-05-18T12:47:00Z">
             <w:rPr>
               <w:rFonts w:ascii="Times New Roman" w:hAnsi="Times New Roman"/>
               <w:vertAlign w:val="superscript"/>
@@ -2865,7 +2994,7 @@
         <w:rPr>
           <w:rFonts w:ascii="Times New Roman" w:hAnsi="Times New Roman"/>
           <w:lang w:val="en-US"/>
-          <w:rPrChange w:id="192" w:author="Gabriel Nakamura" w:date="2023-05-18T12:47:00Z">
+          <w:rPrChange w:id="199" w:author="Gabriel Nakamura" w:date="2023-05-18T12:47:00Z">
             <w:rPr>
               <w:rFonts w:ascii="Times New Roman" w:hAnsi="Times New Roman"/>
             </w:rPr>
@@ -2881,7 +3010,7 @@
         <w:rPr>
           <w:rFonts w:ascii="Times New Roman" w:eastAsia="Times New Roman" w:hAnsi="Times New Roman" w:cs="Times New Roman"/>
           <w:lang w:val="en-US"/>
-          <w:rPrChange w:id="193" w:author="Gabriel Nakamura" w:date="2023-05-18T12:47:00Z">
+          <w:rPrChange w:id="200" w:author="Gabriel Nakamura" w:date="2023-05-18T12:47:00Z">
             <w:rPr>
               <w:rFonts w:ascii="Times New Roman" w:eastAsia="Times New Roman" w:hAnsi="Times New Roman" w:cs="Times New Roman"/>
             </w:rPr>
@@ -2898,7 +3027,7 @@
           <w:i/>
           <w:iCs/>
           <w:lang w:val="en-US"/>
-          <w:rPrChange w:id="194" w:author="Gabriel Nakamura" w:date="2023-05-18T12:47:00Z">
+          <w:rPrChange w:id="201" w:author="Gabriel Nakamura" w:date="2023-05-18T12:47:00Z">
             <w:rPr>
               <w:rFonts w:ascii="Times New Roman" w:eastAsia="Times New Roman" w:hAnsi="Times New Roman" w:cs="Times New Roman"/>
               <w:i/>
@@ -2913,7 +3042,7 @@
           <w:i/>
           <w:iCs/>
           <w:lang w:val="en-US"/>
-          <w:rPrChange w:id="195" w:author="Gabriel Nakamura" w:date="2023-05-18T12:47:00Z">
+          <w:rPrChange w:id="202" w:author="Gabriel Nakamura" w:date="2023-05-18T12:47:00Z">
             <w:rPr>
               <w:rFonts w:ascii="Times New Roman" w:hAnsi="Times New Roman"/>
               <w:i/>
@@ -2952,7 +3081,7 @@
         <w:rPr>
           <w:rFonts w:ascii="Times New Roman" w:eastAsia="Times New Roman" w:hAnsi="Times New Roman" w:cs="Times New Roman"/>
           <w:lang w:val="en-US"/>
-          <w:rPrChange w:id="196" w:author="Gabriel Nakamura" w:date="2023-05-18T12:47:00Z">
+          <w:rPrChange w:id="203" w:author="Gabriel Nakamura" w:date="2023-05-18T12:47:00Z">
             <w:rPr>
               <w:rFonts w:ascii="Times New Roman" w:eastAsia="Times New Roman" w:hAnsi="Times New Roman" w:cs="Times New Roman"/>
             </w:rPr>
@@ -2980,7 +3109,7 @@
           <w:rFonts w:ascii="Times New Roman" w:hAnsi="Times New Roman"/>
           <w:vertAlign w:val="superscript"/>
           <w:lang w:val="en-US"/>
-          <w:rPrChange w:id="197" w:author="Gabriel Nakamura" w:date="2023-05-18T12:47:00Z">
+          <w:rPrChange w:id="204" w:author="Gabriel Nakamura" w:date="2023-05-18T12:47:00Z">
             <w:rPr>
               <w:rFonts w:ascii="Times New Roman" w:hAnsi="Times New Roman"/>
               <w:vertAlign w:val="superscript"/>
@@ -2996,12 +3125,12 @@
         </w:rPr>
         <w:t xml:space="preserve">. For example, if the open access fees of a given journal is 4,000 </w:t>
       </w:r>
-      <w:del w:id="198" w:author="Anonymous" w:date="2023-05-09T11:51:00Z">
-        <w:r>
-          <w:rPr>
-            <w:rFonts w:ascii="Times New Roman" w:hAnsi="Times New Roman"/>
-            <w:lang w:val="en-US"/>
-            <w:rPrChange w:id="199" w:author="Gabriel Nakamura" w:date="2023-05-18T12:47:00Z">
+      <w:del w:id="205" w:author="Anonymous" w:date="2023-05-09T11:51:00Z">
+        <w:r>
+          <w:rPr>
+            <w:rFonts w:ascii="Times New Roman" w:hAnsi="Times New Roman"/>
+            <w:lang w:val="en-US"/>
+            <w:rPrChange w:id="206" w:author="Gabriel Nakamura" w:date="2023-05-18T12:47:00Z">
               <w:rPr>
                 <w:rFonts w:ascii="Times New Roman" w:hAnsi="Times New Roman"/>
                 <w:lang w:val="pt-PT"/>
@@ -3011,7 +3140,7 @@
           <w:delText>american</w:delText>
         </w:r>
       </w:del>
-      <w:ins w:id="200" w:author="Anonymous" w:date="2023-05-09T11:51:00Z">
+      <w:ins w:id="207" w:author="Anonymous" w:date="2023-05-09T11:51:00Z">
         <w:r>
           <w:rPr>
             <w:rFonts w:ascii="Times New Roman" w:hAnsi="Times New Roman"/>
@@ -3035,7 +3164,7 @@
         <w:rPr>
           <w:rFonts w:ascii="Times New Roman" w:eastAsia="Times New Roman" w:hAnsi="Times New Roman" w:cs="Times New Roman"/>
           <w:lang w:val="en-US"/>
-          <w:rPrChange w:id="201" w:author="Gabriel Nakamura" w:date="2023-05-18T12:47:00Z">
+          <w:rPrChange w:id="208" w:author="Gabriel Nakamura" w:date="2023-05-18T12:47:00Z">
             <w:rPr>
               <w:rFonts w:ascii="Times New Roman" w:eastAsia="Times New Roman" w:hAnsi="Times New Roman" w:cs="Times New Roman"/>
             </w:rPr>
@@ -3058,7 +3187,7 @@
         </w:rPr>
         <w:t xml:space="preserve">Provide more waivers for Global South researchers, actively pursue partnerships with </w:t>
       </w:r>
-      <w:commentRangeStart w:id="202"/>
+      <w:commentRangeStart w:id="209"/>
       <w:r>
         <w:rPr>
           <w:rFonts w:ascii="Times New Roman" w:hAnsi="Times New Roman"/>
@@ -3066,7 +3195,7 @@
         </w:rPr>
         <w:t xml:space="preserve">Global </w:t>
       </w:r>
-      <w:del w:id="203" w:author="Gabriel Nakamura" w:date="2023-05-18T12:16:00Z">
+      <w:del w:id="210" w:author="Gabriel Nakamura" w:date="2023-05-18T12:16:00Z">
         <w:r>
           <w:rPr>
             <w:rFonts w:ascii="Times New Roman" w:hAnsi="Times New Roman"/>
@@ -3075,8 +3204,8 @@
           <w:delText>South</w:delText>
         </w:r>
       </w:del>
-      <w:commentRangeEnd w:id="202"/>
-      <w:ins w:id="204" w:author="Gabriel Nakamura" w:date="2023-05-18T12:16:00Z">
+      <w:commentRangeEnd w:id="209"/>
+      <w:ins w:id="211" w:author="Gabriel Nakamura" w:date="2023-05-18T12:16:00Z">
         <w:r>
           <w:rPr>
             <w:rFonts w:ascii="Times New Roman" w:hAnsi="Times New Roman"/>
@@ -3088,11 +3217,11 @@
       <w:r>
         <w:rPr>
           <w:lang w:val="en-US"/>
-          <w:rPrChange w:id="205" w:author="Gabriel Nakamura" w:date="2023-05-18T12:47:00Z">
+          <w:rPrChange w:id="212" w:author="Gabriel Nakamura" w:date="2023-05-18T12:47:00Z">
             <w:rPr/>
           </w:rPrChange>
         </w:rPr>
-        <w:commentReference w:id="202"/>
+        <w:commentReference w:id="209"/>
       </w:r>
       <w:r>
         <w:rPr>
@@ -3109,7 +3238,7 @@
         <w:rPr>
           <w:rFonts w:ascii="Times New Roman" w:eastAsia="Times New Roman" w:hAnsi="Times New Roman" w:cs="Times New Roman"/>
           <w:lang w:val="en-US"/>
-          <w:rPrChange w:id="206" w:author="Gabriel Nakamura" w:date="2023-05-18T12:47:00Z">
+          <w:rPrChange w:id="213" w:author="Gabriel Nakamura" w:date="2023-05-18T12:47:00Z">
             <w:rPr>
               <w:rFonts w:ascii="Times New Roman" w:eastAsia="Times New Roman" w:hAnsi="Times New Roman" w:cs="Times New Roman"/>
             </w:rPr>
@@ -3126,7 +3255,7 @@
           <w:i/>
           <w:iCs/>
           <w:lang w:val="en-US"/>
-          <w:rPrChange w:id="207" w:author="Gabriel Nakamura" w:date="2023-05-18T12:47:00Z">
+          <w:rPrChange w:id="214" w:author="Gabriel Nakamura" w:date="2023-05-18T12:47:00Z">
             <w:rPr>
               <w:rFonts w:ascii="Times New Roman" w:eastAsia="Times New Roman" w:hAnsi="Times New Roman" w:cs="Times New Roman"/>
               <w:i/>
@@ -3141,7 +3270,7 @@
           <w:i/>
           <w:iCs/>
           <w:lang w:val="en-US"/>
-          <w:rPrChange w:id="208" w:author="Gabriel Nakamura" w:date="2023-05-18T12:47:00Z">
+          <w:rPrChange w:id="215" w:author="Gabriel Nakamura" w:date="2023-05-18T12:47:00Z">
             <w:rPr>
               <w:rFonts w:ascii="Times New Roman" w:hAnsi="Times New Roman"/>
               <w:i/>
@@ -3180,7 +3309,7 @@
         <w:rPr>
           <w:rFonts w:ascii="Times New Roman" w:eastAsia="Times New Roman" w:hAnsi="Times New Roman" w:cs="Times New Roman"/>
           <w:lang w:val="en-US"/>
-          <w:rPrChange w:id="209" w:author="Gabriel Nakamura" w:date="2023-05-18T12:47:00Z">
+          <w:rPrChange w:id="216" w:author="Gabriel Nakamura" w:date="2023-05-18T12:47:00Z">
             <w:rPr>
               <w:rFonts w:ascii="Times New Roman" w:eastAsia="Times New Roman" w:hAnsi="Times New Roman" w:cs="Times New Roman"/>
             </w:rPr>
@@ -3207,7 +3336,7 @@
         <w:rPr>
           <w:rFonts w:ascii="Times New Roman" w:hAnsi="Times New Roman"/>
           <w:lang w:val="en-US"/>
-          <w:rPrChange w:id="210" w:author="Gabriel Nakamura" w:date="2023-05-18T12:47:00Z">
+          <w:rPrChange w:id="217" w:author="Gabriel Nakamura" w:date="2023-05-18T12:47:00Z">
             <w:rPr>
               <w:rFonts w:ascii="Times New Roman" w:hAnsi="Times New Roman"/>
             </w:rPr>
@@ -3220,14 +3349,22 @@
           <w:rFonts w:ascii="Times New Roman" w:hAnsi="Times New Roman"/>
           <w:lang w:val="en-US"/>
         </w:rPr>
-        <w:t>tudents and researchers are exposed mostly to the science produced by the Global North in their curricula, texbooks,</w:t>
+        <w:t xml:space="preserve">tudents and researchers are exposed mostly to the science produced by the Global </w:t>
+      </w:r>
+      <w:r>
+        <w:rPr>
+          <w:rFonts w:ascii="Times New Roman" w:hAnsi="Times New Roman"/>
+          <w:lang w:val="en-US"/>
+        </w:rPr>
+        <w:lastRenderedPageBreak/>
+        <w:t>North in their curricula, texbooks,</w:t>
       </w:r>
       <w:r>
         <w:rPr>
           <w:rFonts w:ascii="Times New Roman" w:hAnsi="Times New Roman"/>
           <w:vertAlign w:val="superscript"/>
           <w:lang w:val="en-US"/>
-          <w:rPrChange w:id="211" w:author="Gabriel Nakamura" w:date="2023-05-18T12:47:00Z">
+          <w:rPrChange w:id="218" w:author="Gabriel Nakamura" w:date="2023-05-18T12:47:00Z">
             <w:rPr>
               <w:rFonts w:ascii="Times New Roman" w:hAnsi="Times New Roman"/>
               <w:vertAlign w:val="superscript"/>
@@ -3240,7 +3377,7 @@
         <w:rPr>
           <w:rFonts w:ascii="Times New Roman" w:hAnsi="Times New Roman"/>
           <w:lang w:val="en-US"/>
-          <w:rPrChange w:id="212" w:author="Gabriel Nakamura" w:date="2023-05-18T12:47:00Z">
+          <w:rPrChange w:id="219" w:author="Gabriel Nakamura" w:date="2023-05-18T12:47:00Z">
             <w:rPr>
               <w:rFonts w:ascii="Times New Roman" w:hAnsi="Times New Roman"/>
             </w:rPr>
@@ -3248,12 +3385,12 @@
         </w:rPr>
         <w:t xml:space="preserve"> </w:t>
       </w:r>
-      <w:del w:id="213" w:author="Gabriel Nakamura" w:date="2023-05-18T12:17:00Z">
-        <w:r>
-          <w:rPr>
-            <w:rFonts w:ascii="Times New Roman" w:hAnsi="Times New Roman"/>
-            <w:lang w:val="en-US"/>
-            <w:rPrChange w:id="214" w:author="Gabriel Nakamura" w:date="2023-05-18T12:47:00Z">
+      <w:del w:id="220" w:author="Gabriel Nakamura" w:date="2023-05-18T12:17:00Z">
+        <w:r>
+          <w:rPr>
+            <w:rFonts w:ascii="Times New Roman" w:hAnsi="Times New Roman"/>
+            <w:lang w:val="en-US"/>
+            <w:rPrChange w:id="221" w:author="Gabriel Nakamura" w:date="2023-05-18T12:47:00Z">
               <w:rPr>
                 <w:rFonts w:ascii="Times New Roman" w:hAnsi="Times New Roman"/>
               </w:rPr>
@@ -3261,12 +3398,12 @@
           </w:rPr>
           <w:delText>(</w:delText>
         </w:r>
-        <w:commentRangeStart w:id="215"/>
-        <w:r>
-          <w:rPr>
-            <w:rFonts w:ascii="Times New Roman" w:hAnsi="Times New Roman"/>
-            <w:lang w:val="en-US"/>
-            <w:rPrChange w:id="216" w:author="Gabriel Nakamura" w:date="2023-05-18T12:47:00Z">
+        <w:commentRangeStart w:id="222"/>
+        <w:r>
+          <w:rPr>
+            <w:rFonts w:ascii="Times New Roman" w:hAnsi="Times New Roman"/>
+            <w:lang w:val="en-US"/>
+            <w:rPrChange w:id="223" w:author="Gabriel Nakamura" w:date="2023-05-18T12:47:00Z">
               <w:rPr>
                 <w:rFonts w:ascii="Times New Roman" w:hAnsi="Times New Roman"/>
               </w:rPr>
@@ -3275,17 +3412,17 @@
           <w:delText>REF</w:delText>
         </w:r>
       </w:del>
-      <w:commentRangeEnd w:id="215"/>
-      <w:r>
-        <w:rPr>
-          <w:lang w:val="en-US"/>
-          <w:rPrChange w:id="217" w:author="Gabriel Nakamura" w:date="2023-05-18T12:47:00Z">
+      <w:commentRangeEnd w:id="222"/>
+      <w:r>
+        <w:rPr>
+          <w:lang w:val="en-US"/>
+          <w:rPrChange w:id="224" w:author="Gabriel Nakamura" w:date="2023-05-18T12:47:00Z">
             <w:rPr/>
           </w:rPrChange>
         </w:rPr>
-        <w:commentReference w:id="215"/>
-      </w:r>
-      <w:del w:id="218" w:author="Gabriel Nakamura" w:date="2023-05-18T12:17:00Z">
+        <w:commentReference w:id="222"/>
+      </w:r>
+      <w:del w:id="225" w:author="Gabriel Nakamura" w:date="2023-05-18T12:17:00Z">
         <w:r>
           <w:rPr>
             <w:rFonts w:ascii="Times New Roman" w:hAnsi="Times New Roman"/>
@@ -3306,7 +3443,7 @@
           <w:rFonts w:ascii="Times New Roman" w:hAnsi="Times New Roman"/>
           <w:vertAlign w:val="superscript"/>
           <w:lang w:val="en-US"/>
-          <w:rPrChange w:id="219" w:author="Gabriel Nakamura" w:date="2023-05-18T12:47:00Z">
+          <w:rPrChange w:id="226" w:author="Gabriel Nakamura" w:date="2023-05-18T12:47:00Z">
             <w:rPr>
               <w:rFonts w:ascii="Times New Roman" w:hAnsi="Times New Roman"/>
               <w:vertAlign w:val="superscript"/>
@@ -3327,7 +3464,7 @@
           <w:rFonts w:ascii="Times New Roman" w:hAnsi="Times New Roman"/>
           <w:vertAlign w:val="superscript"/>
           <w:lang w:val="en-US"/>
-          <w:rPrChange w:id="220" w:author="Gabriel Nakamura" w:date="2023-05-18T12:47:00Z">
+          <w:rPrChange w:id="227" w:author="Gabriel Nakamura" w:date="2023-05-18T12:47:00Z">
             <w:rPr>
               <w:rFonts w:ascii="Times New Roman" w:hAnsi="Times New Roman"/>
               <w:vertAlign w:val="superscript"/>
@@ -3340,7 +3477,7 @@
         <w:rPr>
           <w:rFonts w:ascii="Times New Roman" w:hAnsi="Times New Roman"/>
           <w:lang w:val="en-US"/>
-          <w:rPrChange w:id="221" w:author="Gabriel Nakamura" w:date="2023-05-18T12:47:00Z">
+          <w:rPrChange w:id="228" w:author="Gabriel Nakamura" w:date="2023-05-18T12:47:00Z">
             <w:rPr>
               <w:rFonts w:ascii="Times New Roman" w:hAnsi="Times New Roman"/>
             </w:rPr>
@@ -3356,7 +3493,7 @@
         <w:rPr>
           <w:rFonts w:ascii="Times New Roman" w:eastAsia="Times New Roman" w:hAnsi="Times New Roman" w:cs="Times New Roman"/>
           <w:lang w:val="en-US"/>
-          <w:rPrChange w:id="222" w:author="Gabriel Nakamura" w:date="2023-05-18T12:47:00Z">
+          <w:rPrChange w:id="229" w:author="Gabriel Nakamura" w:date="2023-05-18T12:47:00Z">
             <w:rPr>
               <w:rFonts w:ascii="Times New Roman" w:eastAsia="Times New Roman" w:hAnsi="Times New Roman" w:cs="Times New Roman"/>
             </w:rPr>
@@ -3379,7 +3516,7 @@
         </w:rPr>
         <w:t xml:space="preserve">Researchers and professors should familiarize with the literature produced by Global South researchers, especially when working with tropical ecology. Authors from the Global North must check if their references do not neglect relevant articles and examples from the Global South. </w:t>
       </w:r>
-      <w:commentRangeStart w:id="223"/>
+      <w:commentRangeStart w:id="230"/>
       <w:r>
         <w:rPr>
           <w:rFonts w:ascii="Times New Roman" w:hAnsi="Times New Roman"/>
@@ -3387,7 +3524,7 @@
         </w:rPr>
         <w:t>Publishers and editors might demand more globalized examples or suggest literature when necessary.</w:t>
       </w:r>
-      <w:ins w:id="224" w:author="Gabriel Nakamura" w:date="2023-05-18T12:18:00Z">
+      <w:ins w:id="231" w:author="Gabriel Nakamura" w:date="2023-05-18T12:18:00Z">
         <w:r>
           <w:rPr>
             <w:rFonts w:ascii="Times New Roman" w:hAnsi="Times New Roman"/>
@@ -3403,7 +3540,7 @@
           <w:t xml:space="preserve"> starting point could b</w:t>
         </w:r>
       </w:ins>
-      <w:ins w:id="225" w:author="Gabriel Nakamura" w:date="2023-05-18T12:19:00Z">
+      <w:ins w:id="232" w:author="Gabriel Nakamura" w:date="2023-05-18T12:19:00Z">
         <w:r>
           <w:rPr>
             <w:rFonts w:ascii="Times New Roman" w:hAnsi="Times New Roman"/>
@@ -3413,7 +3550,7 @@
         </w:r>
       </w:ins>
       <w:proofErr w:type="gramStart"/>
-      <w:ins w:id="226" w:author="Gabriel Nakamura" w:date="2023-05-18T12:28:00Z">
+      <w:ins w:id="233" w:author="Gabriel Nakamura" w:date="2023-05-18T12:28:00Z">
         <w:r>
           <w:rPr>
             <w:rFonts w:ascii="Times New Roman" w:hAnsi="Times New Roman"/>
@@ -3430,7 +3567,7 @@
           <w:t xml:space="preserve"> reviewer </w:t>
         </w:r>
       </w:ins>
-      <w:ins w:id="227" w:author="Gabriel Nakamura" w:date="2023-05-18T12:20:00Z">
+      <w:ins w:id="234" w:author="Gabriel Nakamura" w:date="2023-05-18T12:20:00Z">
         <w:r>
           <w:rPr>
             <w:rFonts w:ascii="Times New Roman" w:hAnsi="Times New Roman"/>
@@ -3439,7 +3576,7 @@
           <w:t xml:space="preserve">to </w:t>
         </w:r>
       </w:ins>
-      <w:ins w:id="228" w:author="Gabriel Nakamura" w:date="2023-05-18T12:28:00Z">
+      <w:ins w:id="235" w:author="Gabriel Nakamura" w:date="2023-05-18T12:28:00Z">
         <w:r>
           <w:rPr>
             <w:rFonts w:ascii="Times New Roman" w:hAnsi="Times New Roman"/>
@@ -3448,7 +3585,7 @@
           <w:t xml:space="preserve">actively </w:t>
         </w:r>
       </w:ins>
-      <w:ins w:id="229" w:author="Gabriel Nakamura" w:date="2023-05-18T12:29:00Z">
+      <w:ins w:id="236" w:author="Gabriel Nakamura" w:date="2023-05-18T12:29:00Z">
         <w:r>
           <w:rPr>
             <w:rFonts w:ascii="Times New Roman" w:hAnsi="Times New Roman"/>
@@ -3464,15 +3601,15 @@
         </w:rPr>
         <w:t xml:space="preserve"> </w:t>
       </w:r>
-      <w:commentRangeEnd w:id="223"/>
-      <w:r>
-        <w:rPr>
-          <w:lang w:val="en-US"/>
-          <w:rPrChange w:id="230" w:author="Gabriel Nakamura" w:date="2023-05-18T12:47:00Z">
+      <w:commentRangeEnd w:id="230"/>
+      <w:r>
+        <w:rPr>
+          <w:lang w:val="en-US"/>
+          <w:rPrChange w:id="237" w:author="Gabriel Nakamura" w:date="2023-05-18T12:47:00Z">
             <w:rPr/>
           </w:rPrChange>
         </w:rPr>
-        <w:commentReference w:id="223"/>
+        <w:commentReference w:id="230"/>
       </w:r>
     </w:p>
     <w:p>
@@ -3482,7 +3619,7 @@
         <w:rPr>
           <w:rFonts w:ascii="Times New Roman" w:eastAsia="Times New Roman" w:hAnsi="Times New Roman" w:cs="Times New Roman"/>
           <w:lang w:val="en-US"/>
-          <w:rPrChange w:id="231" w:author="Gabriel Nakamura" w:date="2023-05-18T12:47:00Z">
+          <w:rPrChange w:id="238" w:author="Gabriel Nakamura" w:date="2023-05-18T12:47:00Z">
             <w:rPr>
               <w:rFonts w:ascii="Times New Roman" w:eastAsia="Times New Roman" w:hAnsi="Times New Roman" w:cs="Times New Roman"/>
             </w:rPr>
@@ -3499,7 +3636,7 @@
           <w:b/>
           <w:bCs/>
           <w:lang w:val="en-US"/>
-          <w:rPrChange w:id="232" w:author="Gabriel Nakamura" w:date="2023-05-18T12:47:00Z">
+          <w:rPrChange w:id="239" w:author="Gabriel Nakamura" w:date="2023-05-18T12:47:00Z">
             <w:rPr>
               <w:rFonts w:ascii="Times New Roman" w:eastAsia="Times New Roman" w:hAnsi="Times New Roman" w:cs="Times New Roman"/>
               <w:b/>
@@ -3525,7 +3662,7 @@
         <w:rPr>
           <w:rFonts w:ascii="Times New Roman" w:eastAsia="Times New Roman" w:hAnsi="Times New Roman" w:cs="Times New Roman"/>
           <w:lang w:val="en-US"/>
-          <w:rPrChange w:id="233" w:author="Gabriel Nakamura" w:date="2023-05-18T12:47:00Z">
+          <w:rPrChange w:id="240" w:author="Gabriel Nakamura" w:date="2023-05-18T12:47:00Z">
             <w:rPr>
               <w:rFonts w:ascii="Times New Roman" w:eastAsia="Times New Roman" w:hAnsi="Times New Roman" w:cs="Times New Roman"/>
             </w:rPr>
@@ -3539,7 +3676,7 @@
         </w:rPr>
         <w:t>Research institutes</w:t>
       </w:r>
-      <w:ins w:id="234" w:author="Gabriel Nakamura" w:date="2023-05-18T12:30:00Z">
+      <w:ins w:id="241" w:author="Gabriel Nakamura" w:date="2023-05-18T12:30:00Z">
         <w:r>
           <w:rPr>
             <w:rFonts w:ascii="Times New Roman" w:hAnsi="Times New Roman"/>
@@ -3548,7 +3685,7 @@
           <w:t xml:space="preserve"> in</w:t>
         </w:r>
       </w:ins>
-      <w:del w:id="235" w:author="Gabriel Nakamura" w:date="2023-05-18T12:30:00Z">
+      <w:del w:id="242" w:author="Gabriel Nakamura" w:date="2023-05-18T12:30:00Z">
         <w:r>
           <w:rPr>
             <w:rFonts w:ascii="Times New Roman" w:hAnsi="Times New Roman"/>
@@ -3556,7 +3693,7 @@
           </w:rPr>
           <w:delText xml:space="preserve"> </w:delText>
         </w:r>
-        <w:commentRangeStart w:id="236"/>
+        <w:commentRangeStart w:id="243"/>
         <w:r>
           <w:rPr>
             <w:rFonts w:ascii="Times New Roman" w:hAnsi="Times New Roman"/>
@@ -3565,15 +3702,15 @@
           <w:delText>outside</w:delText>
         </w:r>
       </w:del>
-      <w:commentRangeEnd w:id="236"/>
-      <w:r>
-        <w:rPr>
-          <w:lang w:val="en-US"/>
-          <w:rPrChange w:id="237" w:author="Gabriel Nakamura" w:date="2023-05-18T12:47:00Z">
+      <w:commentRangeEnd w:id="243"/>
+      <w:r>
+        <w:rPr>
+          <w:lang w:val="en-US"/>
+          <w:rPrChange w:id="244" w:author="Gabriel Nakamura" w:date="2023-05-18T12:47:00Z">
             <w:rPr/>
           </w:rPrChange>
         </w:rPr>
-        <w:commentReference w:id="236"/>
+        <w:commentReference w:id="243"/>
       </w:r>
       <w:r>
         <w:rPr>
@@ -3588,7 +3725,7 @@
           <w:i/>
           <w:iCs/>
           <w:lang w:val="en-US"/>
-          <w:rPrChange w:id="238" w:author="Gabriel Nakamura" w:date="2023-05-18T12:47:00Z">
+          <w:rPrChange w:id="245" w:author="Gabriel Nakamura" w:date="2023-05-18T12:47:00Z">
             <w:rPr>
               <w:rFonts w:ascii="Times New Roman" w:hAnsi="Times New Roman"/>
               <w:i/>
@@ -3604,7 +3741,15 @@
           <w:rFonts w:ascii="Times New Roman" w:hAnsi="Times New Roman"/>
           <w:lang w:val="en-US"/>
         </w:rPr>
-        <w:t xml:space="preserve"> of scientific knowledge. Recognizing intellectual colonialism practices is the first step, but not enough if the aim of scientific practitioners is to build a truly inclusive environment and reduce inequalities. We can learn from the great Brazilian educator and philosopher Paulo Freire that </w:t>
+        <w:t xml:space="preserve"> of scientific knowledge. Recognizing intellectual colonialism practices is the first step, but not enough if the aim of scientific practitioners is to build a truly </w:t>
+      </w:r>
+      <w:r>
+        <w:rPr>
+          <w:rFonts w:ascii="Times New Roman" w:hAnsi="Times New Roman"/>
+          <w:lang w:val="en-US"/>
+        </w:rPr>
+        <w:lastRenderedPageBreak/>
+        <w:t xml:space="preserve">inclusive environment and reduce inequalities. We can learn from the great Brazilian educator and philosopher Paulo Freire that </w:t>
       </w:r>
       <w:r>
         <w:rPr>
@@ -3612,7 +3757,7 @@
           <w:i/>
           <w:iCs/>
           <w:lang w:val="en-US"/>
-          <w:rPrChange w:id="239" w:author="Gabriel Nakamura" w:date="2023-05-18T12:47:00Z">
+          <w:rPrChange w:id="246" w:author="Gabriel Nakamura" w:date="2023-05-18T12:47:00Z">
             <w:rPr>
               <w:rFonts w:ascii="Times New Roman" w:hAnsi="Times New Roman"/>
               <w:i/>
@@ -3626,7 +3771,7 @@
         <w:rPr>
           <w:rFonts w:ascii="Times New Roman" w:hAnsi="Times New Roman"/>
           <w:lang w:val="en-US"/>
-          <w:rPrChange w:id="240" w:author="Gabriel Nakamura" w:date="2023-05-18T12:47:00Z">
+          <w:rPrChange w:id="247" w:author="Gabriel Nakamura" w:date="2023-05-18T12:47:00Z">
             <w:rPr>
               <w:rFonts w:ascii="Times New Roman" w:hAnsi="Times New Roman"/>
               <w:lang w:val="it-IT"/>
@@ -3642,12 +3787,12 @@
         </w:rPr>
         <w:t xml:space="preserve">“reflection and action upon the world in order to transform it,” is the only way toward a non-oppressive, inclusive, and diverse science. True changes in an oppressive system can only come from those who have been oppressed, but for this, the Global South needs to take a seat at the same table as the </w:t>
       </w:r>
-      <w:del w:id="241" w:author="Anonymous" w:date="2023-05-09T11:56:00Z">
-        <w:r>
-          <w:rPr>
-            <w:rFonts w:ascii="Times New Roman" w:hAnsi="Times New Roman"/>
-            <w:lang w:val="en-US"/>
-            <w:rPrChange w:id="242" w:author="Gabriel Nakamura" w:date="2023-05-18T12:47:00Z">
+      <w:del w:id="248" w:author="Anonymous" w:date="2023-05-09T11:56:00Z">
+        <w:r>
+          <w:rPr>
+            <w:rFonts w:ascii="Times New Roman" w:hAnsi="Times New Roman"/>
+            <w:lang w:val="en-US"/>
+            <w:rPrChange w:id="249" w:author="Gabriel Nakamura" w:date="2023-05-18T12:47:00Z">
               <w:rPr>
                 <w:rFonts w:ascii="Times New Roman" w:hAnsi="Times New Roman"/>
               </w:rPr>
@@ -3656,7 +3801,7 @@
           <w:delText>g</w:delText>
         </w:r>
       </w:del>
-      <w:ins w:id="243" w:author="Anonymous" w:date="2023-05-09T11:56:00Z">
+      <w:ins w:id="250" w:author="Anonymous" w:date="2023-05-09T11:56:00Z">
         <w:r>
           <w:rPr>
             <w:rFonts w:ascii="Times New Roman" w:hAnsi="Times New Roman"/>
@@ -3680,7 +3825,7 @@
         <w:rPr>
           <w:rFonts w:ascii="Times New Roman" w:eastAsia="Times New Roman" w:hAnsi="Times New Roman" w:cs="Times New Roman"/>
           <w:lang w:val="en-US"/>
-          <w:rPrChange w:id="244" w:author="Gabriel Nakamura" w:date="2023-05-18T12:47:00Z">
+          <w:rPrChange w:id="251" w:author="Gabriel Nakamura" w:date="2023-05-18T12:47:00Z">
             <w:rPr>
               <w:rFonts w:ascii="Times New Roman" w:eastAsia="Times New Roman" w:hAnsi="Times New Roman" w:cs="Times New Roman"/>
             </w:rPr>
@@ -3697,7 +3842,7 @@
           <w:b/>
           <w:bCs/>
           <w:lang w:val="en-US"/>
-          <w:rPrChange w:id="245" w:author="Gabriel Nakamura" w:date="2023-05-18T12:47:00Z">
+          <w:rPrChange w:id="252" w:author="Gabriel Nakamura" w:date="2023-05-18T12:47:00Z">
             <w:rPr>
               <w:rFonts w:ascii="Times New Roman" w:eastAsia="Times New Roman" w:hAnsi="Times New Roman" w:cs="Times New Roman"/>
               <w:b/>
@@ -3723,7 +3868,7 @@
         <w:rPr>
           <w:rFonts w:ascii="Times New Roman" w:eastAsia="Times New Roman" w:hAnsi="Times New Roman" w:cs="Times New Roman"/>
           <w:lang w:val="en-US"/>
-          <w:rPrChange w:id="246" w:author="Gabriel Nakamura" w:date="2023-05-18T12:47:00Z">
+          <w:rPrChange w:id="253" w:author="Gabriel Nakamura" w:date="2023-05-18T12:47:00Z">
             <w:rPr>
               <w:rFonts w:ascii="Times New Roman" w:eastAsia="Times New Roman" w:hAnsi="Times New Roman" w:cs="Times New Roman"/>
             </w:rPr>
@@ -3737,7 +3882,7 @@
         </w:rPr>
         <w:t xml:space="preserve">All data used to produce Figure 1 was collected in the Web of Science Core collection between December 2022 and February 2023. </w:t>
       </w:r>
-      <w:commentRangeStart w:id="247"/>
+      <w:commentRangeStart w:id="254"/>
       <w:r>
         <w:rPr>
           <w:rFonts w:ascii="Times New Roman" w:hAnsi="Times New Roman"/>
@@ -3748,7 +3893,7 @@
       <w:r>
         <w:rPr>
           <w:lang w:val="en-US"/>
-          <w:rPrChange w:id="248" w:author="Gabriel Nakamura" w:date="2023-05-18T12:47:00Z">
+          <w:rPrChange w:id="255" w:author="Gabriel Nakamura" w:date="2023-05-18T12:47:00Z">
             <w:rPr/>
           </w:rPrChange>
         </w:rPr>
@@ -3757,7 +3902,7 @@
       <w:r>
         <w:rPr>
           <w:lang w:val="en-US"/>
-          <w:rPrChange w:id="249" w:author="Gabriel Nakamura" w:date="2023-05-18T12:47:00Z">
+          <w:rPrChange w:id="256" w:author="Gabriel Nakamura" w:date="2023-05-18T12:47:00Z">
             <w:rPr/>
           </w:rPrChange>
         </w:rPr>
@@ -3766,16 +3911,17 @@
       <w:r>
         <w:rPr>
           <w:lang w:val="en-US"/>
-          <w:rPrChange w:id="250" w:author="Gabriel Nakamura" w:date="2023-05-18T12:47:00Z">
-            <w:rPr/>
-          </w:rPrChange>
-        </w:rPr>
-      </w:r>
-      <w:r>
-        <w:rPr>
-          <w:lang w:val="en-US"/>
-          <w:rPrChange w:id="251" w:author="Gabriel Nakamura" w:date="2023-05-18T12:47:00Z">
-            <w:rPr/>
+        </w:rPr>
+      </w:r>
+      <w:r>
+        <w:rPr>
+          <w:lang w:val="en-US"/>
+          <w:rPrChange w:id="257" w:author="Gabriel Nakamura" w:date="2023-05-18T12:47:00Z">
+            <w:rPr>
+              <w:rStyle w:val="Hyperlink0"/>
+              <w:rFonts w:eastAsia="Arial Unicode MS"/>
+              <w:lang w:val="en-US"/>
+            </w:rPr>
           </w:rPrChange>
         </w:rPr>
         <w:fldChar w:fldCharType="separate"/>
@@ -3800,7 +3946,7 @@
         <w:rPr>
           <w:rFonts w:ascii="Times New Roman" w:hAnsi="Times New Roman"/>
           <w:lang w:val="en-US"/>
-          <w:rPrChange w:id="252" w:author="Gabriel Nakamura" w:date="2023-05-18T12:47:00Z">
+          <w:rPrChange w:id="258" w:author="Gabriel Nakamura" w:date="2023-05-18T12:47:00Z">
             <w:rPr>
               <w:rFonts w:ascii="Times New Roman" w:hAnsi="Times New Roman"/>
             </w:rPr>
@@ -3812,7 +3958,7 @@
         <w:rPr>
           <w:rFonts w:ascii="Times New Roman" w:hAnsi="Times New Roman"/>
           <w:lang w:val="en-US"/>
-          <w:rPrChange w:id="253" w:author="Gabriel Nakamura" w:date="2023-05-18T12:47:00Z">
+          <w:rPrChange w:id="259" w:author="Gabriel Nakamura" w:date="2023-05-18T12:47:00Z">
             <w:rPr>
               <w:rFonts w:ascii="Times New Roman" w:hAnsi="Times New Roman"/>
             </w:rPr>
@@ -3820,15 +3966,15 @@
         </w:rPr>
         <w:br/>
       </w:r>
-      <w:commentRangeEnd w:id="247"/>
-      <w:r>
-        <w:rPr>
-          <w:lang w:val="en-US"/>
-          <w:rPrChange w:id="254" w:author="Gabriel Nakamura" w:date="2023-05-18T12:47:00Z">
+      <w:commentRangeEnd w:id="254"/>
+      <w:r>
+        <w:rPr>
+          <w:lang w:val="en-US"/>
+          <w:rPrChange w:id="260" w:author="Gabriel Nakamura" w:date="2023-05-18T12:47:00Z">
             <w:rPr/>
           </w:rPrChange>
         </w:rPr>
-        <w:commentReference w:id="247"/>
+        <w:commentReference w:id="254"/>
       </w:r>
     </w:p>
     <w:p>
@@ -3840,7 +3986,7 @@
           <w:b/>
           <w:bCs/>
           <w:lang w:val="en-US"/>
-          <w:rPrChange w:id="255" w:author="Gabriel Nakamura" w:date="2023-05-18T12:47:00Z">
+          <w:rPrChange w:id="261" w:author="Gabriel Nakamura" w:date="2023-05-18T12:47:00Z">
             <w:rPr>
               <w:rFonts w:ascii="Times New Roman" w:eastAsia="Times New Roman" w:hAnsi="Times New Roman" w:cs="Times New Roman"/>
               <w:b/>
@@ -3866,7 +4012,7 @@
         <w:rPr>
           <w:rFonts w:ascii="Times New Roman" w:eastAsia="Times New Roman" w:hAnsi="Times New Roman" w:cs="Times New Roman"/>
           <w:lang w:val="en-US"/>
-          <w:rPrChange w:id="256" w:author="Gabriel Nakamura" w:date="2023-05-18T12:47:00Z">
+          <w:rPrChange w:id="262" w:author="Gabriel Nakamura" w:date="2023-05-18T12:47:00Z">
             <w:rPr>
               <w:rFonts w:ascii="Times New Roman" w:eastAsia="Times New Roman" w:hAnsi="Times New Roman" w:cs="Times New Roman"/>
             </w:rPr>
@@ -3890,7 +4036,7 @@
           <w:b/>
           <w:bCs/>
           <w:lang w:val="en-US"/>
-          <w:rPrChange w:id="257" w:author="Gabriel Nakamura" w:date="2023-05-18T12:47:00Z">
+          <w:rPrChange w:id="263" w:author="Gabriel Nakamura" w:date="2023-05-18T12:47:00Z">
             <w:rPr>
               <w:rFonts w:ascii="Times New Roman" w:eastAsia="Times New Roman" w:hAnsi="Times New Roman" w:cs="Times New Roman"/>
               <w:b/>
@@ -3916,7 +4062,7 @@
         <w:rPr>
           <w:rFonts w:ascii="Times New Roman" w:eastAsia="Times New Roman" w:hAnsi="Times New Roman" w:cs="Times New Roman"/>
           <w:lang w:val="en-US"/>
-          <w:rPrChange w:id="258" w:author="Gabriel Nakamura" w:date="2023-05-18T12:47:00Z">
+          <w:rPrChange w:id="264" w:author="Gabriel Nakamura" w:date="2023-05-18T12:47:00Z">
             <w:rPr>
               <w:rFonts w:ascii="Times New Roman" w:eastAsia="Times New Roman" w:hAnsi="Times New Roman" w:cs="Times New Roman"/>
             </w:rPr>
@@ -3938,7 +4084,7 @@
         <w:rPr>
           <w:rFonts w:ascii="Times New Roman" w:eastAsia="Times New Roman" w:hAnsi="Times New Roman" w:cs="Times New Roman"/>
           <w:lang w:val="en-US"/>
-          <w:rPrChange w:id="259" w:author="Gabriel Nakamura" w:date="2023-05-18T12:47:00Z">
+          <w:rPrChange w:id="265" w:author="Gabriel Nakamura" w:date="2023-05-18T12:47:00Z">
             <w:rPr>
               <w:rFonts w:ascii="Times New Roman" w:eastAsia="Times New Roman" w:hAnsi="Times New Roman" w:cs="Times New Roman"/>
             </w:rPr>
@@ -3955,7 +4101,7 @@
           <w:b/>
           <w:bCs/>
           <w:lang w:val="en-US"/>
-          <w:rPrChange w:id="260" w:author="Gabriel Nakamura" w:date="2023-05-18T12:47:00Z">
+          <w:rPrChange w:id="266" w:author="Gabriel Nakamura" w:date="2023-05-18T12:47:00Z">
             <w:rPr>
               <w:rFonts w:ascii="Times New Roman" w:eastAsia="Times New Roman" w:hAnsi="Times New Roman" w:cs="Times New Roman"/>
               <w:b/>
@@ -3970,7 +4116,7 @@
           <w:b/>
           <w:bCs/>
           <w:lang w:val="en-US"/>
-          <w:rPrChange w:id="261" w:author="Gabriel Nakamura" w:date="2023-05-18T12:47:00Z">
+          <w:rPrChange w:id="267" w:author="Gabriel Nakamura" w:date="2023-05-18T12:47:00Z">
             <w:rPr>
               <w:rFonts w:ascii="Times New Roman" w:hAnsi="Times New Roman"/>
               <w:b/>
@@ -4047,6 +4193,7 @@
         <w:rPr>
           <w:rFonts w:ascii="Times New Roman" w:hAnsi="Times New Roman"/>
         </w:rPr>
+        <w:lastRenderedPageBreak/>
         <w:t>2.</w:t>
       </w:r>
       <w:r>
@@ -4457,6 +4604,12 @@
         <w:pStyle w:val="Bibliography"/>
         <w:rPr>
           <w:rFonts w:ascii="Times New Roman" w:eastAsia="Times New Roman" w:hAnsi="Times New Roman" w:cs="Times New Roman"/>
+          <w:lang w:val="pt-BR"/>
+          <w:rPrChange w:id="268" w:author="Gabriel Nakamura" w:date="2023-06-05T16:53:00Z">
+            <w:rPr>
+              <w:rFonts w:ascii="Times New Roman" w:eastAsia="Times New Roman" w:hAnsi="Times New Roman" w:cs="Times New Roman"/>
+            </w:rPr>
+          </w:rPrChange>
         </w:rPr>
       </w:pPr>
       <w:r>
@@ -4477,7 +4630,8 @@
           <w:rFonts w:ascii="Times New Roman" w:hAnsi="Times New Roman"/>
           <w:i/>
           <w:iCs/>
-          <w:rPrChange w:id="262" w:author="Gabriel Nakamura" w:date="2023-05-18T12:47:00Z">
+          <w:lang w:val="pt-BR"/>
+          <w:rPrChange w:id="269" w:author="Gabriel Nakamura" w:date="2023-06-05T16:53:00Z">
             <w:rPr>
               <w:rFonts w:ascii="Times New Roman" w:hAnsi="Times New Roman"/>
               <w:i/>
@@ -4491,7 +4645,8 @@
       <w:r>
         <w:rPr>
           <w:rFonts w:ascii="Times New Roman" w:hAnsi="Times New Roman"/>
-          <w:rPrChange w:id="263" w:author="Gabriel Nakamura" w:date="2023-05-18T12:47:00Z">
+          <w:lang w:val="pt-BR"/>
+          <w:rPrChange w:id="270" w:author="Gabriel Nakamura" w:date="2023-06-05T16:53:00Z">
             <w:rPr>
               <w:rFonts w:ascii="Times New Roman" w:hAnsi="Times New Roman"/>
               <w:lang w:val="pt-PT"/>
@@ -4505,7 +4660,8 @@
           <w:rFonts w:ascii="Times New Roman" w:hAnsi="Times New Roman"/>
           <w:b/>
           <w:bCs/>
-          <w:rPrChange w:id="264" w:author="Gabriel Nakamura" w:date="2023-05-18T12:47:00Z">
+          <w:lang w:val="pt-BR"/>
+          <w:rPrChange w:id="271" w:author="Gabriel Nakamura" w:date="2023-06-05T16:53:00Z">
             <w:rPr>
               <w:rFonts w:ascii="Times New Roman" w:hAnsi="Times New Roman"/>
               <w:b/>
@@ -4519,7 +4675,8 @@
       <w:r>
         <w:rPr>
           <w:rFonts w:ascii="Times New Roman" w:hAnsi="Times New Roman"/>
-          <w:rPrChange w:id="265" w:author="Gabriel Nakamura" w:date="2023-05-18T12:47:00Z">
+          <w:lang w:val="pt-BR"/>
+          <w:rPrChange w:id="272" w:author="Gabriel Nakamura" w:date="2023-06-05T16:53:00Z">
             <w:rPr>
               <w:rFonts w:ascii="Times New Roman" w:hAnsi="Times New Roman"/>
               <w:lang w:val="pt-PT"/>
@@ -4539,7 +4696,8 @@
       <w:r>
         <w:rPr>
           <w:rFonts w:ascii="Times New Roman" w:hAnsi="Times New Roman"/>
-          <w:rPrChange w:id="266" w:author="Gabriel Nakamura" w:date="2023-05-18T12:47:00Z">
+          <w:lang w:val="pt-BR"/>
+          <w:rPrChange w:id="273" w:author="Gabriel Nakamura" w:date="2023-06-05T16:53:00Z">
             <w:rPr>
               <w:rFonts w:ascii="Times New Roman" w:hAnsi="Times New Roman"/>
               <w:lang w:val="pt-PT"/>
@@ -4551,7 +4709,8 @@
       <w:r>
         <w:rPr>
           <w:rFonts w:ascii="Times New Roman" w:hAnsi="Times New Roman"/>
-          <w:rPrChange w:id="267" w:author="Gabriel Nakamura" w:date="2023-05-18T12:47:00Z">
+          <w:lang w:val="pt-BR"/>
+          <w:rPrChange w:id="274" w:author="Gabriel Nakamura" w:date="2023-06-05T16:53:00Z">
             <w:rPr>
               <w:rFonts w:ascii="Times New Roman" w:hAnsi="Times New Roman"/>
               <w:lang w:val="pt-PT"/>
@@ -4559,14 +4718,42 @@
           </w:rPrChange>
         </w:rPr>
         <w:tab/>
-        <w:t xml:space="preserve">Amano, T. </w:t>
+      </w:r>
+      <w:proofErr w:type="spellStart"/>
+      <w:r>
+        <w:rPr>
+          <w:rFonts w:ascii="Times New Roman" w:hAnsi="Times New Roman"/>
+          <w:lang w:val="pt-BR"/>
+          <w:rPrChange w:id="275" w:author="Gabriel Nakamura" w:date="2023-06-05T16:53:00Z">
+            <w:rPr>
+              <w:rFonts w:ascii="Times New Roman" w:hAnsi="Times New Roman"/>
+              <w:lang w:val="pt-PT"/>
+            </w:rPr>
+          </w:rPrChange>
+        </w:rPr>
+        <w:t>Amano</w:t>
+      </w:r>
+      <w:proofErr w:type="spellEnd"/>
+      <w:r>
+        <w:rPr>
+          <w:rFonts w:ascii="Times New Roman" w:hAnsi="Times New Roman"/>
+          <w:lang w:val="pt-BR"/>
+          <w:rPrChange w:id="276" w:author="Gabriel Nakamura" w:date="2023-06-05T16:53:00Z">
+            <w:rPr>
+              <w:rFonts w:ascii="Times New Roman" w:hAnsi="Times New Roman"/>
+              <w:lang w:val="pt-PT"/>
+            </w:rPr>
+          </w:rPrChange>
+        </w:rPr>
+        <w:t xml:space="preserve">, T. </w:t>
       </w:r>
       <w:r>
         <w:rPr>
           <w:rFonts w:ascii="Times New Roman" w:hAnsi="Times New Roman"/>
           <w:i/>
           <w:iCs/>
-          <w:rPrChange w:id="268" w:author="Gabriel Nakamura" w:date="2023-05-18T12:47:00Z">
+          <w:lang w:val="pt-BR"/>
+          <w:rPrChange w:id="277" w:author="Gabriel Nakamura" w:date="2023-06-05T16:53:00Z">
             <w:rPr>
               <w:rFonts w:ascii="Times New Roman" w:hAnsi="Times New Roman"/>
               <w:i/>
@@ -4580,7 +4767,8 @@
       <w:r>
         <w:rPr>
           <w:rFonts w:ascii="Times New Roman" w:hAnsi="Times New Roman"/>
-          <w:rPrChange w:id="269" w:author="Gabriel Nakamura" w:date="2023-05-18T12:47:00Z">
+          <w:lang w:val="pt-BR"/>
+          <w:rPrChange w:id="278" w:author="Gabriel Nakamura" w:date="2023-06-05T16:53:00Z">
             <w:rPr>
               <w:rFonts w:ascii="Times New Roman" w:hAnsi="Times New Roman"/>
               <w:lang w:val="pt-PT"/>
@@ -4664,6 +4852,7 @@
         <w:rPr>
           <w:rFonts w:ascii="Times New Roman" w:hAnsi="Times New Roman"/>
         </w:rPr>
+        <w:lastRenderedPageBreak/>
         <w:t>11.</w:t>
       </w:r>
       <w:r>
@@ -5301,6 +5490,7 @@
         <w:rPr>
           <w:rFonts w:ascii="Times New Roman" w:hAnsi="Times New Roman"/>
         </w:rPr>
+        <w:lastRenderedPageBreak/>
         <w:t>21.</w:t>
       </w:r>
       <w:r>
@@ -5445,7 +5635,7 @@
       </w:r>
     </w:p>
   </w:comment>
-  <w:comment w:id="45" w:author="Anonymous" w:date="2023-05-09T11:30:00Z" w:initials="">
+  <w:comment w:id="48" w:author="Anonymous" w:date="2023-05-09T11:30:00Z" w:initials="">
     <w:p>
       <w:pPr>
         <w:pStyle w:val="Default"/>
@@ -5463,7 +5653,7 @@
       </w:r>
     </w:p>
   </w:comment>
-  <w:comment w:id="59" w:author="Anonymous" w:date="2023-05-10T10:14:00Z" w:initials="">
+  <w:comment w:id="62" w:author="Anonymous" w:date="2023-05-10T10:14:00Z" w:initials="">
     <w:p>
       <w:pPr>
         <w:pStyle w:val="Default"/>
@@ -5477,22 +5667,52 @@
         <w:rPr>
           <w:rFonts w:eastAsia="Arial Unicode MS" w:cs="Arial Unicode MS"/>
         </w:rPr>
-        <w:t xml:space="preserve">If word counts </w:t>
-      </w:r>
+        <w:t>If word counts allow I would include something about your results with the citation metric in the main text.</w:t>
+      </w:r>
+    </w:p>
+    <w:p>
+      <w:pPr>
+        <w:pStyle w:val="Default"/>
+      </w:pPr>
+    </w:p>
+  </w:comment>
+  <w:comment w:id="80" w:author="Anonymous" w:date="2023-05-10T10:15:00Z" w:initials="">
+    <w:p>
+      <w:pPr>
+        <w:pStyle w:val="Default"/>
+      </w:pPr>
+    </w:p>
+    <w:p>
+      <w:pPr>
+        <w:pStyle w:val="Default"/>
+      </w:pPr>
       <w:r>
         <w:rPr>
           <w:rFonts w:eastAsia="Arial Unicode MS" w:cs="Arial Unicode MS"/>
         </w:rPr>
-        <w:t>allow I would include something about your results with the citation metric in the main text.</w:t>
-      </w:r>
-    </w:p>
+        <w:t>I would clarify that one difference between this and the “Better Call Saul” example is that funding globally is directed toward the Global North, such that funding and recognition of intellectual expertise are both very pressing issues.</w:t>
+      </w:r>
+    </w:p>
+  </w:comment>
+  <w:comment w:id="89" w:author="Anonymous" w:date="2023-05-10T10:17:00Z" w:initials="">
     <w:p>
       <w:pPr>
         <w:pStyle w:val="Default"/>
       </w:pPr>
     </w:p>
+    <w:p>
+      <w:pPr>
+        <w:pStyle w:val="Default"/>
+      </w:pPr>
+      <w:r>
+        <w:rPr>
+          <w:rFonts w:eastAsia="Arial Unicode MS" w:cs="Arial Unicode MS"/>
+        </w:rPr>
+        <w:t>I would add something to the effect of “in addition to pushing the boundaries of scientific knowledge through general theories”, just so it is clear to the reader that the Global South does contribute to this as well, it just isn’t recognized as much in comparison to the Global North.</w:t>
+      </w:r>
+    </w:p>
   </w:comment>
-  <w:comment w:id="77" w:author="Anonymous" w:date="2023-05-10T10:15:00Z" w:initials="">
+  <w:comment w:id="90" w:author="Anonymous" w:date="2023-05-10T10:39:00Z" w:initials="">
     <w:p>
       <w:pPr>
         <w:pStyle w:val="Default"/>
@@ -5506,17 +5726,29 @@
         <w:rPr>
           <w:rFonts w:eastAsia="Arial Unicode MS" w:cs="Arial Unicode MS"/>
         </w:rPr>
-        <w:t xml:space="preserve">I would clarify that one difference between </w:t>
-      </w:r>
+        <w:t>I would also highlight something about parachute science here or elsewhere in the manuscript.</w:t>
+      </w:r>
+    </w:p>
+  </w:comment>
+  <w:comment w:id="112" w:author="Anonymous" w:date="2023-05-09T11:33:00Z" w:initials="">
+    <w:p>
+      <w:pPr>
+        <w:pStyle w:val="Default"/>
+      </w:pPr>
+    </w:p>
+    <w:p>
+      <w:pPr>
+        <w:pStyle w:val="Default"/>
+      </w:pPr>
       <w:r>
         <w:rPr>
           <w:rFonts w:eastAsia="Arial Unicode MS" w:cs="Arial Unicode MS"/>
         </w:rPr>
-        <w:t>this and the “Better Call Saul” example is that funding globally is directed toward the Global North, such that funding and recognition of intellectual expertise are both very pressing issues.</w:t>
+        <w:t>Are these markers just using a location’s name in the title of a paper? It seems so from the caption of the figure but I would make it more clear here.</w:t>
       </w:r>
     </w:p>
   </w:comment>
-  <w:comment w:id="86" w:author="Anonymous" w:date="2023-05-10T10:17:00Z" w:initials="">
+  <w:comment w:id="117" w:author="Anonymous" w:date="2023-05-09T11:58:00Z" w:initials="">
     <w:p>
       <w:pPr>
         <w:pStyle w:val="Default"/>
@@ -5530,11 +5762,11 @@
         <w:rPr>
           <w:rFonts w:eastAsia="Arial Unicode MS" w:cs="Arial Unicode MS"/>
         </w:rPr>
-        <w:t>I would add something to the effect of “in addition to pushing the boundaries of scientific knowledge through general theories”, just so it is clear to the reader that the Global South does contribute to this as well, it just isn’t recognized as much in comparison to the Global North.</w:t>
+        <w:t>Since you are looking at ecology and evolution papers, I would also recommend looking at zoogeographic regions in titles and compare against their use in the areas you have designated (e.g., Nearctic, Neotropical, etc.), and also comment on the inherently colonial origins of these names, and often their boundaries, too.</w:t>
       </w:r>
     </w:p>
   </w:comment>
-  <w:comment w:id="87" w:author="Anonymous" w:date="2023-05-10T10:39:00Z" w:initials="">
+  <w:comment w:id="128" w:author="Anonymous" w:date="2023-05-09T11:36:00Z" w:initials="">
     <w:p>
       <w:pPr>
         <w:pStyle w:val="Default"/>
@@ -5548,11 +5780,11 @@
         <w:rPr>
           <w:rFonts w:eastAsia="Arial Unicode MS" w:cs="Arial Unicode MS"/>
         </w:rPr>
-        <w:t>I would also highlight something about parachute science here or elsewhere in the manuscript.</w:t>
+        <w:t>I would include A either in parentheses at the end of the the sentence (as you have done B-E) or at the beginning, but not both.</w:t>
       </w:r>
     </w:p>
   </w:comment>
-  <w:comment w:id="109" w:author="Anonymous" w:date="2023-05-09T11:33:00Z" w:initials="">
+  <w:comment w:id="135" w:author="Anonymous" w:date="2023-05-09T11:37:00Z" w:initials="">
     <w:p>
       <w:pPr>
         <w:pStyle w:val="Default"/>
@@ -5566,17 +5798,29 @@
         <w:rPr>
           <w:rFonts w:eastAsia="Arial Unicode MS" w:cs="Arial Unicode MS"/>
         </w:rPr>
-        <w:t xml:space="preserve">Are these markers just using a location’s name in the title of a paper? It seems so from the caption of the </w:t>
-      </w:r>
+        <w:t>Biased in what way?</w:t>
+      </w:r>
+    </w:p>
+  </w:comment>
+  <w:comment w:id="148" w:author="Anonymous" w:date="2023-05-09T11:39:00Z" w:initials="">
+    <w:p>
+      <w:pPr>
+        <w:pStyle w:val="Default"/>
+      </w:pPr>
+    </w:p>
+    <w:p>
+      <w:pPr>
+        <w:pStyle w:val="Default"/>
+      </w:pPr>
       <w:r>
         <w:rPr>
           <w:rFonts w:eastAsia="Arial Unicode MS" w:cs="Arial Unicode MS"/>
         </w:rPr>
-        <w:t>figure but I would make it more clear here.</w:t>
+        <w:t>This phrase “rare exceptions of scientific authority” is not clear to me. Is it meant to say that Global South researchers are often thought to be more localized knowledge experts while Global North researchers are often seen as general field experts?</w:t>
       </w:r>
     </w:p>
   </w:comment>
-  <w:comment w:id="112" w:author="Anonymous" w:date="2023-05-09T11:58:00Z" w:initials="">
+  <w:comment w:id="152" w:author="Anonymous" w:date="2023-05-09T11:40:00Z" w:initials="">
     <w:p>
       <w:pPr>
         <w:pStyle w:val="Default"/>
@@ -5590,119 +5834,29 @@
         <w:rPr>
           <w:rFonts w:eastAsia="Arial Unicode MS" w:cs="Arial Unicode MS"/>
         </w:rPr>
-        <w:t xml:space="preserve">Since you are looking at ecology and evolution papers, I would also recommend looking at zoogeographic regions in titles and compare against their use in the areas you have designated (e.g., Nearctic, Neotropical, etc.), </w:t>
-      </w:r>
+        <w:t>I would argue the structure of academic knowledge is colonial, not neocolonial since much of our current academic structure may stem from the Age of Enlightenment in Europe (late 1600s - early 1800s). However, this structure has been legitimized and reinforced by neocolonial systems that exist presently.</w:t>
+      </w:r>
+    </w:p>
+  </w:comment>
+  <w:comment w:id="161" w:author="Anonymous" w:date="2023-05-09T11:46:00Z" w:initials="">
+    <w:p>
+      <w:pPr>
+        <w:pStyle w:val="Default"/>
+      </w:pPr>
+    </w:p>
+    <w:p>
+      <w:pPr>
+        <w:pStyle w:val="Default"/>
+      </w:pPr>
       <w:r>
         <w:rPr>
           <w:rFonts w:eastAsia="Arial Unicode MS" w:cs="Arial Unicode MS"/>
         </w:rPr>
-        <w:t>and also comment on the inherently colonial origins of these names, and often their boundaries, too.</w:t>
+        <w:t>Does this issue extend to the country affiliation of reviewers? i.e. are reviewers more likely to be Global North or Global South? If there are data for this in the literature it would be interesting to include here.</w:t>
       </w:r>
     </w:p>
   </w:comment>
-  <w:comment w:id="121" w:author="Anonymous" w:date="2023-05-09T11:36:00Z" w:initials="">
-    <w:p>
-      <w:pPr>
-        <w:pStyle w:val="Default"/>
-      </w:pPr>
-    </w:p>
-    <w:p>
-      <w:pPr>
-        <w:pStyle w:val="Default"/>
-      </w:pPr>
-      <w:r>
-        <w:rPr>
-          <w:rFonts w:eastAsia="Arial Unicode MS" w:cs="Arial Unicode MS"/>
-        </w:rPr>
-        <w:t xml:space="preserve">I would include A either in parentheses at the end of the </w:t>
-      </w:r>
-      <w:r>
-        <w:rPr>
-          <w:rFonts w:eastAsia="Arial Unicode MS" w:cs="Arial Unicode MS"/>
-        </w:rPr>
-        <w:t>the sentence (as you have done B-E) or at the beginning, but not both.</w:t>
-      </w:r>
-    </w:p>
-  </w:comment>
-  <w:comment w:id="128" w:author="Anonymous" w:date="2023-05-09T11:37:00Z" w:initials="">
-    <w:p>
-      <w:pPr>
-        <w:pStyle w:val="Default"/>
-      </w:pPr>
-    </w:p>
-    <w:p>
-      <w:pPr>
-        <w:pStyle w:val="Default"/>
-      </w:pPr>
-      <w:r>
-        <w:rPr>
-          <w:rFonts w:eastAsia="Arial Unicode MS" w:cs="Arial Unicode MS"/>
-        </w:rPr>
-        <w:t>Biased in what way?</w:t>
-      </w:r>
-    </w:p>
-  </w:comment>
-  <w:comment w:id="141" w:author="Anonymous" w:date="2023-05-09T11:39:00Z" w:initials="">
-    <w:p>
-      <w:pPr>
-        <w:pStyle w:val="Default"/>
-      </w:pPr>
-    </w:p>
-    <w:p>
-      <w:pPr>
-        <w:pStyle w:val="Default"/>
-      </w:pPr>
-      <w:r>
-        <w:rPr>
-          <w:rFonts w:eastAsia="Arial Unicode MS" w:cs="Arial Unicode MS"/>
-        </w:rPr>
-        <w:t>This phrase “rare exceptions of scientific authority” is not clear to me. Is it meant to say that Global South researchers are often thought to be more localized knowledge experts while Global North researchers are often seen as general field experts?</w:t>
-      </w:r>
-    </w:p>
-  </w:comment>
-  <w:comment w:id="145" w:author="Anonymous" w:date="2023-05-09T11:40:00Z" w:initials="">
-    <w:p>
-      <w:pPr>
-        <w:pStyle w:val="Default"/>
-      </w:pPr>
-    </w:p>
-    <w:p>
-      <w:pPr>
-        <w:pStyle w:val="Default"/>
-      </w:pPr>
-      <w:r>
-        <w:rPr>
-          <w:rFonts w:eastAsia="Arial Unicode MS" w:cs="Arial Unicode MS"/>
-        </w:rPr>
-        <w:t>I would argue the structure of academic knowledge is colonial, not neocolonial since much of our current academic structure may stem from the Age of Enlightenment in Europe (late 1600s - early 1800s). However, this structure has been legitimized and reinforced by neocolonial systems that exist presently.</w:t>
-      </w:r>
-    </w:p>
-  </w:comment>
-  <w:comment w:id="154" w:author="Anonymous" w:date="2023-05-09T11:46:00Z" w:initials="">
-    <w:p>
-      <w:pPr>
-        <w:pStyle w:val="Default"/>
-      </w:pPr>
-    </w:p>
-    <w:p>
-      <w:pPr>
-        <w:pStyle w:val="Default"/>
-      </w:pPr>
-      <w:r>
-        <w:rPr>
-          <w:rFonts w:eastAsia="Arial Unicode MS" w:cs="Arial Unicode MS"/>
-        </w:rPr>
-        <w:t xml:space="preserve">Does this issue extend to the country affiliation of reviewers? </w:t>
-      </w:r>
-      <w:r>
-        <w:rPr>
-          <w:rFonts w:eastAsia="Arial Unicode MS" w:cs="Arial Unicode MS"/>
-        </w:rPr>
-        <w:t>i.e. are reviewers more likely to be Global North or Global South? If there are data for this in the literature it would be interesting to include here.</w:t>
-      </w:r>
-    </w:p>
-  </w:comment>
-  <w:comment w:id="155" w:author="Gabriel Nakamura" w:date="2023-05-18T12:14:00Z" w:initials="GN">
+  <w:comment w:id="162" w:author="Gabriel Nakamura" w:date="2023-05-18T12:14:00Z" w:initials="GN">
     <w:p>
       <w:r>
         <w:rPr>
@@ -5719,7 +5873,7 @@
       </w:r>
     </w:p>
   </w:comment>
-  <w:comment w:id="184" w:author="Anonymous" w:date="2023-05-09T11:50:00Z" w:initials="">
+  <w:comment w:id="191" w:author="Anonymous" w:date="2023-05-09T11:50:00Z" w:initials="">
     <w:p>
       <w:pPr>
         <w:pStyle w:val="Default"/>
@@ -5737,7 +5891,7 @@
       </w:r>
     </w:p>
   </w:comment>
-  <w:comment w:id="202" w:author="Anonymous" w:date="2023-05-09T11:52:00Z" w:initials="">
+  <w:comment w:id="209" w:author="Anonymous" w:date="2023-05-09T11:52:00Z" w:initials="">
     <w:p>
       <w:pPr>
         <w:pStyle w:val="Default"/>
@@ -5755,7 +5909,7 @@
       </w:r>
     </w:p>
   </w:comment>
-  <w:comment w:id="215" w:author="Anonymous" w:date="2023-05-09T11:53:00Z" w:initials="">
+  <w:comment w:id="222" w:author="Anonymous" w:date="2023-05-09T11:53:00Z" w:initials="">
     <w:p>
       <w:pPr>
         <w:pStyle w:val="Default"/>
@@ -5773,7 +5927,7 @@
       </w:r>
     </w:p>
   </w:comment>
-  <w:comment w:id="223" w:author="Anonymous" w:date="2023-05-09T11:53:00Z" w:initials="">
+  <w:comment w:id="230" w:author="Anonymous" w:date="2023-05-09T11:53:00Z" w:initials="">
     <w:p>
       <w:pPr>
         <w:pStyle w:val="Default"/>
@@ -5791,7 +5945,7 @@
       </w:r>
     </w:p>
   </w:comment>
-  <w:comment w:id="236" w:author="Anonymous" w:date="2023-05-09T11:54:00Z" w:initials="">
+  <w:comment w:id="243" w:author="Anonymous" w:date="2023-05-09T11:54:00Z" w:initials="">
     <w:p>
       <w:pPr>
         <w:pStyle w:val="Default"/>
@@ -5809,7 +5963,7 @@
       </w:r>
     </w:p>
   </w:comment>
-  <w:comment w:id="247" w:author="Anonymous" w:date="2023-05-09T11:56:00Z" w:initials="">
+  <w:comment w:id="254" w:author="Anonymous" w:date="2023-05-09T11:56:00Z" w:initials="">
     <w:p>
       <w:pPr>
         <w:pStyle w:val="Default"/>

</xml_diff>

<commit_message>
updating figure 1 with rarefaction
</commit_message>
<xml_diff>
--- a/doc/opinion_decolonizing_Expertise_Mar2023_Review_rev2.docx
+++ b/doc/opinion_decolonizing_Expertise_Mar2023_Review_rev2.docx
@@ -895,9 +895,18 @@
             <w:rFonts w:ascii="Times New Roman" w:hAnsi="Times New Roman"/>
             <w:lang w:val="en-US"/>
           </w:rPr>
-          <w:t>in the last XXX years</w:t>
+          <w:t xml:space="preserve">in the </w:t>
         </w:r>
       </w:ins>
+      <w:ins w:id="61" w:author="Gabriel Nakamura" w:date="2023-06-07T09:27:00Z">
+        <w:r>
+          <w:rPr>
+            <w:rFonts w:ascii="Times New Roman" w:hAnsi="Times New Roman"/>
+            <w:lang w:val="en-US"/>
+          </w:rPr>
+          <w:t>recent years</w:t>
+        </w:r>
+      </w:ins>
       <w:r>
         <w:rPr>
           <w:rFonts w:ascii="Times New Roman" w:hAnsi="Times New Roman"/>
@@ -909,7 +918,7 @@
       <w:r>
         <w:rPr>
           <w:lang w:val="en-US"/>
-          <w:rPrChange w:id="61" w:author="Gabriel Nakamura" w:date="2023-05-18T12:47:00Z">
+          <w:rPrChange w:id="62" w:author="Gabriel Nakamura" w:date="2023-05-18T12:47:00Z">
             <w:rPr/>
           </w:rPrChange>
         </w:rPr>
@@ -922,7 +931,7 @@
         </w:rPr>
         <w:t xml:space="preserve">Despite progress in diversity and inclusion in the academic environment, we highlight here that nothing or, at very best, little work has been done to overcome the scientific labor division in academic research that promotes neocolonial practices in academic recognition and jeopardizes equity. </w:t>
       </w:r>
-      <w:commentRangeStart w:id="62"/>
+      <w:commentRangeStart w:id="63"/>
       <w:r>
         <w:rPr>
           <w:rFonts w:ascii="Times New Roman" w:hAnsi="Times New Roman"/>
@@ -930,7 +939,7 @@
         </w:rPr>
         <w:t>In this piece, we</w:t>
       </w:r>
-      <w:ins w:id="63" w:author="Gabriel Nakamura" w:date="2023-05-18T11:37:00Z">
+      <w:ins w:id="64" w:author="Gabriel Nakamura" w:date="2023-05-18T11:37:00Z">
         <w:r>
           <w:rPr>
             <w:rFonts w:ascii="Times New Roman" w:hAnsi="Times New Roman"/>
@@ -939,7 +948,7 @@
           <w:t xml:space="preserve"> </w:t>
         </w:r>
       </w:ins>
-      <w:del w:id="64" w:author="Gabriel Nakamura" w:date="2023-05-18T11:37:00Z">
+      <w:del w:id="65" w:author="Gabriel Nakamura" w:date="2023-05-18T11:37:00Z">
         <w:r>
           <w:rPr>
             <w:rFonts w:ascii="Times New Roman" w:hAnsi="Times New Roman"/>
@@ -948,7 +957,7 @@
           <w:delText xml:space="preserve"> </w:delText>
         </w:r>
       </w:del>
-      <w:ins w:id="65" w:author="Gabriel Nakamura" w:date="2023-05-18T09:49:00Z">
+      <w:ins w:id="66" w:author="Gabriel Nakamura" w:date="2023-05-18T09:49:00Z">
         <w:r>
           <w:rPr>
             <w:rFonts w:ascii="Times New Roman" w:hAnsi="Times New Roman"/>
@@ -964,7 +973,7 @@
           <w:t xml:space="preserve">secondary data that </w:t>
         </w:r>
       </w:ins>
-      <w:ins w:id="66" w:author="Gabriel Nakamura" w:date="2023-05-18T11:37:00Z">
+      <w:ins w:id="67" w:author="Gabriel Nakamura" w:date="2023-05-18T11:37:00Z">
         <w:r>
           <w:rPr>
             <w:rFonts w:ascii="Times New Roman" w:hAnsi="Times New Roman"/>
@@ -973,7 +982,7 @@
           <w:t>reinforce</w:t>
         </w:r>
       </w:ins>
-      <w:ins w:id="67" w:author="Gabriel Nakamura" w:date="2023-05-18T09:49:00Z">
+      <w:ins w:id="68" w:author="Gabriel Nakamura" w:date="2023-05-18T09:49:00Z">
         <w:r>
           <w:rPr>
             <w:rFonts w:ascii="Times New Roman" w:hAnsi="Times New Roman"/>
@@ -982,7 +991,7 @@
           <w:t xml:space="preserve"> </w:t>
         </w:r>
       </w:ins>
-      <w:ins w:id="68" w:author="Gabriel Nakamura" w:date="2023-05-18T09:50:00Z">
+      <w:ins w:id="69" w:author="Gabriel Nakamura" w:date="2023-05-18T09:50:00Z">
         <w:r>
           <w:rPr>
             <w:rFonts w:ascii="Times New Roman" w:hAnsi="Times New Roman"/>
@@ -991,7 +1000,7 @@
           <w:t xml:space="preserve">biased </w:t>
         </w:r>
       </w:ins>
-      <w:ins w:id="69" w:author="Gabriel Nakamura" w:date="2023-05-18T09:49:00Z">
+      <w:ins w:id="70" w:author="Gabriel Nakamura" w:date="2023-05-18T09:49:00Z">
         <w:r>
           <w:rPr>
             <w:rFonts w:ascii="Times New Roman" w:hAnsi="Times New Roman"/>
@@ -1000,7 +1009,7 @@
           <w:t xml:space="preserve">patterns in academic </w:t>
         </w:r>
       </w:ins>
-      <w:ins w:id="70" w:author="Gabriel Nakamura" w:date="2023-05-18T09:50:00Z">
+      <w:ins w:id="71" w:author="Gabriel Nakamura" w:date="2023-05-18T09:50:00Z">
         <w:r>
           <w:rPr>
             <w:rFonts w:ascii="Times New Roman" w:hAnsi="Times New Roman"/>
@@ -1016,7 +1025,7 @@
           <w:t>(citation bias and geographical markers), and</w:t>
         </w:r>
       </w:ins>
-      <w:ins w:id="71" w:author="Gabriel Nakamura" w:date="2023-05-18T09:49:00Z">
+      <w:ins w:id="72" w:author="Gabriel Nakamura" w:date="2023-05-18T09:49:00Z">
         <w:r>
           <w:rPr>
             <w:rFonts w:ascii="Times New Roman" w:hAnsi="Times New Roman"/>
@@ -1025,7 +1034,7 @@
           <w:t xml:space="preserve"> </w:t>
         </w:r>
       </w:ins>
-      <w:del w:id="72" w:author="Gabriel Nakamura" w:date="2023-05-18T11:38:00Z">
+      <w:del w:id="73" w:author="Gabriel Nakamura" w:date="2023-05-18T11:38:00Z">
         <w:r>
           <w:rPr>
             <w:rFonts w:ascii="Times New Roman" w:hAnsi="Times New Roman"/>
@@ -1034,7 +1043,7 @@
           <w:delText xml:space="preserve">highlight </w:delText>
         </w:r>
       </w:del>
-      <w:ins w:id="73" w:author="Gabriel Nakamura" w:date="2023-05-18T11:38:00Z">
+      <w:ins w:id="74" w:author="Gabriel Nakamura" w:date="2023-05-18T11:38:00Z">
         <w:r>
           <w:rPr>
             <w:rFonts w:ascii="Times New Roman" w:hAnsi="Times New Roman"/>
@@ -1043,7 +1052,7 @@
           <w:t xml:space="preserve">propose </w:t>
         </w:r>
       </w:ins>
-      <w:del w:id="74" w:author="Anonymous" w:date="2023-05-10T10:25:00Z">
+      <w:del w:id="75" w:author="Anonymous" w:date="2023-05-10T10:25:00Z">
         <w:r>
           <w:rPr>
             <w:rFonts w:ascii="Times New Roman" w:hAnsi="Times New Roman"/>
@@ -1052,7 +1061,7 @@
           <w:delText>some</w:delText>
         </w:r>
       </w:del>
-      <w:ins w:id="75" w:author="Anonymous" w:date="2023-05-10T10:25:00Z">
+      <w:ins w:id="76" w:author="Anonymous" w:date="2023-05-10T10:25:00Z">
         <w:r>
           <w:rPr>
             <w:rFonts w:ascii="Times New Roman" w:hAnsi="Times New Roman"/>
@@ -1075,15 +1084,15 @@
         </w:rPr>
         <w:br/>
       </w:r>
-      <w:commentRangeEnd w:id="62"/>
-      <w:r>
-        <w:rPr>
-          <w:lang w:val="en-US"/>
-          <w:rPrChange w:id="76" w:author="Gabriel Nakamura" w:date="2023-05-18T12:47:00Z">
+      <w:commentRangeEnd w:id="63"/>
+      <w:r>
+        <w:rPr>
+          <w:lang w:val="en-US"/>
+          <w:rPrChange w:id="77" w:author="Gabriel Nakamura" w:date="2023-05-18T12:47:00Z">
             <w:rPr/>
           </w:rPrChange>
         </w:rPr>
-        <w:commentReference w:id="62"/>
+        <w:commentReference w:id="63"/>
       </w:r>
     </w:p>
     <w:p>
@@ -1093,7 +1102,7 @@
         <w:rPr>
           <w:rFonts w:ascii="Times New Roman" w:eastAsia="Times New Roman" w:hAnsi="Times New Roman" w:cs="Times New Roman"/>
           <w:lang w:val="en-US"/>
-          <w:rPrChange w:id="77" w:author="Gabriel Nakamura" w:date="2023-05-18T12:47:00Z">
+          <w:rPrChange w:id="78" w:author="Gabriel Nakamura" w:date="2023-05-18T12:47:00Z">
             <w:rPr>
               <w:rFonts w:ascii="Times New Roman" w:eastAsia="Times New Roman" w:hAnsi="Times New Roman" w:cs="Times New Roman"/>
             </w:rPr>
@@ -1110,7 +1119,7 @@
           <w:b/>
           <w:bCs/>
           <w:lang w:val="en-US"/>
-          <w:rPrChange w:id="78" w:author="Gabriel Nakamura" w:date="2023-05-18T12:47:00Z">
+          <w:rPrChange w:id="79" w:author="Gabriel Nakamura" w:date="2023-05-18T12:47:00Z">
             <w:rPr>
               <w:rFonts w:ascii="Times New Roman" w:eastAsia="Times New Roman" w:hAnsi="Times New Roman" w:cs="Times New Roman"/>
               <w:b/>
@@ -1137,7 +1146,7 @@
         <w:rPr>
           <w:rFonts w:ascii="Times New Roman" w:eastAsia="Times New Roman" w:hAnsi="Times New Roman" w:cs="Times New Roman"/>
           <w:lang w:val="en-US"/>
-          <w:rPrChange w:id="79" w:author="Gabriel Nakamura" w:date="2023-05-18T12:47:00Z">
+          <w:rPrChange w:id="80" w:author="Gabriel Nakamura" w:date="2023-05-18T12:47:00Z">
             <w:rPr>
               <w:rFonts w:ascii="Times New Roman" w:eastAsia="Times New Roman" w:hAnsi="Times New Roman" w:cs="Times New Roman"/>
             </w:rPr>
@@ -1151,7 +1160,7 @@
         </w:rPr>
         <w:t xml:space="preserve">In the TV show “Better Call Saul”, the main character discovers a massive fraud case. He presents this case to a big law firm to get some help to put the case together. In response, the head of the law firm offers him a high payment but refuses to include him in the investigation. Saul refused the payment because recognizing his intellectual expertise by including him in the investigation was the priority. In a very different environment than a TV show law firm, researchers from the Global South face a </w:t>
       </w:r>
-      <w:commentRangeStart w:id="80"/>
+      <w:commentRangeStart w:id="81"/>
       <w:r>
         <w:rPr>
           <w:rFonts w:ascii="Times New Roman" w:hAnsi="Times New Roman"/>
@@ -1159,17 +1168,17 @@
         </w:rPr>
         <w:t>parallel experience</w:t>
       </w:r>
-      <w:commentRangeEnd w:id="80"/>
-      <w:r>
-        <w:rPr>
-          <w:lang w:val="en-US"/>
-          <w:rPrChange w:id="81" w:author="Gabriel Nakamura" w:date="2023-05-18T12:47:00Z">
+      <w:commentRangeEnd w:id="81"/>
+      <w:r>
+        <w:rPr>
+          <w:lang w:val="en-US"/>
+          <w:rPrChange w:id="82" w:author="Gabriel Nakamura" w:date="2023-05-18T12:47:00Z">
             <w:rPr/>
           </w:rPrChange>
         </w:rPr>
-        <w:commentReference w:id="80"/>
-      </w:r>
-      <w:ins w:id="82" w:author="Gabriel Nakamura" w:date="2023-05-18T11:45:00Z">
+        <w:commentReference w:id="81"/>
+      </w:r>
+      <w:ins w:id="83" w:author="Gabriel Nakamura" w:date="2023-05-18T11:45:00Z">
         <w:r>
           <w:rPr>
             <w:rFonts w:ascii="Times New Roman" w:hAnsi="Times New Roman"/>
@@ -1178,7 +1187,7 @@
           <w:t xml:space="preserve"> (adding the fact that fundings </w:t>
         </w:r>
       </w:ins>
-      <w:ins w:id="83" w:author="Gabriel Nakamura" w:date="2023-05-18T11:46:00Z">
+      <w:ins w:id="84" w:author="Gabriel Nakamura" w:date="2023-05-18T11:46:00Z">
         <w:r>
           <w:rPr>
             <w:rFonts w:ascii="Times New Roman" w:hAnsi="Times New Roman"/>
@@ -1187,7 +1196,7 @@
           <w:t>is usually directed towards Global North</w:t>
         </w:r>
       </w:ins>
-      <w:ins w:id="84" w:author="Gabriel Nakamura" w:date="2023-05-18T11:45:00Z">
+      <w:ins w:id="85" w:author="Gabriel Nakamura" w:date="2023-05-18T11:45:00Z">
         <w:r>
           <w:rPr>
             <w:rFonts w:ascii="Times New Roman" w:hAnsi="Times New Roman"/>
@@ -1203,7 +1212,7 @@
         </w:rPr>
         <w:t xml:space="preserve">. Scientific research in the Global South is often seen as peripherical, and Southern researchers struggle to find their expertise recognized by the Global North. While </w:t>
       </w:r>
-      <w:ins w:id="85" w:author="Anonymous" w:date="2023-05-09T11:33:00Z">
+      <w:ins w:id="86" w:author="Anonymous" w:date="2023-05-09T11:33:00Z">
         <w:r>
           <w:rPr>
             <w:rFonts w:ascii="Times New Roman" w:hAnsi="Times New Roman"/>
@@ -1219,7 +1228,7 @@
         </w:rPr>
         <w:t xml:space="preserve">Global North is perceived as pushing the boundaries of scientific knowledge through general theories, the Global South </w:t>
       </w:r>
-      <w:ins w:id="86" w:author="Gabriel Nakamura" w:date="2023-05-18T11:48:00Z">
+      <w:ins w:id="87" w:author="Gabriel Nakamura" w:date="2023-05-18T11:48:00Z">
         <w:r>
           <w:rPr>
             <w:rFonts w:ascii="Times New Roman" w:hAnsi="Times New Roman"/>
@@ -1235,7 +1244,7 @@
         </w:rPr>
         <w:t>tak</w:t>
       </w:r>
-      <w:ins w:id="87" w:author="Gabriel Nakamura" w:date="2023-05-18T11:48:00Z">
+      <w:ins w:id="88" w:author="Gabriel Nakamura" w:date="2023-05-18T11:48:00Z">
         <w:r>
           <w:rPr>
             <w:rFonts w:ascii="Times New Roman" w:hAnsi="Times New Roman"/>
@@ -1244,7 +1253,7 @@
           <w:t>ing</w:t>
         </w:r>
       </w:ins>
-      <w:del w:id="88" w:author="Gabriel Nakamura" w:date="2023-05-18T11:48:00Z">
+      <w:del w:id="89" w:author="Gabriel Nakamura" w:date="2023-05-18T11:48:00Z">
         <w:r>
           <w:rPr>
             <w:rFonts w:ascii="Times New Roman" w:hAnsi="Times New Roman"/>
@@ -1260,24 +1269,14 @@
         </w:rPr>
         <w:t xml:space="preserve"> the role of </w:t>
       </w:r>
-      <w:commentRangeStart w:id="89"/>
       <w:commentRangeStart w:id="90"/>
+      <w:commentRangeStart w:id="91"/>
       <w:r>
         <w:rPr>
           <w:rFonts w:ascii="Times New Roman" w:hAnsi="Times New Roman"/>
           <w:lang w:val="en-US"/>
         </w:rPr>
         <w:t>empirically testing those theories or of providing data or fieldwork expertise</w:t>
-      </w:r>
-      <w:commentRangeEnd w:id="89"/>
-      <w:r>
-        <w:rPr>
-          <w:lang w:val="en-US"/>
-          <w:rPrChange w:id="91" w:author="Gabriel Nakamura" w:date="2023-05-18T12:47:00Z">
-            <w:rPr/>
-          </w:rPrChange>
-        </w:rPr>
-        <w:commentReference w:id="89"/>
       </w:r>
       <w:commentRangeEnd w:id="90"/>
       <w:r>
@@ -1289,11 +1288,21 @@
         </w:rPr>
         <w:commentReference w:id="90"/>
       </w:r>
-      <w:r>
-        <w:rPr>
-          <w:rFonts w:ascii="Times New Roman" w:hAnsi="Times New Roman"/>
+      <w:commentRangeEnd w:id="91"/>
+      <w:r>
+        <w:rPr>
           <w:lang w:val="en-US"/>
           <w:rPrChange w:id="93" w:author="Gabriel Nakamura" w:date="2023-05-18T12:47:00Z">
+            <w:rPr/>
+          </w:rPrChange>
+        </w:rPr>
+        <w:commentReference w:id="91"/>
+      </w:r>
+      <w:r>
+        <w:rPr>
+          <w:rFonts w:ascii="Times New Roman" w:hAnsi="Times New Roman"/>
+          <w:lang w:val="en-US"/>
+          <w:rPrChange w:id="94" w:author="Gabriel Nakamura" w:date="2023-05-18T12:47:00Z">
             <w:rPr>
               <w:rFonts w:ascii="Times New Roman" w:hAnsi="Times New Roman"/>
             </w:rPr>
@@ -1306,7 +1315,7 @@
           <w:rFonts w:ascii="Times New Roman" w:hAnsi="Times New Roman"/>
           <w:vertAlign w:val="superscript"/>
           <w:lang w:val="en-US"/>
-          <w:rPrChange w:id="94" w:author="Gabriel Nakamura" w:date="2023-05-18T12:47:00Z">
+          <w:rPrChange w:id="95" w:author="Gabriel Nakamura" w:date="2023-05-18T12:47:00Z">
             <w:rPr>
               <w:rFonts w:ascii="Times New Roman" w:hAnsi="Times New Roman"/>
               <w:vertAlign w:val="superscript"/>
@@ -1315,12 +1324,12 @@
         </w:rPr>
         <w:t>12</w:t>
       </w:r>
-      <w:ins w:id="95" w:author="Gabriel Nakamura" w:date="2023-05-18T12:46:00Z">
-        <w:r>
-          <w:rPr>
-            <w:rFonts w:ascii="Times New Roman" w:hAnsi="Times New Roman"/>
-            <w:lang w:val="en-US"/>
-            <w:rPrChange w:id="96" w:author="Gabriel Nakamura" w:date="2023-05-18T12:47:00Z">
+      <w:ins w:id="96" w:author="Gabriel Nakamura" w:date="2023-05-18T12:46:00Z">
+        <w:r>
+          <w:rPr>
+            <w:rFonts w:ascii="Times New Roman" w:hAnsi="Times New Roman"/>
+            <w:lang w:val="en-US"/>
+            <w:rPrChange w:id="97" w:author="Gabriel Nakamura" w:date="2023-05-18T12:47:00Z">
               <w:rPr>
                 <w:rFonts w:ascii="Times New Roman" w:hAnsi="Times New Roman"/>
               </w:rPr>
@@ -1329,12 +1338,12 @@
           <w:t xml:space="preserve">. </w:t>
         </w:r>
       </w:ins>
-      <w:ins w:id="97" w:author="Gabriel Nakamura" w:date="2023-05-18T12:47:00Z">
-        <w:r>
-          <w:rPr>
-            <w:rFonts w:ascii="Times New Roman" w:hAnsi="Times New Roman"/>
-            <w:lang w:val="en-US"/>
-            <w:rPrChange w:id="98" w:author="Gabriel Nakamura" w:date="2023-05-18T12:47:00Z">
+      <w:ins w:id="98" w:author="Gabriel Nakamura" w:date="2023-05-18T12:47:00Z">
+        <w:r>
+          <w:rPr>
+            <w:rFonts w:ascii="Times New Roman" w:hAnsi="Times New Roman"/>
+            <w:lang w:val="en-US"/>
+            <w:rPrChange w:id="99" w:author="Gabriel Nakamura" w:date="2023-05-18T12:47:00Z">
               <w:rPr>
                 <w:rFonts w:ascii="Times New Roman" w:hAnsi="Times New Roman"/>
               </w:rPr>
@@ -1343,7 +1352,7 @@
           <w:t xml:space="preserve">In the </w:t>
         </w:r>
       </w:ins>
-      <w:ins w:id="99" w:author="Gabriel Nakamura" w:date="2023-05-18T12:54:00Z">
+      <w:ins w:id="100" w:author="Gabriel Nakamura" w:date="2023-05-18T12:54:00Z">
         <w:r>
           <w:rPr>
             <w:rFonts w:ascii="Times New Roman" w:hAnsi="Times New Roman"/>
@@ -1352,7 +1361,7 @@
           <w:t>worst-case</w:t>
         </w:r>
       </w:ins>
-      <w:ins w:id="100" w:author="Gabriel Nakamura" w:date="2023-05-18T12:47:00Z">
+      <w:ins w:id="101" w:author="Gabriel Nakamura" w:date="2023-05-18T12:47:00Z">
         <w:r>
           <w:rPr>
             <w:rFonts w:ascii="Times New Roman" w:hAnsi="Times New Roman"/>
@@ -1368,7 +1377,7 @@
           <w:t xml:space="preserve">empirical data </w:t>
         </w:r>
       </w:ins>
-      <w:ins w:id="101" w:author="Gabriel Nakamura" w:date="2023-05-18T12:51:00Z">
+      <w:ins w:id="102" w:author="Gabriel Nakamura" w:date="2023-05-18T12:51:00Z">
         <w:r>
           <w:rPr>
             <w:rFonts w:ascii="Times New Roman" w:hAnsi="Times New Roman"/>
@@ -1377,7 +1386,7 @@
           <w:t>obtained in</w:t>
         </w:r>
       </w:ins>
-      <w:ins w:id="102" w:author="Gabriel Nakamura" w:date="2023-05-18T12:48:00Z">
+      <w:ins w:id="103" w:author="Gabriel Nakamura" w:date="2023-05-18T12:48:00Z">
         <w:r>
           <w:rPr>
             <w:rFonts w:ascii="Times New Roman" w:hAnsi="Times New Roman"/>
@@ -1386,7 +1395,7 @@
           <w:t xml:space="preserve"> Global </w:t>
         </w:r>
       </w:ins>
-      <w:ins w:id="103" w:author="Gabriel Nakamura" w:date="2023-05-18T12:51:00Z">
+      <w:ins w:id="104" w:author="Gabriel Nakamura" w:date="2023-05-18T12:51:00Z">
         <w:r>
           <w:rPr>
             <w:rFonts w:ascii="Times New Roman" w:hAnsi="Times New Roman"/>
@@ -1395,7 +1404,7 @@
           <w:t>South</w:t>
         </w:r>
       </w:ins>
-      <w:ins w:id="104" w:author="Gabriel Nakamura" w:date="2023-05-18T12:48:00Z">
+      <w:ins w:id="105" w:author="Gabriel Nakamura" w:date="2023-05-18T12:48:00Z">
         <w:r>
           <w:rPr>
             <w:rFonts w:ascii="Times New Roman" w:hAnsi="Times New Roman"/>
@@ -1404,7 +1413,7 @@
           <w:t xml:space="preserve"> countries are pivotal for </w:t>
         </w:r>
       </w:ins>
-      <w:ins w:id="105" w:author="Gabriel Nakamura" w:date="2023-05-18T12:51:00Z">
+      <w:ins w:id="106" w:author="Gabriel Nakamura" w:date="2023-05-18T12:51:00Z">
         <w:r>
           <w:rPr>
             <w:rFonts w:ascii="Times New Roman" w:hAnsi="Times New Roman"/>
@@ -1413,7 +1422,7 @@
           <w:t xml:space="preserve">the development of </w:t>
         </w:r>
       </w:ins>
-      <w:ins w:id="106" w:author="Gabriel Nakamura" w:date="2023-05-18T12:48:00Z">
+      <w:ins w:id="107" w:author="Gabriel Nakamura" w:date="2023-05-18T12:48:00Z">
         <w:r>
           <w:rPr>
             <w:rFonts w:ascii="Times New Roman" w:hAnsi="Times New Roman"/>
@@ -1422,7 +1431,7 @@
           <w:t xml:space="preserve">general theories </w:t>
         </w:r>
       </w:ins>
-      <w:ins w:id="107" w:author="Gabriel Nakamura" w:date="2023-05-18T12:51:00Z">
+      <w:ins w:id="108" w:author="Gabriel Nakamura" w:date="2023-05-18T12:51:00Z">
         <w:r>
           <w:rPr>
             <w:rFonts w:ascii="Times New Roman" w:hAnsi="Times New Roman"/>
@@ -1431,7 +1440,7 @@
           <w:t xml:space="preserve">led </w:t>
         </w:r>
       </w:ins>
-      <w:ins w:id="108" w:author="Gabriel Nakamura" w:date="2023-05-18T12:48:00Z">
+      <w:ins w:id="109" w:author="Gabriel Nakamura" w:date="2023-05-18T12:48:00Z">
         <w:r>
           <w:rPr>
             <w:rFonts w:ascii="Times New Roman" w:hAnsi="Times New Roman"/>
@@ -1440,7 +1449,7 @@
           <w:t xml:space="preserve">by Global North researcher, with no accountability of </w:t>
         </w:r>
       </w:ins>
-      <w:ins w:id="109" w:author="Gabriel Nakamura" w:date="2023-05-18T12:50:00Z">
+      <w:ins w:id="110" w:author="Gabriel Nakamura" w:date="2023-05-18T12:50:00Z">
         <w:r>
           <w:rPr>
             <w:rFonts w:ascii="Times New Roman" w:hAnsi="Times New Roman"/>
@@ -1491,7 +1500,7 @@
         </w:rPr>
         <w:fldChar w:fldCharType="end"/>
       </w:r>
-      <w:ins w:id="110" w:author="Gabriel Nakamura" w:date="2023-05-18T12:52:00Z">
+      <w:ins w:id="111" w:author="Gabriel Nakamura" w:date="2023-05-18T12:52:00Z">
         <w:r>
           <w:rPr>
             <w:rFonts w:ascii="Times New Roman" w:hAnsi="Times New Roman"/>
@@ -1500,7 +1509,7 @@
           <w:t xml:space="preserve">. This action erase even more </w:t>
         </w:r>
       </w:ins>
-      <w:ins w:id="111" w:author="Gabriel Nakamura" w:date="2023-05-18T11:48:00Z">
+      <w:ins w:id="112" w:author="Gabriel Nakamura" w:date="2023-05-18T11:48:00Z">
         <w:r>
           <w:rPr>
             <w:rFonts w:ascii="Times New Roman" w:hAnsi="Times New Roman"/>
@@ -1523,7 +1532,7 @@
         </w:rPr>
         <w:t xml:space="preserve">. This global division of labor is evident when we look at </w:t>
       </w:r>
-      <w:commentRangeStart w:id="112"/>
+      <w:commentRangeStart w:id="113"/>
       <w:r>
         <w:rPr>
           <w:rFonts w:ascii="Times New Roman" w:hAnsi="Times New Roman"/>
@@ -1531,21 +1540,21 @@
         </w:rPr>
         <w:t>geographical markers</w:t>
       </w:r>
-      <w:commentRangeEnd w:id="112"/>
-      <w:r>
-        <w:rPr>
-          <w:lang w:val="en-US"/>
-          <w:rPrChange w:id="113" w:author="Gabriel Nakamura" w:date="2023-05-18T12:47:00Z">
+      <w:commentRangeEnd w:id="113"/>
+      <w:r>
+        <w:rPr>
+          <w:lang w:val="en-US"/>
+          <w:rPrChange w:id="114" w:author="Gabriel Nakamura" w:date="2023-05-18T12:47:00Z">
             <w:rPr/>
           </w:rPrChange>
         </w:rPr>
-        <w:commentReference w:id="112"/>
-      </w:r>
-      <w:r>
-        <w:rPr>
-          <w:rFonts w:ascii="Times New Roman" w:hAnsi="Times New Roman"/>
-          <w:lang w:val="en-US"/>
-          <w:rPrChange w:id="114" w:author="Gabriel Nakamura" w:date="2023-05-18T12:47:00Z">
+        <w:commentReference w:id="113"/>
+      </w:r>
+      <w:r>
+        <w:rPr>
+          <w:rFonts w:ascii="Times New Roman" w:hAnsi="Times New Roman"/>
+          <w:lang w:val="en-US"/>
+          <w:rPrChange w:id="115" w:author="Gabriel Nakamura" w:date="2023-05-18T12:47:00Z">
             <w:rPr>
               <w:rFonts w:ascii="Times New Roman" w:hAnsi="Times New Roman"/>
             </w:rPr>
@@ -1553,7 +1562,7 @@
         </w:rPr>
         <w:t xml:space="preserve"> </w:t>
       </w:r>
-      <w:ins w:id="115" w:author="Gabriel Nakamura" w:date="2023-06-05T16:54:00Z">
+      <w:ins w:id="116" w:author="Gabriel Nakamura" w:date="2023-06-05T16:54:00Z">
         <w:r>
           <w:rPr>
             <w:rFonts w:ascii="Times New Roman" w:hAnsi="Times New Roman"/>
@@ -1581,7 +1590,7 @@
         <w:rPr>
           <w:rFonts w:ascii="Times New Roman" w:hAnsi="Times New Roman"/>
           <w:lang w:val="en-US"/>
-          <w:rPrChange w:id="116" w:author="Gabriel Nakamura" w:date="2023-05-18T12:47:00Z">
+          <w:rPrChange w:id="117" w:author="Gabriel Nakamura" w:date="2023-05-18T12:47:00Z">
             <w:rPr>
               <w:rFonts w:ascii="Times New Roman" w:hAnsi="Times New Roman"/>
             </w:rPr>
@@ -1589,7 +1598,7 @@
         </w:rPr>
         <w:t>(</w:t>
       </w:r>
-      <w:commentRangeStart w:id="117"/>
+      <w:commentRangeStart w:id="118"/>
       <w:r>
         <w:rPr>
           <w:rFonts w:ascii="Times New Roman" w:hAnsi="Times New Roman"/>
@@ -1597,15 +1606,15 @@
         </w:rPr>
         <w:t>any spatial delimitation</w:t>
       </w:r>
-      <w:commentRangeEnd w:id="117"/>
-      <w:r>
-        <w:rPr>
-          <w:lang w:val="en-US"/>
-          <w:rPrChange w:id="118" w:author="Gabriel Nakamura" w:date="2023-05-18T12:47:00Z">
+      <w:commentRangeEnd w:id="118"/>
+      <w:r>
+        <w:rPr>
+          <w:lang w:val="en-US"/>
+          <w:rPrChange w:id="119" w:author="Gabriel Nakamura" w:date="2023-05-18T12:47:00Z">
             <w:rPr/>
           </w:rPrChange>
         </w:rPr>
-        <w:commentReference w:id="117"/>
+        <w:commentReference w:id="118"/>
       </w:r>
       <w:r>
         <w:rPr>
@@ -1614,7 +1623,7 @@
         </w:rPr>
         <w:t xml:space="preserve">, but here represented </w:t>
       </w:r>
-      <w:ins w:id="119" w:author="Gabriel Nakamura" w:date="2023-05-18T11:49:00Z">
+      <w:ins w:id="120" w:author="Gabriel Nakamura" w:date="2023-05-18T11:49:00Z">
         <w:r>
           <w:rPr>
             <w:rFonts w:ascii="Times New Roman" w:hAnsi="Times New Roman"/>
@@ -1630,7 +1639,7 @@
         </w:rPr>
         <w:t>by country names</w:t>
       </w:r>
-      <w:ins w:id="120" w:author="Gabriel Nakamura" w:date="2023-06-05T16:54:00Z">
+      <w:ins w:id="121" w:author="Gabriel Nakamura" w:date="2023-06-05T16:54:00Z">
         <w:r>
           <w:rPr>
             <w:rFonts w:ascii="Times New Roman" w:hAnsi="Times New Roman"/>
@@ -1646,7 +1655,7 @@
         </w:rPr>
         <w:t>)</w:t>
       </w:r>
-      <w:del w:id="121" w:author="Gabriel Nakamura" w:date="2023-06-05T16:54:00Z">
+      <w:del w:id="122" w:author="Gabriel Nakamura" w:date="2023-06-05T16:54:00Z">
         <w:r>
           <w:rPr>
             <w:rFonts w:ascii="Times New Roman" w:hAnsi="Times New Roman"/>
@@ -1659,7 +1668,7 @@
             <w:rFonts w:ascii="Times New Roman" w:hAnsi="Times New Roman"/>
             <w:vertAlign w:val="superscript"/>
             <w:lang w:val="en-US"/>
-            <w:rPrChange w:id="122" w:author="Gabriel Nakamura" w:date="2023-05-18T12:47:00Z">
+            <w:rPrChange w:id="123" w:author="Gabriel Nakamura" w:date="2023-05-18T12:47:00Z">
               <w:rPr>
                 <w:rFonts w:ascii="Times New Roman" w:hAnsi="Times New Roman"/>
                 <w:vertAlign w:val="superscript"/>
@@ -1673,7 +1682,7 @@
         <w:rPr>
           <w:rFonts w:ascii="Times New Roman" w:hAnsi="Times New Roman"/>
           <w:lang w:val="en-US"/>
-          <w:rPrChange w:id="123" w:author="Gabriel Nakamura" w:date="2023-05-18T12:47:00Z">
+          <w:rPrChange w:id="124" w:author="Gabriel Nakamura" w:date="2023-05-18T12:47:00Z">
             <w:rPr>
               <w:rFonts w:ascii="Times New Roman" w:hAnsi="Times New Roman"/>
             </w:rPr>
@@ -1690,67 +1699,124 @@
         <w:rPr>
           <w:rFonts w:ascii="Times New Roman" w:eastAsia="Times New Roman" w:hAnsi="Times New Roman" w:cs="Times New Roman"/>
           <w:lang w:val="en-US"/>
-          <w:rPrChange w:id="124" w:author="Gabriel Nakamura" w:date="2023-05-18T12:47:00Z">
+          <w:rPrChange w:id="125" w:author="Gabriel Nakamura" w:date="2023-05-18T12:47:00Z">
             <w:rPr>
               <w:rFonts w:ascii="Times New Roman" w:eastAsia="Times New Roman" w:hAnsi="Times New Roman" w:cs="Times New Roman"/>
             </w:rPr>
           </w:rPrChange>
         </w:rPr>
       </w:pPr>
-      <w:r>
-        <w:rPr>
-          <w:rFonts w:ascii="Times New Roman" w:eastAsia="Times New Roman" w:hAnsi="Times New Roman" w:cs="Times New Roman"/>
-          <w:noProof/>
-          <w:lang w:val="en-US"/>
-          <w:rPrChange w:id="125" w:author="Gabriel Nakamura" w:date="2023-05-18T12:47:00Z">
-            <w:rPr>
-              <w:rFonts w:ascii="Times New Roman" w:eastAsia="Times New Roman" w:hAnsi="Times New Roman" w:cs="Times New Roman"/>
-              <w:noProof/>
-            </w:rPr>
-          </w:rPrChange>
-        </w:rPr>
-        <w:lastRenderedPageBreak/>
-        <w:drawing>
-          <wp:inline distT="0" distB="0" distL="0" distR="0" wp14:anchorId="1AC9E500" wp14:editId="1AC9E501">
-            <wp:extent cx="5943600" cy="7132320"/>
-            <wp:effectExtent l="0" t="0" r="0" b="0"/>
-            <wp:docPr id="1073741825" name="officeArt object" descr="Picture 6"/>
-            <wp:cNvGraphicFramePr/>
-            <a:graphic xmlns:a="http://schemas.openxmlformats.org/drawingml/2006/main">
-              <a:graphicData uri="http://schemas.openxmlformats.org/drawingml/2006/picture">
-                <pic:pic xmlns:pic="http://schemas.openxmlformats.org/drawingml/2006/picture">
-                  <pic:nvPicPr>
-                    <pic:cNvPr id="1073741825" name="Picture 6" descr="Picture 6"/>
-                    <pic:cNvPicPr>
-                      <a:picLocks noChangeAspect="1"/>
-                    </pic:cNvPicPr>
-                  </pic:nvPicPr>
-                  <pic:blipFill>
-                    <a:blip r:embed="rId9"/>
-                    <a:stretch>
-                      <a:fillRect/>
-                    </a:stretch>
-                  </pic:blipFill>
-                  <pic:spPr>
-                    <a:xfrm>
-                      <a:off x="0" y="0"/>
-                      <a:ext cx="5943600" cy="7132320"/>
-                    </a:xfrm>
-                    <a:prstGeom prst="rect">
-                      <a:avLst/>
-                    </a:prstGeom>
-                    <a:ln w="12700" cap="flat">
-                      <a:noFill/>
-                      <a:miter lim="400000"/>
-                    </a:ln>
-                    <a:effectLst/>
-                  </pic:spPr>
-                </pic:pic>
-              </a:graphicData>
-            </a:graphic>
-          </wp:inline>
-        </w:drawing>
-      </w:r>
+      <w:del w:id="126" w:author="Gabriel Nakamura" w:date="2023-06-07T14:36:00Z">
+        <w:r>
+          <w:rPr>
+            <w:rFonts w:ascii="Times New Roman" w:eastAsia="Times New Roman" w:hAnsi="Times New Roman" w:cs="Times New Roman"/>
+            <w:noProof/>
+            <w:lang w:val="en-US"/>
+            <w:rPrChange w:id="127" w:author="Gabriel Nakamura" w:date="2023-05-18T12:47:00Z">
+              <w:rPr>
+                <w:rFonts w:ascii="Times New Roman" w:eastAsia="Times New Roman" w:hAnsi="Times New Roman" w:cs="Times New Roman"/>
+                <w:noProof/>
+              </w:rPr>
+            </w:rPrChange>
+          </w:rPr>
+          <w:lastRenderedPageBreak/>
+          <w:drawing>
+            <wp:inline distT="0" distB="0" distL="0" distR="0" wp14:anchorId="1AC9E500" wp14:editId="3F3FBE5B">
+              <wp:extent cx="5943600" cy="7132320"/>
+              <wp:effectExtent l="0" t="0" r="0" b="0"/>
+              <wp:docPr id="1073741825" name="officeArt object" descr="Picture 6"/>
+              <wp:cNvGraphicFramePr/>
+              <a:graphic xmlns:a="http://schemas.openxmlformats.org/drawingml/2006/main">
+                <a:graphicData uri="http://schemas.openxmlformats.org/drawingml/2006/picture">
+                  <pic:pic xmlns:pic="http://schemas.openxmlformats.org/drawingml/2006/picture">
+                    <pic:nvPicPr>
+                      <pic:cNvPr id="1073741825" name="Picture 6" descr="Picture 6"/>
+                      <pic:cNvPicPr>
+                        <a:picLocks noChangeAspect="1"/>
+                      </pic:cNvPicPr>
+                    </pic:nvPicPr>
+                    <pic:blipFill>
+                      <a:blip r:embed="rId9"/>
+                      <a:stretch>
+                        <a:fillRect/>
+                      </a:stretch>
+                    </pic:blipFill>
+                    <pic:spPr>
+                      <a:xfrm>
+                        <a:off x="0" y="0"/>
+                        <a:ext cx="5943600" cy="7132320"/>
+                      </a:xfrm>
+                      <a:prstGeom prst="rect">
+                        <a:avLst/>
+                      </a:prstGeom>
+                      <a:ln w="12700" cap="flat">
+                        <a:noFill/>
+                        <a:miter lim="400000"/>
+                      </a:ln>
+                      <a:effectLst/>
+                    </pic:spPr>
+                  </pic:pic>
+                </a:graphicData>
+              </a:graphic>
+            </wp:inline>
+          </w:drawing>
+        </w:r>
+      </w:del>
+      <w:ins w:id="128" w:author="Gabriel Nakamura" w:date="2023-06-07T14:36:00Z">
+        <w:r>
+          <w:rPr>
+            <w:rFonts w:ascii="Times New Roman" w:eastAsia="Times New Roman" w:hAnsi="Times New Roman" w:cs="Times New Roman"/>
+            <w:noProof/>
+            <w:lang w:val="en-US"/>
+            <w14:textOutline w14:w="0" w14:cap="rnd" w14:cmpd="sng" w14:algn="ctr">
+              <w14:noFill/>
+              <w14:prstDash w14:val="solid"/>
+              <w14:bevel/>
+            </w14:textOutline>
+          </w:rPr>
+          <w:drawing>
+            <wp:inline distT="0" distB="0" distL="0" distR="0" wp14:anchorId="756E22BC" wp14:editId="1EC4886C">
+              <wp:extent cx="6790099" cy="5432079"/>
+              <wp:effectExtent l="0" t="0" r="0" b="3810"/>
+              <wp:docPr id="752505011" name="Picture 1" descr="A screenshot of a cell phone&#10;&#10;Description automatically generated with medium confidence"/>
+              <wp:cNvGraphicFramePr>
+                <a:graphicFrameLocks xmlns:a="http://schemas.openxmlformats.org/drawingml/2006/main" noChangeAspect="1"/>
+              </wp:cNvGraphicFramePr>
+              <a:graphic xmlns:a="http://schemas.openxmlformats.org/drawingml/2006/main">
+                <a:graphicData uri="http://schemas.openxmlformats.org/drawingml/2006/picture">
+                  <pic:pic xmlns:pic="http://schemas.openxmlformats.org/drawingml/2006/picture">
+                    <pic:nvPicPr>
+                      <pic:cNvPr id="752505011" name="Picture 1" descr="A screenshot of a cell phone&#10;&#10;Description automatically generated with medium confidence"/>
+                      <pic:cNvPicPr/>
+                    </pic:nvPicPr>
+                    <pic:blipFill>
+                      <a:blip r:embed="rId10" cstate="print">
+                        <a:extLst>
+                          <a:ext uri="{28A0092B-C50C-407E-A947-70E740481C1C}">
+                            <a14:useLocalDpi xmlns:a14="http://schemas.microsoft.com/office/drawing/2010/main" val="0"/>
+                          </a:ext>
+                        </a:extLst>
+                      </a:blip>
+                      <a:stretch>
+                        <a:fillRect/>
+                      </a:stretch>
+                    </pic:blipFill>
+                    <pic:spPr>
+                      <a:xfrm>
+                        <a:off x="0" y="0"/>
+                        <a:ext cx="6793643" cy="5434914"/>
+                      </a:xfrm>
+                      <a:prstGeom prst="rect">
+                        <a:avLst/>
+                      </a:prstGeom>
+                    </pic:spPr>
+                  </pic:pic>
+                </a:graphicData>
+              </a:graphic>
+            </wp:inline>
+          </w:drawing>
+        </w:r>
+      </w:ins>
     </w:p>
     <w:p>
       <w:pPr>
@@ -1759,7 +1825,7 @@
         <w:rPr>
           <w:rFonts w:ascii="Times New Roman" w:eastAsia="Times New Roman" w:hAnsi="Times New Roman" w:cs="Times New Roman"/>
           <w:lang w:val="en-US"/>
-          <w:rPrChange w:id="126" w:author="Gabriel Nakamura" w:date="2023-05-18T12:47:00Z">
+          <w:rPrChange w:id="129" w:author="Gabriel Nakamura" w:date="2023-05-18T12:47:00Z">
             <w:rPr>
               <w:rFonts w:ascii="Times New Roman" w:eastAsia="Times New Roman" w:hAnsi="Times New Roman" w:cs="Times New Roman"/>
             </w:rPr>
@@ -1770,7 +1836,7 @@
         <w:rPr>
           <w:rFonts w:ascii="Times New Roman" w:hAnsi="Times New Roman"/>
           <w:lang w:val="en-US"/>
-          <w:rPrChange w:id="127" w:author="Gabriel Nakamura" w:date="2023-05-18T12:47:00Z">
+          <w:rPrChange w:id="130" w:author="Gabriel Nakamura" w:date="2023-05-18T12:47:00Z">
             <w:rPr>
               <w:rFonts w:ascii="Times New Roman" w:hAnsi="Times New Roman"/>
               <w:lang w:val="it-IT"/>
@@ -1779,13 +1845,13 @@
         </w:rPr>
         <w:t xml:space="preserve">Figure 1: </w:t>
       </w:r>
-      <w:commentRangeStart w:id="128"/>
-      <w:del w:id="129" w:author="Gabriel Nakamura" w:date="2023-05-18T11:50:00Z">
-        <w:r>
-          <w:rPr>
-            <w:rFonts w:ascii="Times New Roman" w:hAnsi="Times New Roman"/>
-            <w:lang w:val="en-US"/>
-            <w:rPrChange w:id="130" w:author="Gabriel Nakamura" w:date="2023-05-18T12:47:00Z">
+      <w:commentRangeStart w:id="131"/>
+      <w:del w:id="132" w:author="Gabriel Nakamura" w:date="2023-05-18T11:50:00Z">
+        <w:r>
+          <w:rPr>
+            <w:rFonts w:ascii="Times New Roman" w:hAnsi="Times New Roman"/>
+            <w:lang w:val="en-US"/>
+            <w:rPrChange w:id="133" w:author="Gabriel Nakamura" w:date="2023-05-18T12:47:00Z">
               <w:rPr>
                 <w:rFonts w:ascii="Times New Roman" w:hAnsi="Times New Roman"/>
                 <w:lang w:val="ru-RU"/>
@@ -1799,7 +1865,7 @@
         <w:rPr>
           <w:rFonts w:ascii="Times New Roman" w:hAnsi="Times New Roman"/>
           <w:lang w:val="en-US"/>
-          <w:rPrChange w:id="131" w:author="Gabriel Nakamura" w:date="2023-05-18T12:47:00Z">
+          <w:rPrChange w:id="134" w:author="Gabriel Nakamura" w:date="2023-05-18T12:47:00Z">
             <w:rPr>
               <w:rFonts w:ascii="Times New Roman" w:hAnsi="Times New Roman"/>
               <w:lang w:val="ru-RU"/>
@@ -1808,15 +1874,15 @@
         </w:rPr>
         <w:t xml:space="preserve"> </w:t>
       </w:r>
-      <w:commentRangeEnd w:id="128"/>
-      <w:r>
-        <w:rPr>
-          <w:lang w:val="en-US"/>
-          <w:rPrChange w:id="132" w:author="Gabriel Nakamura" w:date="2023-05-18T12:47:00Z">
+      <w:commentRangeEnd w:id="131"/>
+      <w:r>
+        <w:rPr>
+          <w:lang w:val="en-US"/>
+          <w:rPrChange w:id="135" w:author="Gabriel Nakamura" w:date="2023-05-18T12:47:00Z">
             <w:rPr/>
           </w:rPrChange>
         </w:rPr>
-        <w:commentReference w:id="128"/>
+        <w:commentReference w:id="131"/>
       </w:r>
       <w:r>
         <w:rPr>
@@ -1825,7 +1891,7 @@
         </w:rPr>
         <w:t xml:space="preserve">Map showing the number of times country names appeared in the article titles produced by each region (A). For all figures, we used data from the top 1000 </w:t>
       </w:r>
-      <w:del w:id="133" w:author="Gabriel Nakamura" w:date="2023-05-18T12:35:00Z">
+      <w:del w:id="136" w:author="Gabriel Nakamura" w:date="2023-05-18T12:35:00Z">
         <w:r>
           <w:rPr>
             <w:rFonts w:ascii="Times New Roman" w:hAnsi="Times New Roman"/>
@@ -1839,7 +1905,27 @@
           <w:rFonts w:ascii="Times New Roman" w:hAnsi="Times New Roman"/>
           <w:lang w:val="en-US"/>
         </w:rPr>
-        <w:t xml:space="preserve">articles in high-ranked Ecology and Evolution journals for each world region (see supplementary material for a </w:t>
+        <w:t xml:space="preserve">articles in high-ranked Ecology and Evolution journals for each world region (see supplementary material for a complete list of journals). World region was defined accordingly to the World Bank classification of the countries. Bar plots (B-D) represent the proportion of the number of times articles published in each region that were cited in articles published by authors affiliated with institutions in (B) – United States of America and Canada, (C) – </w:t>
+      </w:r>
+      <w:r>
+        <w:rPr>
+          <w:rFonts w:ascii="Times New Roman" w:hAnsi="Times New Roman"/>
+          <w:lang w:val="en-US"/>
+          <w:rPrChange w:id="137" w:author="Gabriel Nakamura" w:date="2023-05-18T12:47:00Z">
+            <w:rPr>
+              <w:rFonts w:ascii="Times New Roman" w:hAnsi="Times New Roman"/>
+              <w:lang w:val="it-IT"/>
+            </w:rPr>
+          </w:rPrChange>
+        </w:rPr>
+        <w:t xml:space="preserve">Latin America, (D) </w:t>
+      </w:r>
+      <w:r>
+        <w:rPr>
+          <w:rFonts w:ascii="Times New Roman" w:hAnsi="Times New Roman"/>
+          <w:lang w:val="en-US"/>
+        </w:rPr>
+        <w:t xml:space="preserve">– Europe, </w:t>
       </w:r>
       <w:r>
         <w:rPr>
@@ -1847,27 +1933,7 @@
           <w:lang w:val="en-US"/>
         </w:rPr>
         <w:lastRenderedPageBreak/>
-        <w:t xml:space="preserve">complete list of journals). World region was defined accordingly to the World Bank classification of the countries. Bar plots (B-D) represent the proportion of the number of times articles published in each region that were cited in articles published by authors affiliated with institutions in (B) – United States of America and Canada, (C) – </w:t>
-      </w:r>
-      <w:r>
-        <w:rPr>
-          <w:rFonts w:ascii="Times New Roman" w:hAnsi="Times New Roman"/>
-          <w:lang w:val="en-US"/>
-          <w:rPrChange w:id="134" w:author="Gabriel Nakamura" w:date="2023-05-18T12:47:00Z">
-            <w:rPr>
-              <w:rFonts w:ascii="Times New Roman" w:hAnsi="Times New Roman"/>
-              <w:lang w:val="it-IT"/>
-            </w:rPr>
-          </w:rPrChange>
-        </w:rPr>
-        <w:t xml:space="preserve">Latin America, (D) </w:t>
-      </w:r>
-      <w:r>
-        <w:rPr>
-          <w:rFonts w:ascii="Times New Roman" w:hAnsi="Times New Roman"/>
-          <w:lang w:val="en-US"/>
-        </w:rPr>
-        <w:t xml:space="preserve">– Europe, and (E) – East Asia, from 1945 to 2023. On the top right of each bar plot is the </w:t>
+        <w:t xml:space="preserve">and (E) – East Asia, from 1945 to 2023. On the top right of each bar plot is the </w:t>
       </w:r>
       <w:proofErr w:type="spellStart"/>
       <w:r>
@@ -1885,7 +1951,7 @@
         </w:rPr>
         <w:t xml:space="preserve"> evenness index; the lower the value, </w:t>
       </w:r>
-      <w:commentRangeStart w:id="135"/>
+      <w:commentRangeStart w:id="138"/>
       <w:r>
         <w:rPr>
           <w:rFonts w:ascii="Times New Roman" w:hAnsi="Times New Roman"/>
@@ -1893,7 +1959,7 @@
         </w:rPr>
         <w:t xml:space="preserve">the more biased </w:t>
       </w:r>
-      <w:ins w:id="136" w:author="Gabriel Nakamura" w:date="2023-05-18T11:51:00Z">
+      <w:ins w:id="139" w:author="Gabriel Nakamura" w:date="2023-05-18T11:51:00Z">
         <w:r>
           <w:rPr>
             <w:rFonts w:ascii="Times New Roman" w:hAnsi="Times New Roman"/>
@@ -1916,7 +1982,7 @@
         </w:rPr>
         <w:t xml:space="preserve">the </w:t>
       </w:r>
-      <w:del w:id="137" w:author="Gabriel Nakamura" w:date="2023-05-18T11:51:00Z">
+      <w:del w:id="140" w:author="Gabriel Nakamura" w:date="2023-05-18T11:51:00Z">
         <w:r>
           <w:rPr>
             <w:rFonts w:ascii="Times New Roman" w:hAnsi="Times New Roman"/>
@@ -1932,21 +1998,21 @@
         </w:rPr>
         <w:t>distribution of citations in the articles published in the region</w:t>
       </w:r>
-      <w:commentRangeEnd w:id="135"/>
-      <w:r>
-        <w:rPr>
-          <w:lang w:val="en-US"/>
-          <w:rPrChange w:id="138" w:author="Gabriel Nakamura" w:date="2023-05-18T12:47:00Z">
+      <w:commentRangeEnd w:id="138"/>
+      <w:r>
+        <w:rPr>
+          <w:lang w:val="en-US"/>
+          <w:rPrChange w:id="141" w:author="Gabriel Nakamura" w:date="2023-05-18T12:47:00Z">
             <w:rPr/>
           </w:rPrChange>
         </w:rPr>
-        <w:commentReference w:id="135"/>
-      </w:r>
-      <w:r>
-        <w:rPr>
-          <w:rFonts w:ascii="Times New Roman" w:hAnsi="Times New Roman"/>
-          <w:lang w:val="en-US"/>
-          <w:rPrChange w:id="139" w:author="Gabriel Nakamura" w:date="2023-05-18T12:47:00Z">
+        <w:commentReference w:id="138"/>
+      </w:r>
+      <w:r>
+        <w:rPr>
+          <w:rFonts w:ascii="Times New Roman" w:hAnsi="Times New Roman"/>
+          <w:lang w:val="en-US"/>
+          <w:rPrChange w:id="142" w:author="Gabriel Nakamura" w:date="2023-05-18T12:47:00Z">
             <w:rPr>
               <w:rFonts w:ascii="Times New Roman" w:hAnsi="Times New Roman"/>
             </w:rPr>
@@ -1963,7 +2029,7 @@
         <w:rPr>
           <w:rFonts w:ascii="Times New Roman" w:eastAsia="Times New Roman" w:hAnsi="Times New Roman" w:cs="Times New Roman"/>
           <w:lang w:val="en-US"/>
-          <w:rPrChange w:id="140" w:author="Gabriel Nakamura" w:date="2023-05-18T12:47:00Z">
+          <w:rPrChange w:id="143" w:author="Gabriel Nakamura" w:date="2023-05-18T12:47:00Z">
             <w:rPr>
               <w:rFonts w:ascii="Times New Roman" w:eastAsia="Times New Roman" w:hAnsi="Times New Roman" w:cs="Times New Roman"/>
             </w:rPr>
@@ -1979,7 +2045,7 @@
         <w:rPr>
           <w:rFonts w:ascii="Times New Roman" w:eastAsia="Times New Roman" w:hAnsi="Times New Roman" w:cs="Times New Roman"/>
           <w:lang w:val="en-US"/>
-          <w:rPrChange w:id="141" w:author="Gabriel Nakamura" w:date="2023-05-18T12:47:00Z">
+          <w:rPrChange w:id="144" w:author="Gabriel Nakamura" w:date="2023-05-18T12:47:00Z">
             <w:rPr>
               <w:rFonts w:ascii="Times New Roman" w:eastAsia="Times New Roman" w:hAnsi="Times New Roman" w:cs="Times New Roman"/>
             </w:rPr>
@@ -1998,7 +2064,7 @@
           <w:rFonts w:ascii="Times New Roman" w:hAnsi="Times New Roman"/>
           <w:vertAlign w:val="superscript"/>
           <w:lang w:val="en-US"/>
-          <w:rPrChange w:id="142" w:author="Gabriel Nakamura" w:date="2023-05-18T12:47:00Z">
+          <w:rPrChange w:id="145" w:author="Gabriel Nakamura" w:date="2023-05-18T12:47:00Z">
             <w:rPr>
               <w:rFonts w:ascii="Times New Roman" w:hAnsi="Times New Roman"/>
               <w:vertAlign w:val="superscript"/>
@@ -2014,7 +2080,7 @@
         </w:rPr>
         <w:t xml:space="preserve">. While these actions are essential to advance DEI in the Global North academic ecosystem, they </w:t>
       </w:r>
-      <w:del w:id="143" w:author="Anonymous" w:date="2023-05-09T11:38:00Z">
+      <w:del w:id="146" w:author="Anonymous" w:date="2023-05-09T11:38:00Z">
         <w:r>
           <w:rPr>
             <w:rFonts w:ascii="Times New Roman" w:hAnsi="Times New Roman"/>
@@ -2039,7 +2105,7 @@
         <w:rPr>
           <w:rFonts w:ascii="Times New Roman" w:eastAsia="Times New Roman" w:hAnsi="Times New Roman" w:cs="Times New Roman"/>
           <w:lang w:val="en-US"/>
-          <w:rPrChange w:id="144" w:author="Gabriel Nakamura" w:date="2023-05-18T12:47:00Z">
+          <w:rPrChange w:id="147" w:author="Gabriel Nakamura" w:date="2023-05-18T12:47:00Z">
             <w:rPr>
               <w:rFonts w:ascii="Times New Roman" w:eastAsia="Times New Roman" w:hAnsi="Times New Roman" w:cs="Times New Roman"/>
             </w:rPr>
@@ -2053,7 +2119,7 @@
         </w:rPr>
         <w:t>In general, Global North researchers are seen as experts</w:t>
       </w:r>
-      <w:ins w:id="145" w:author="Gabriel Nakamura" w:date="2023-05-18T11:57:00Z">
+      <w:ins w:id="148" w:author="Gabriel Nakamura" w:date="2023-05-18T11:57:00Z">
         <w:r>
           <w:rPr>
             <w:rFonts w:ascii="Times New Roman" w:hAnsi="Times New Roman"/>
@@ -2078,7 +2144,7 @@
           <w:t xml:space="preserve"> </w:t>
         </w:r>
       </w:ins>
-      <w:ins w:id="146" w:author="Gabriel Nakamura" w:date="2023-05-18T11:58:00Z">
+      <w:ins w:id="149" w:author="Gabriel Nakamura" w:date="2023-05-18T11:58:00Z">
         <w:r>
           <w:rPr>
             <w:rFonts w:ascii="Times New Roman" w:hAnsi="Times New Roman"/>
@@ -2094,7 +2160,7 @@
         </w:rPr>
         <w:t xml:space="preserve">, and Global South ones are perceived as </w:t>
       </w:r>
-      <w:ins w:id="147" w:author="Gabriel Nakamura" w:date="2023-05-18T11:57:00Z">
+      <w:ins w:id="150" w:author="Gabriel Nakamura" w:date="2023-05-18T11:57:00Z">
         <w:r>
           <w:rPr>
             <w:rFonts w:ascii="Times New Roman" w:hAnsi="Times New Roman"/>
@@ -2103,8 +2169,8 @@
           <w:t xml:space="preserve">local examples </w:t>
         </w:r>
       </w:ins>
-      <w:commentRangeStart w:id="148"/>
-      <w:del w:id="149" w:author="Gabriel Nakamura" w:date="2023-05-18T11:57:00Z">
+      <w:commentRangeStart w:id="151"/>
+      <w:del w:id="152" w:author="Gabriel Nakamura" w:date="2023-05-18T11:57:00Z">
         <w:r>
           <w:rPr>
             <w:rFonts w:ascii="Times New Roman" w:hAnsi="Times New Roman"/>
@@ -2120,17 +2186,17 @@
         </w:rPr>
         <w:t>of scientific authority</w:t>
       </w:r>
-      <w:commentRangeEnd w:id="148"/>
-      <w:r>
-        <w:rPr>
-          <w:lang w:val="en-US"/>
-          <w:rPrChange w:id="150" w:author="Gabriel Nakamura" w:date="2023-05-18T12:47:00Z">
+      <w:commentRangeEnd w:id="151"/>
+      <w:r>
+        <w:rPr>
+          <w:lang w:val="en-US"/>
+          <w:rPrChange w:id="153" w:author="Gabriel Nakamura" w:date="2023-05-18T12:47:00Z">
             <w:rPr/>
           </w:rPrChange>
         </w:rPr>
-        <w:commentReference w:id="148"/>
-      </w:r>
-      <w:ins w:id="151" w:author="Gabriel Nakamura" w:date="2023-05-18T11:58:00Z">
+        <w:commentReference w:id="151"/>
+      </w:r>
+      <w:ins w:id="154" w:author="Gabriel Nakamura" w:date="2023-05-18T11:58:00Z">
         <w:r>
           <w:rPr>
             <w:rFonts w:ascii="Times New Roman" w:hAnsi="Times New Roman"/>
@@ -2146,13 +2212,13 @@
         </w:rPr>
         <w:t xml:space="preserve">. The perception that expertise flows from the Global North to the Global South is maintained by deeply rooted practices in academia, creating the </w:t>
       </w:r>
-      <w:commentRangeStart w:id="152"/>
-      <w:del w:id="153" w:author="Gabriel Nakamura" w:date="2023-05-18T11:52:00Z">
-        <w:r>
-          <w:rPr>
-            <w:rFonts w:ascii="Times New Roman" w:hAnsi="Times New Roman"/>
-            <w:lang w:val="en-US"/>
-            <w:rPrChange w:id="154" w:author="Gabriel Nakamura" w:date="2023-05-18T12:47:00Z">
+      <w:commentRangeStart w:id="155"/>
+      <w:del w:id="156" w:author="Gabriel Nakamura" w:date="2023-05-18T11:52:00Z">
+        <w:r>
+          <w:rPr>
+            <w:rFonts w:ascii="Times New Roman" w:hAnsi="Times New Roman"/>
+            <w:lang w:val="en-US"/>
+            <w:rPrChange w:id="157" w:author="Gabriel Nakamura" w:date="2023-05-18T12:47:00Z">
               <w:rPr>
                 <w:rFonts w:ascii="Times New Roman" w:hAnsi="Times New Roman"/>
                 <w:lang w:val="fr-FR"/>
@@ -2166,7 +2232,7 @@
         <w:rPr>
           <w:rFonts w:ascii="Times New Roman" w:hAnsi="Times New Roman"/>
           <w:lang w:val="en-US"/>
-          <w:rPrChange w:id="155" w:author="Gabriel Nakamura" w:date="2023-05-18T12:47:00Z">
+          <w:rPrChange w:id="158" w:author="Gabriel Nakamura" w:date="2023-05-18T12:47:00Z">
             <w:rPr>
               <w:rFonts w:ascii="Times New Roman" w:hAnsi="Times New Roman"/>
               <w:lang w:val="fr-FR"/>
@@ -2175,15 +2241,15 @@
         </w:rPr>
         <w:t>colonial</w:t>
       </w:r>
-      <w:commentRangeEnd w:id="152"/>
-      <w:r>
-        <w:rPr>
-          <w:lang w:val="en-US"/>
-          <w:rPrChange w:id="156" w:author="Gabriel Nakamura" w:date="2023-05-18T12:47:00Z">
+      <w:commentRangeEnd w:id="155"/>
+      <w:r>
+        <w:rPr>
+          <w:lang w:val="en-US"/>
+          <w:rPrChange w:id="159" w:author="Gabriel Nakamura" w:date="2023-05-18T12:47:00Z">
             <w:rPr/>
           </w:rPrChange>
         </w:rPr>
-        <w:commentReference w:id="152"/>
+        <w:commentReference w:id="155"/>
       </w:r>
       <w:r>
         <w:rPr>
@@ -2197,7 +2263,7 @@
           <w:rFonts w:ascii="Times New Roman" w:hAnsi="Times New Roman"/>
           <w:vertAlign w:val="superscript"/>
           <w:lang w:val="en-US"/>
-          <w:rPrChange w:id="157" w:author="Gabriel Nakamura" w:date="2023-05-18T12:47:00Z">
+          <w:rPrChange w:id="160" w:author="Gabriel Nakamura" w:date="2023-05-18T12:47:00Z">
             <w:rPr>
               <w:rFonts w:ascii="Times New Roman" w:hAnsi="Times New Roman"/>
               <w:vertAlign w:val="superscript"/>
@@ -2218,7 +2284,7 @@
           <w:rFonts w:ascii="Times New Roman" w:hAnsi="Times New Roman"/>
           <w:vertAlign w:val="superscript"/>
           <w:lang w:val="en-US"/>
-          <w:rPrChange w:id="158" w:author="Gabriel Nakamura" w:date="2023-05-18T12:47:00Z">
+          <w:rPrChange w:id="161" w:author="Gabriel Nakamura" w:date="2023-05-18T12:47:00Z">
             <w:rPr>
               <w:rFonts w:ascii="Times New Roman" w:hAnsi="Times New Roman"/>
               <w:vertAlign w:val="superscript"/>
@@ -2232,22 +2298,14 @@
           <w:rFonts w:ascii="Times New Roman" w:hAnsi="Times New Roman"/>
           <w:lang w:val="en-US"/>
         </w:rPr>
-        <w:t xml:space="preserve">. However, it is common that papers with novel insights or findings published by researchers or institutions from the Global </w:t>
-      </w:r>
-      <w:r>
-        <w:rPr>
-          <w:rFonts w:ascii="Times New Roman" w:hAnsi="Times New Roman"/>
-          <w:lang w:val="en-US"/>
-        </w:rPr>
-        <w:lastRenderedPageBreak/>
-        <w:t xml:space="preserve">South are not cited in studies from research groups from the Global North (Figure 1B-E), even publications presented in long-standing, high-impact journals </w:t>
+        <w:t xml:space="preserve">. However, it is common that papers with novel insights or findings published by researchers or institutions from the Global South are not cited in studies from research groups from the Global North (Figure 1B-E), even publications presented in long-standing, high-impact journals </w:t>
       </w:r>
       <w:r>
         <w:rPr>
           <w:rFonts w:ascii="Times New Roman" w:hAnsi="Times New Roman"/>
           <w:vertAlign w:val="superscript"/>
           <w:lang w:val="en-US"/>
-          <w:rPrChange w:id="159" w:author="Gabriel Nakamura" w:date="2023-05-18T12:47:00Z">
+          <w:rPrChange w:id="162" w:author="Gabriel Nakamura" w:date="2023-05-18T12:47:00Z">
             <w:rPr>
               <w:rFonts w:ascii="Times New Roman" w:hAnsi="Times New Roman"/>
               <w:vertAlign w:val="superscript"/>
@@ -2269,7 +2327,7 @@
           <w:i/>
           <w:iCs/>
           <w:lang w:val="en-US"/>
-          <w:rPrChange w:id="160" w:author="Gabriel Nakamura" w:date="2023-05-18T12:47:00Z">
+          <w:rPrChange w:id="163" w:author="Gabriel Nakamura" w:date="2023-05-18T12:47:00Z">
             <w:rPr>
               <w:rFonts w:ascii="Times New Roman" w:hAnsi="Times New Roman"/>
               <w:i/>
@@ -2287,8 +2345,8 @@
         </w:rPr>
         <w:t xml:space="preserve"> of academic expertise. </w:t>
       </w:r>
-      <w:commentRangeStart w:id="161"/>
-      <w:commentRangeStart w:id="162"/>
+      <w:commentRangeStart w:id="164"/>
+      <w:commentRangeStart w:id="165"/>
       <w:r>
         <w:rPr>
           <w:rFonts w:ascii="Times New Roman" w:hAnsi="Times New Roman"/>
@@ -2296,12 +2354,12 @@
         </w:rPr>
         <w:t>Other examples include</w:t>
       </w:r>
-      <w:del w:id="163" w:author="Anonymous" w:date="2023-05-09T11:46:00Z">
-        <w:r>
-          <w:rPr>
-            <w:rFonts w:ascii="Times New Roman" w:hAnsi="Times New Roman"/>
-            <w:lang w:val="en-US"/>
-            <w:rPrChange w:id="164" w:author="Gabriel Nakamura" w:date="2023-05-18T12:47:00Z">
+      <w:del w:id="166" w:author="Anonymous" w:date="2023-05-09T11:46:00Z">
+        <w:r>
+          <w:rPr>
+            <w:rFonts w:ascii="Times New Roman" w:hAnsi="Times New Roman"/>
+            <w:lang w:val="en-US"/>
+            <w:rPrChange w:id="167" w:author="Gabriel Nakamura" w:date="2023-05-18T12:47:00Z">
               <w:rPr>
                 <w:rFonts w:ascii="Times New Roman" w:hAnsi="Times New Roman"/>
               </w:rPr>
@@ -2315,14 +2373,22 @@
           <w:rFonts w:ascii="Times New Roman" w:hAnsi="Times New Roman"/>
           <w:lang w:val="en-US"/>
         </w:rPr>
-        <w:t xml:space="preserve"> the underrepresentation (or complete lack of representation) of scientists from the Global South as speakers in conferences and editorial boards of long-standing journals</w:t>
+        <w:t xml:space="preserve"> the </w:t>
+      </w:r>
+      <w:r>
+        <w:rPr>
+          <w:rFonts w:ascii="Times New Roman" w:hAnsi="Times New Roman"/>
+          <w:lang w:val="en-US"/>
+        </w:rPr>
+        <w:lastRenderedPageBreak/>
+        <w:t>underrepresentation (or complete lack of representation) of scientists from the Global South as speakers in conferences and editorial boards of long-standing journals</w:t>
       </w:r>
       <w:r>
         <w:rPr>
           <w:rFonts w:ascii="Times New Roman" w:hAnsi="Times New Roman"/>
           <w:vertAlign w:val="superscript"/>
           <w:lang w:val="en-US"/>
-          <w:rPrChange w:id="165" w:author="Gabriel Nakamura" w:date="2023-05-18T12:47:00Z">
+          <w:rPrChange w:id="168" w:author="Gabriel Nakamura" w:date="2023-05-18T12:47:00Z">
             <w:rPr>
               <w:rFonts w:ascii="Times New Roman" w:hAnsi="Times New Roman"/>
               <w:vertAlign w:val="superscript"/>
@@ -2335,7 +2401,7 @@
         <w:rPr>
           <w:rFonts w:ascii="Times New Roman" w:hAnsi="Times New Roman"/>
           <w:lang w:val="en-US"/>
-          <w:rPrChange w:id="166" w:author="Gabriel Nakamura" w:date="2023-05-18T12:47:00Z">
+          <w:rPrChange w:id="169" w:author="Gabriel Nakamura" w:date="2023-05-18T12:47:00Z">
             <w:rPr>
               <w:rFonts w:ascii="Times New Roman" w:hAnsi="Times New Roman"/>
             </w:rPr>
@@ -2343,17 +2409,17 @@
         </w:rPr>
         <w:t>.</w:t>
       </w:r>
-      <w:commentRangeEnd w:id="161"/>
-      <w:r>
-        <w:rPr>
-          <w:lang w:val="en-US"/>
-          <w:rPrChange w:id="167" w:author="Gabriel Nakamura" w:date="2023-05-18T12:47:00Z">
+      <w:commentRangeEnd w:id="164"/>
+      <w:r>
+        <w:rPr>
+          <w:lang w:val="en-US"/>
+          <w:rPrChange w:id="170" w:author="Gabriel Nakamura" w:date="2023-05-18T12:47:00Z">
             <w:rPr/>
           </w:rPrChange>
         </w:rPr>
-        <w:commentReference w:id="161"/>
-      </w:r>
-      <w:commentRangeEnd w:id="162"/>
+        <w:commentReference w:id="164"/>
+      </w:r>
+      <w:commentRangeEnd w:id="165"/>
       <w:r>
         <w:rPr>
           <w:rStyle w:val="CommentReference"/>
@@ -2366,7 +2432,7 @@
             <w14:bevel/>
           </w14:textOutline>
         </w:rPr>
-        <w:commentReference w:id="162"/>
+        <w:commentReference w:id="165"/>
       </w:r>
       <w:r>
         <w:rPr>
@@ -2381,7 +2447,7 @@
           <w:i/>
           <w:iCs/>
           <w:lang w:val="en-US"/>
-          <w:rPrChange w:id="168" w:author="Gabriel Nakamura" w:date="2023-05-18T12:47:00Z">
+          <w:rPrChange w:id="171" w:author="Gabriel Nakamura" w:date="2023-05-18T12:47:00Z">
             <w:rPr>
               <w:rFonts w:ascii="Times New Roman" w:hAnsi="Times New Roman"/>
               <w:i/>
@@ -2404,7 +2470,7 @@
           <w:rFonts w:ascii="Times New Roman" w:hAnsi="Times New Roman"/>
           <w:vertAlign w:val="superscript"/>
           <w:lang w:val="en-US"/>
-          <w:rPrChange w:id="169" w:author="Gabriel Nakamura" w:date="2023-05-18T12:47:00Z">
+          <w:rPrChange w:id="172" w:author="Gabriel Nakamura" w:date="2023-05-18T12:47:00Z">
             <w:rPr>
               <w:rFonts w:ascii="Times New Roman" w:hAnsi="Times New Roman"/>
               <w:vertAlign w:val="superscript"/>
@@ -2426,7 +2492,7 @@
           <w:rFonts w:ascii="Times New Roman" w:hAnsi="Times New Roman"/>
           <w:vertAlign w:val="superscript"/>
           <w:lang w:val="en-US"/>
-          <w:rPrChange w:id="170" w:author="Gabriel Nakamura" w:date="2023-05-18T12:47:00Z">
+          <w:rPrChange w:id="173" w:author="Gabriel Nakamura" w:date="2023-05-18T12:47:00Z">
             <w:rPr>
               <w:rFonts w:ascii="Times New Roman" w:hAnsi="Times New Roman"/>
               <w:vertAlign w:val="superscript"/>
@@ -2439,7 +2505,7 @@
         <w:rPr>
           <w:rFonts w:ascii="Times New Roman" w:hAnsi="Times New Roman"/>
           <w:lang w:val="en-US"/>
-          <w:rPrChange w:id="171" w:author="Gabriel Nakamura" w:date="2023-05-18T12:47:00Z">
+          <w:rPrChange w:id="174" w:author="Gabriel Nakamura" w:date="2023-05-18T12:47:00Z">
             <w:rPr>
               <w:rFonts w:ascii="Times New Roman" w:hAnsi="Times New Roman"/>
             </w:rPr>
@@ -2452,7 +2518,7 @@
         <w:rPr>
           <w:rFonts w:ascii="Times New Roman" w:hAnsi="Times New Roman"/>
           <w:lang w:val="en-US"/>
-          <w:rPrChange w:id="172" w:author="Gabriel Nakamura" w:date="2023-05-18T12:47:00Z">
+          <w:rPrChange w:id="175" w:author="Gabriel Nakamura" w:date="2023-05-18T12:47:00Z">
             <w:rPr>
               <w:rFonts w:ascii="Times New Roman" w:hAnsi="Times New Roman"/>
             </w:rPr>
@@ -2469,7 +2535,7 @@
         <w:rPr>
           <w:rFonts w:ascii="Times New Roman" w:eastAsia="Times New Roman" w:hAnsi="Times New Roman" w:cs="Times New Roman"/>
           <w:lang w:val="en-US"/>
-          <w:rPrChange w:id="173" w:author="Gabriel Nakamura" w:date="2023-05-18T12:47:00Z">
+          <w:rPrChange w:id="176" w:author="Gabriel Nakamura" w:date="2023-05-18T12:47:00Z">
             <w:rPr>
               <w:rFonts w:ascii="Times New Roman" w:eastAsia="Times New Roman" w:hAnsi="Times New Roman" w:cs="Times New Roman"/>
             </w:rPr>
@@ -2483,12 +2549,12 @@
         </w:rPr>
         <w:t xml:space="preserve">While we acknowledge the recent progress in DEI in academia, little or nothing has been done to reduce the practices that promote the global academic labor division that frames Global South researchers as primarily data gatherers or case study producers. Overcoming this </w:t>
       </w:r>
-      <w:del w:id="174" w:author="Anonymous" w:date="2023-05-09T11:47:00Z">
-        <w:r>
-          <w:rPr>
-            <w:rFonts w:ascii="Times New Roman" w:hAnsi="Times New Roman"/>
-            <w:lang w:val="en-US"/>
-            <w:rPrChange w:id="175" w:author="Gabriel Nakamura" w:date="2023-05-18T12:47:00Z">
+      <w:del w:id="177" w:author="Anonymous" w:date="2023-05-09T11:47:00Z">
+        <w:r>
+          <w:rPr>
+            <w:rFonts w:ascii="Times New Roman" w:hAnsi="Times New Roman"/>
+            <w:lang w:val="en-US"/>
+            <w:rPrChange w:id="178" w:author="Gabriel Nakamura" w:date="2023-05-18T12:47:00Z">
               <w:rPr>
                 <w:rFonts w:ascii="Times New Roman" w:hAnsi="Times New Roman"/>
               </w:rPr>
@@ -2497,7 +2563,7 @@
           <w:delText>N</w:delText>
         </w:r>
       </w:del>
-      <w:ins w:id="176" w:author="Anonymous" w:date="2023-05-09T11:47:00Z">
+      <w:ins w:id="179" w:author="Anonymous" w:date="2023-05-09T11:47:00Z">
         <w:r>
           <w:rPr>
             <w:rFonts w:ascii="Times New Roman" w:hAnsi="Times New Roman"/>
@@ -2518,7 +2584,7 @@
           <w:rFonts w:ascii="Times New Roman" w:hAnsi="Times New Roman"/>
           <w:vertAlign w:val="superscript"/>
           <w:lang w:val="en-US"/>
-          <w:rPrChange w:id="177" w:author="Gabriel Nakamura" w:date="2023-05-18T12:47:00Z">
+          <w:rPrChange w:id="180" w:author="Gabriel Nakamura" w:date="2023-05-18T12:47:00Z">
             <w:rPr>
               <w:rFonts w:ascii="Times New Roman" w:hAnsi="Times New Roman"/>
               <w:vertAlign w:val="superscript"/>
@@ -2539,7 +2605,7 @@
           <w:rFonts w:ascii="Times New Roman" w:hAnsi="Times New Roman"/>
           <w:vertAlign w:val="superscript"/>
           <w:lang w:val="en-US"/>
-          <w:rPrChange w:id="178" w:author="Gabriel Nakamura" w:date="2023-05-18T12:47:00Z">
+          <w:rPrChange w:id="181" w:author="Gabriel Nakamura" w:date="2023-05-18T12:47:00Z">
             <w:rPr>
               <w:rFonts w:ascii="Times New Roman" w:hAnsi="Times New Roman"/>
               <w:vertAlign w:val="superscript"/>
@@ -2560,7 +2626,7 @@
           <w:rFonts w:ascii="Times New Roman" w:hAnsi="Times New Roman"/>
           <w:vertAlign w:val="superscript"/>
           <w:lang w:val="en-US"/>
-          <w:rPrChange w:id="179" w:author="Gabriel Nakamura" w:date="2023-05-18T12:47:00Z">
+          <w:rPrChange w:id="182" w:author="Gabriel Nakamura" w:date="2023-05-18T12:47:00Z">
             <w:rPr>
               <w:rFonts w:ascii="Times New Roman" w:hAnsi="Times New Roman"/>
               <w:vertAlign w:val="superscript"/>
@@ -2585,7 +2651,7 @@
         <w:rPr>
           <w:rFonts w:ascii="Times New Roman" w:eastAsia="Times New Roman" w:hAnsi="Times New Roman" w:cs="Times New Roman"/>
           <w:lang w:val="en-US"/>
-          <w:rPrChange w:id="180" w:author="Gabriel Nakamura" w:date="2023-05-18T12:47:00Z">
+          <w:rPrChange w:id="183" w:author="Gabriel Nakamura" w:date="2023-05-18T12:47:00Z">
             <w:rPr>
               <w:rFonts w:ascii="Times New Roman" w:eastAsia="Times New Roman" w:hAnsi="Times New Roman" w:cs="Times New Roman"/>
             </w:rPr>
@@ -2605,7 +2671,7 @@
           <w:i/>
           <w:iCs/>
           <w:lang w:val="en-US"/>
-          <w:rPrChange w:id="181" w:author="Gabriel Nakamura" w:date="2023-05-18T12:47:00Z">
+          <w:rPrChange w:id="184" w:author="Gabriel Nakamura" w:date="2023-05-18T12:47:00Z">
             <w:rPr>
               <w:rFonts w:ascii="Times New Roman" w:hAnsi="Times New Roman"/>
               <w:i/>
@@ -2637,15 +2703,7 @@
           <w:rFonts w:ascii="Times New Roman" w:hAnsi="Times New Roman"/>
           <w:lang w:val="en-US"/>
         </w:rPr>
-        <w:t xml:space="preserve">) recognizing practices in </w:t>
-      </w:r>
-      <w:r>
-        <w:rPr>
-          <w:rFonts w:ascii="Times New Roman" w:hAnsi="Times New Roman"/>
-          <w:lang w:val="en-US"/>
-        </w:rPr>
-        <w:lastRenderedPageBreak/>
-        <w:t>scientific work that promote intellectual neocolonialism and (ii) implementing actions that break down the labor division in scientific knowledge. In the following sections, we propose interventions that the Global North, from individuals to institutions, should adopt to support a contra-colonial structure knowledge production.</w:t>
+        <w:t>) recognizing practices in scientific work that promote intellectual neocolonialism and (ii) implementing actions that break down the labor division in scientific knowledge. In the following sections, we propose interventions that the Global North, from individuals to institutions, should adopt to support a contra-colonial structure knowledge production.</w:t>
       </w:r>
     </w:p>
     <w:p>
@@ -2656,7 +2714,7 @@
         <w:rPr>
           <w:rFonts w:ascii="Times New Roman" w:eastAsia="Times New Roman" w:hAnsi="Times New Roman" w:cs="Times New Roman"/>
           <w:lang w:val="en-US"/>
-          <w:rPrChange w:id="182" w:author="Gabriel Nakamura" w:date="2023-05-18T12:47:00Z">
+          <w:rPrChange w:id="185" w:author="Gabriel Nakamura" w:date="2023-05-18T12:47:00Z">
             <w:rPr>
               <w:rFonts w:ascii="Times New Roman" w:eastAsia="Times New Roman" w:hAnsi="Times New Roman" w:cs="Times New Roman"/>
             </w:rPr>
@@ -2673,7 +2731,7 @@
           <w:b/>
           <w:bCs/>
           <w:lang w:val="en-US"/>
-          <w:rPrChange w:id="183" w:author="Gabriel Nakamura" w:date="2023-05-18T12:47:00Z">
+          <w:rPrChange w:id="186" w:author="Gabriel Nakamura" w:date="2023-05-18T12:47:00Z">
             <w:rPr>
               <w:rFonts w:ascii="Times New Roman" w:eastAsia="Times New Roman" w:hAnsi="Times New Roman" w:cs="Times New Roman"/>
               <w:b/>
@@ -2700,7 +2758,7 @@
         <w:rPr>
           <w:rFonts w:ascii="Times New Roman" w:eastAsia="Times New Roman" w:hAnsi="Times New Roman" w:cs="Times New Roman"/>
           <w:lang w:val="en-US"/>
-          <w:rPrChange w:id="184" w:author="Gabriel Nakamura" w:date="2023-05-18T12:47:00Z">
+          <w:rPrChange w:id="187" w:author="Gabriel Nakamura" w:date="2023-05-18T12:47:00Z">
             <w:rPr>
               <w:rFonts w:ascii="Times New Roman" w:eastAsia="Times New Roman" w:hAnsi="Times New Roman" w:cs="Times New Roman"/>
             </w:rPr>
@@ -2719,7 +2777,7 @@
           <w:rFonts w:ascii="Times New Roman" w:hAnsi="Times New Roman"/>
           <w:vertAlign w:val="superscript"/>
           <w:lang w:val="en-US"/>
-          <w:rPrChange w:id="185" w:author="Gabriel Nakamura" w:date="2023-05-18T12:47:00Z">
+          <w:rPrChange w:id="188" w:author="Gabriel Nakamura" w:date="2023-05-18T12:47:00Z">
             <w:rPr>
               <w:rFonts w:ascii="Times New Roman" w:hAnsi="Times New Roman"/>
               <w:vertAlign w:val="superscript"/>
@@ -2740,7 +2798,7 @@
           <w:rFonts w:ascii="Times New Roman" w:hAnsi="Times New Roman"/>
           <w:vertAlign w:val="superscript"/>
           <w:lang w:val="en-US"/>
-          <w:rPrChange w:id="186" w:author="Gabriel Nakamura" w:date="2023-05-18T12:47:00Z">
+          <w:rPrChange w:id="189" w:author="Gabriel Nakamura" w:date="2023-05-18T12:47:00Z">
             <w:rPr>
               <w:rFonts w:ascii="Times New Roman" w:hAnsi="Times New Roman"/>
               <w:vertAlign w:val="superscript"/>
@@ -2764,7 +2822,7 @@
         <w:rPr>
           <w:rFonts w:ascii="Times New Roman" w:eastAsia="Times New Roman" w:hAnsi="Times New Roman" w:cs="Times New Roman"/>
           <w:lang w:val="en-US"/>
-          <w:rPrChange w:id="187" w:author="Gabriel Nakamura" w:date="2023-05-18T12:47:00Z">
+          <w:rPrChange w:id="190" w:author="Gabriel Nakamura" w:date="2023-05-18T12:47:00Z">
             <w:rPr>
               <w:rFonts w:ascii="Times New Roman" w:eastAsia="Times New Roman" w:hAnsi="Times New Roman" w:cs="Times New Roman"/>
             </w:rPr>
@@ -2781,7 +2839,7 @@
           <w:i/>
           <w:iCs/>
           <w:lang w:val="en-US"/>
-          <w:rPrChange w:id="188" w:author="Gabriel Nakamura" w:date="2023-05-18T12:47:00Z">
+          <w:rPrChange w:id="191" w:author="Gabriel Nakamura" w:date="2023-05-18T12:47:00Z">
             <w:rPr>
               <w:rFonts w:ascii="Times New Roman" w:eastAsia="Times New Roman" w:hAnsi="Times New Roman" w:cs="Times New Roman"/>
               <w:i/>
@@ -2807,7 +2865,7 @@
         <w:rPr>
           <w:rFonts w:ascii="Times New Roman" w:eastAsia="Times New Roman" w:hAnsi="Times New Roman" w:cs="Times New Roman"/>
           <w:lang w:val="en-US"/>
-          <w:rPrChange w:id="189" w:author="Gabriel Nakamura" w:date="2023-05-18T12:47:00Z">
+          <w:rPrChange w:id="192" w:author="Gabriel Nakamura" w:date="2023-05-18T12:47:00Z">
             <w:rPr>
               <w:rFonts w:ascii="Times New Roman" w:eastAsia="Times New Roman" w:hAnsi="Times New Roman" w:cs="Times New Roman"/>
             </w:rPr>
@@ -2830,7 +2888,7 @@
         </w:rPr>
         <w:t xml:space="preserve">Since </w:t>
       </w:r>
-      <w:del w:id="190" w:author="Gabriel Nakamura" w:date="2023-05-18T12:15:00Z">
+      <w:del w:id="193" w:author="Gabriel Nakamura" w:date="2023-05-18T12:15:00Z">
         <w:r>
           <w:rPr>
             <w:rFonts w:ascii="Times New Roman" w:hAnsi="Times New Roman"/>
@@ -2839,7 +2897,7 @@
           <w:delText xml:space="preserve">members of </w:delText>
         </w:r>
       </w:del>
-      <w:commentRangeStart w:id="191"/>
+      <w:commentRangeStart w:id="194"/>
       <w:r>
         <w:rPr>
           <w:rFonts w:ascii="Times New Roman" w:hAnsi="Times New Roman"/>
@@ -2847,7 +2905,7 @@
         </w:rPr>
         <w:t>board</w:t>
       </w:r>
-      <w:ins w:id="192" w:author="Gabriel Nakamura" w:date="2023-05-18T12:15:00Z">
+      <w:ins w:id="195" w:author="Gabriel Nakamura" w:date="2023-05-18T12:15:00Z">
         <w:r>
           <w:rPr>
             <w:rFonts w:ascii="Times New Roman" w:hAnsi="Times New Roman"/>
@@ -2863,7 +2921,7 @@
           <w:t xml:space="preserve"> and editorial boards</w:t>
         </w:r>
       </w:ins>
-      <w:ins w:id="193" w:author="Gabriel Nakamura" w:date="2023-05-18T12:16:00Z">
+      <w:ins w:id="196" w:author="Gabriel Nakamura" w:date="2023-05-18T12:16:00Z">
         <w:r>
           <w:rPr>
             <w:rFonts w:ascii="Times New Roman" w:hAnsi="Times New Roman"/>
@@ -2879,7 +2937,7 @@
         </w:rPr>
         <w:t xml:space="preserve"> </w:t>
       </w:r>
-      <w:del w:id="194" w:author="Gabriel Nakamura" w:date="2023-05-18T12:15:00Z">
+      <w:del w:id="197" w:author="Gabriel Nakamura" w:date="2023-05-18T12:15:00Z">
         <w:r>
           <w:rPr>
             <w:rFonts w:ascii="Times New Roman" w:hAnsi="Times New Roman"/>
@@ -2887,15 +2945,15 @@
           </w:rPr>
           <w:delText>committees</w:delText>
         </w:r>
-        <w:commentRangeEnd w:id="191"/>
-        <w:r>
-          <w:rPr>
-            <w:lang w:val="en-US"/>
-            <w:rPrChange w:id="195" w:author="Gabriel Nakamura" w:date="2023-05-18T12:47:00Z">
+        <w:commentRangeEnd w:id="194"/>
+        <w:r>
+          <w:rPr>
+            <w:lang w:val="en-US"/>
+            <w:rPrChange w:id="198" w:author="Gabriel Nakamura" w:date="2023-05-18T12:47:00Z">
               <w:rPr/>
             </w:rPrChange>
           </w:rPr>
-          <w:commentReference w:id="191"/>
+          <w:commentReference w:id="194"/>
         </w:r>
         <w:r>
           <w:rPr>
@@ -2917,7 +2975,7 @@
           <w:rFonts w:ascii="Times New Roman" w:hAnsi="Times New Roman"/>
           <w:vertAlign w:val="superscript"/>
           <w:lang w:val="en-US"/>
-          <w:rPrChange w:id="196" w:author="Gabriel Nakamura" w:date="2023-05-18T12:47:00Z">
+          <w:rPrChange w:id="199" w:author="Gabriel Nakamura" w:date="2023-05-18T12:47:00Z">
             <w:rPr>
               <w:rFonts w:ascii="Times New Roman" w:hAnsi="Times New Roman"/>
               <w:vertAlign w:val="superscript"/>
@@ -2931,15 +2989,7 @@
           <w:rFonts w:ascii="Times New Roman" w:hAnsi="Times New Roman"/>
           <w:lang w:val="en-US"/>
         </w:rPr>
-        <w:t xml:space="preserve">, their decisions are biased at certain extension to their personal experiences and backgrounds. Therefore, increasing the participation </w:t>
-      </w:r>
-      <w:r>
-        <w:rPr>
-          <w:rFonts w:ascii="Times New Roman" w:hAnsi="Times New Roman"/>
-          <w:lang w:val="en-US"/>
-        </w:rPr>
-        <w:lastRenderedPageBreak/>
-        <w:t xml:space="preserve">of historically excluded groups improves the decision-making process by amplifying and considering different points of view with diverse backgrounds and perspectives. </w:t>
+        <w:t xml:space="preserve">, their decisions are biased at certain extension to their personal experiences and backgrounds. Therefore, increasing the participation of historically excluded groups improves the decision-making process by amplifying and considering different points of view with diverse backgrounds and perspectives. </w:t>
       </w:r>
     </w:p>
     <w:p>
@@ -2951,7 +3001,7 @@
           <w:i/>
           <w:iCs/>
           <w:lang w:val="en-US"/>
-          <w:rPrChange w:id="197" w:author="Gabriel Nakamura" w:date="2023-05-18T12:47:00Z">
+          <w:rPrChange w:id="200" w:author="Gabriel Nakamura" w:date="2023-05-18T12:47:00Z">
             <w:rPr>
               <w:rFonts w:ascii="Times New Roman" w:eastAsia="Times New Roman" w:hAnsi="Times New Roman" w:cs="Times New Roman"/>
               <w:i/>
@@ -2974,14 +3024,22 @@
           <w:rFonts w:ascii="Times New Roman" w:hAnsi="Times New Roman"/>
           <w:lang w:val="en-US"/>
         </w:rPr>
-        <w:t>Journals and scientific societies must diversify their editorial and committee boards by including researchers from historically marginalized groups. Their participation in these spaces would help to identify and tackle specific problems faced by people from coming from different backgrounds. For example, non-native English speakers might face additional barriers to submit papers in English-only journals because of language. In response, the Society for the Study of Evolution provides cost-free English language editing for non-native English-speaking authors, reducing the language barriers to scientific publication</w:t>
+        <w:t xml:space="preserve">Journals and scientific societies must diversify their editorial and committee boards by including researchers from historically marginalized groups. Their participation in these </w:t>
+      </w:r>
+      <w:r>
+        <w:rPr>
+          <w:rFonts w:ascii="Times New Roman" w:hAnsi="Times New Roman"/>
+          <w:lang w:val="en-US"/>
+        </w:rPr>
+        <w:lastRenderedPageBreak/>
+        <w:t>spaces would help to identify and tackle specific problems faced by people from coming from different backgrounds. For example, non-native English speakers might face additional barriers to submit papers in English-only journals because of language. In response, the Society for the Study of Evolution provides cost-free English language editing for non-native English-speaking authors, reducing the language barriers to scientific publication</w:t>
       </w:r>
       <w:r>
         <w:rPr>
           <w:rFonts w:ascii="Times New Roman" w:hAnsi="Times New Roman"/>
           <w:vertAlign w:val="superscript"/>
           <w:lang w:val="en-US"/>
-          <w:rPrChange w:id="198" w:author="Gabriel Nakamura" w:date="2023-05-18T12:47:00Z">
+          <w:rPrChange w:id="201" w:author="Gabriel Nakamura" w:date="2023-05-18T12:47:00Z">
             <w:rPr>
               <w:rFonts w:ascii="Times New Roman" w:hAnsi="Times New Roman"/>
               <w:vertAlign w:val="superscript"/>
@@ -2994,7 +3052,7 @@
         <w:rPr>
           <w:rFonts w:ascii="Times New Roman" w:hAnsi="Times New Roman"/>
           <w:lang w:val="en-US"/>
-          <w:rPrChange w:id="199" w:author="Gabriel Nakamura" w:date="2023-05-18T12:47:00Z">
+          <w:rPrChange w:id="202" w:author="Gabriel Nakamura" w:date="2023-05-18T12:47:00Z">
             <w:rPr>
               <w:rFonts w:ascii="Times New Roman" w:hAnsi="Times New Roman"/>
             </w:rPr>
@@ -3010,7 +3068,7 @@
         <w:rPr>
           <w:rFonts w:ascii="Times New Roman" w:eastAsia="Times New Roman" w:hAnsi="Times New Roman" w:cs="Times New Roman"/>
           <w:lang w:val="en-US"/>
-          <w:rPrChange w:id="200" w:author="Gabriel Nakamura" w:date="2023-05-18T12:47:00Z">
+          <w:rPrChange w:id="203" w:author="Gabriel Nakamura" w:date="2023-05-18T12:47:00Z">
             <w:rPr>
               <w:rFonts w:ascii="Times New Roman" w:eastAsia="Times New Roman" w:hAnsi="Times New Roman" w:cs="Times New Roman"/>
             </w:rPr>
@@ -3027,7 +3085,7 @@
           <w:i/>
           <w:iCs/>
           <w:lang w:val="en-US"/>
-          <w:rPrChange w:id="201" w:author="Gabriel Nakamura" w:date="2023-05-18T12:47:00Z">
+          <w:rPrChange w:id="204" w:author="Gabriel Nakamura" w:date="2023-05-18T12:47:00Z">
             <w:rPr>
               <w:rFonts w:ascii="Times New Roman" w:eastAsia="Times New Roman" w:hAnsi="Times New Roman" w:cs="Times New Roman"/>
               <w:i/>
@@ -3042,7 +3100,7 @@
           <w:i/>
           <w:iCs/>
           <w:lang w:val="en-US"/>
-          <w:rPrChange w:id="202" w:author="Gabriel Nakamura" w:date="2023-05-18T12:47:00Z">
+          <w:rPrChange w:id="205" w:author="Gabriel Nakamura" w:date="2023-05-18T12:47:00Z">
             <w:rPr>
               <w:rFonts w:ascii="Times New Roman" w:hAnsi="Times New Roman"/>
               <w:i/>
@@ -3081,7 +3139,7 @@
         <w:rPr>
           <w:rFonts w:ascii="Times New Roman" w:eastAsia="Times New Roman" w:hAnsi="Times New Roman" w:cs="Times New Roman"/>
           <w:lang w:val="en-US"/>
-          <w:rPrChange w:id="203" w:author="Gabriel Nakamura" w:date="2023-05-18T12:47:00Z">
+          <w:rPrChange w:id="206" w:author="Gabriel Nakamura" w:date="2023-05-18T12:47:00Z">
             <w:rPr>
               <w:rFonts w:ascii="Times New Roman" w:eastAsia="Times New Roman" w:hAnsi="Times New Roman" w:cs="Times New Roman"/>
             </w:rPr>
@@ -3109,7 +3167,7 @@
           <w:rFonts w:ascii="Times New Roman" w:hAnsi="Times New Roman"/>
           <w:vertAlign w:val="superscript"/>
           <w:lang w:val="en-US"/>
-          <w:rPrChange w:id="204" w:author="Gabriel Nakamura" w:date="2023-05-18T12:47:00Z">
+          <w:rPrChange w:id="207" w:author="Gabriel Nakamura" w:date="2023-05-18T12:47:00Z">
             <w:rPr>
               <w:rFonts w:ascii="Times New Roman" w:hAnsi="Times New Roman"/>
               <w:vertAlign w:val="superscript"/>
@@ -3125,12 +3183,12 @@
         </w:rPr>
         <w:t xml:space="preserve">. For example, if the open access fees of a given journal is 4,000 </w:t>
       </w:r>
-      <w:del w:id="205" w:author="Anonymous" w:date="2023-05-09T11:51:00Z">
-        <w:r>
-          <w:rPr>
-            <w:rFonts w:ascii="Times New Roman" w:hAnsi="Times New Roman"/>
-            <w:lang w:val="en-US"/>
-            <w:rPrChange w:id="206" w:author="Gabriel Nakamura" w:date="2023-05-18T12:47:00Z">
+      <w:del w:id="208" w:author="Anonymous" w:date="2023-05-09T11:51:00Z">
+        <w:r>
+          <w:rPr>
+            <w:rFonts w:ascii="Times New Roman" w:hAnsi="Times New Roman"/>
+            <w:lang w:val="en-US"/>
+            <w:rPrChange w:id="209" w:author="Gabriel Nakamura" w:date="2023-05-18T12:47:00Z">
               <w:rPr>
                 <w:rFonts w:ascii="Times New Roman" w:hAnsi="Times New Roman"/>
                 <w:lang w:val="pt-PT"/>
@@ -3140,7 +3198,7 @@
           <w:delText>american</w:delText>
         </w:r>
       </w:del>
-      <w:ins w:id="207" w:author="Anonymous" w:date="2023-05-09T11:51:00Z">
+      <w:ins w:id="210" w:author="Anonymous" w:date="2023-05-09T11:51:00Z">
         <w:r>
           <w:rPr>
             <w:rFonts w:ascii="Times New Roman" w:hAnsi="Times New Roman"/>
@@ -3164,7 +3222,7 @@
         <w:rPr>
           <w:rFonts w:ascii="Times New Roman" w:eastAsia="Times New Roman" w:hAnsi="Times New Roman" w:cs="Times New Roman"/>
           <w:lang w:val="en-US"/>
-          <w:rPrChange w:id="208" w:author="Gabriel Nakamura" w:date="2023-05-18T12:47:00Z">
+          <w:rPrChange w:id="211" w:author="Gabriel Nakamura" w:date="2023-05-18T12:47:00Z">
             <w:rPr>
               <w:rFonts w:ascii="Times New Roman" w:eastAsia="Times New Roman" w:hAnsi="Times New Roman" w:cs="Times New Roman"/>
             </w:rPr>
@@ -3187,7 +3245,7 @@
         </w:rPr>
         <w:t xml:space="preserve">Provide more waivers for Global South researchers, actively pursue partnerships with </w:t>
       </w:r>
-      <w:commentRangeStart w:id="209"/>
+      <w:commentRangeStart w:id="212"/>
       <w:r>
         <w:rPr>
           <w:rFonts w:ascii="Times New Roman" w:hAnsi="Times New Roman"/>
@@ -3195,7 +3253,7 @@
         </w:rPr>
         <w:t xml:space="preserve">Global </w:t>
       </w:r>
-      <w:del w:id="210" w:author="Gabriel Nakamura" w:date="2023-05-18T12:16:00Z">
+      <w:del w:id="213" w:author="Gabriel Nakamura" w:date="2023-05-18T12:16:00Z">
         <w:r>
           <w:rPr>
             <w:rFonts w:ascii="Times New Roman" w:hAnsi="Times New Roman"/>
@@ -3204,8 +3262,8 @@
           <w:delText>South</w:delText>
         </w:r>
       </w:del>
-      <w:commentRangeEnd w:id="209"/>
-      <w:ins w:id="211" w:author="Gabriel Nakamura" w:date="2023-05-18T12:16:00Z">
+      <w:commentRangeEnd w:id="212"/>
+      <w:ins w:id="214" w:author="Gabriel Nakamura" w:date="2023-05-18T12:16:00Z">
         <w:r>
           <w:rPr>
             <w:rFonts w:ascii="Times New Roman" w:hAnsi="Times New Roman"/>
@@ -3217,11 +3275,11 @@
       <w:r>
         <w:rPr>
           <w:lang w:val="en-US"/>
-          <w:rPrChange w:id="212" w:author="Gabriel Nakamura" w:date="2023-05-18T12:47:00Z">
+          <w:rPrChange w:id="215" w:author="Gabriel Nakamura" w:date="2023-05-18T12:47:00Z">
             <w:rPr/>
           </w:rPrChange>
         </w:rPr>
-        <w:commentReference w:id="209"/>
+        <w:commentReference w:id="212"/>
       </w:r>
       <w:r>
         <w:rPr>
@@ -3238,7 +3296,7 @@
         <w:rPr>
           <w:rFonts w:ascii="Times New Roman" w:eastAsia="Times New Roman" w:hAnsi="Times New Roman" w:cs="Times New Roman"/>
           <w:lang w:val="en-US"/>
-          <w:rPrChange w:id="213" w:author="Gabriel Nakamura" w:date="2023-05-18T12:47:00Z">
+          <w:rPrChange w:id="216" w:author="Gabriel Nakamura" w:date="2023-05-18T12:47:00Z">
             <w:rPr>
               <w:rFonts w:ascii="Times New Roman" w:eastAsia="Times New Roman" w:hAnsi="Times New Roman" w:cs="Times New Roman"/>
             </w:rPr>
@@ -3255,7 +3313,7 @@
           <w:i/>
           <w:iCs/>
           <w:lang w:val="en-US"/>
-          <w:rPrChange w:id="214" w:author="Gabriel Nakamura" w:date="2023-05-18T12:47:00Z">
+          <w:rPrChange w:id="217" w:author="Gabriel Nakamura" w:date="2023-05-18T12:47:00Z">
             <w:rPr>
               <w:rFonts w:ascii="Times New Roman" w:eastAsia="Times New Roman" w:hAnsi="Times New Roman" w:cs="Times New Roman"/>
               <w:i/>
@@ -3270,7 +3328,7 @@
           <w:i/>
           <w:iCs/>
           <w:lang w:val="en-US"/>
-          <w:rPrChange w:id="215" w:author="Gabriel Nakamura" w:date="2023-05-18T12:47:00Z">
+          <w:rPrChange w:id="218" w:author="Gabriel Nakamura" w:date="2023-05-18T12:47:00Z">
             <w:rPr>
               <w:rFonts w:ascii="Times New Roman" w:hAnsi="Times New Roman"/>
               <w:i/>
@@ -3309,7 +3367,7 @@
         <w:rPr>
           <w:rFonts w:ascii="Times New Roman" w:eastAsia="Times New Roman" w:hAnsi="Times New Roman" w:cs="Times New Roman"/>
           <w:lang w:val="en-US"/>
-          <w:rPrChange w:id="216" w:author="Gabriel Nakamura" w:date="2023-05-18T12:47:00Z">
+          <w:rPrChange w:id="219" w:author="Gabriel Nakamura" w:date="2023-05-18T12:47:00Z">
             <w:rPr>
               <w:rFonts w:ascii="Times New Roman" w:eastAsia="Times New Roman" w:hAnsi="Times New Roman" w:cs="Times New Roman"/>
             </w:rPr>
@@ -3336,7 +3394,7 @@
         <w:rPr>
           <w:rFonts w:ascii="Times New Roman" w:hAnsi="Times New Roman"/>
           <w:lang w:val="en-US"/>
-          <w:rPrChange w:id="217" w:author="Gabriel Nakamura" w:date="2023-05-18T12:47:00Z">
+          <w:rPrChange w:id="220" w:author="Gabriel Nakamura" w:date="2023-05-18T12:47:00Z">
             <w:rPr>
               <w:rFonts w:ascii="Times New Roman" w:hAnsi="Times New Roman"/>
             </w:rPr>
@@ -3349,22 +3407,14 @@
           <w:rFonts w:ascii="Times New Roman" w:hAnsi="Times New Roman"/>
           <w:lang w:val="en-US"/>
         </w:rPr>
-        <w:t xml:space="preserve">tudents and researchers are exposed mostly to the science produced by the Global </w:t>
-      </w:r>
-      <w:r>
-        <w:rPr>
-          <w:rFonts w:ascii="Times New Roman" w:hAnsi="Times New Roman"/>
-          <w:lang w:val="en-US"/>
-        </w:rPr>
-        <w:lastRenderedPageBreak/>
-        <w:t>North in their curricula, texbooks,</w:t>
+        <w:t>tudents and researchers are exposed mostly to the science produced by the Global North in their curricula, texbooks,</w:t>
       </w:r>
       <w:r>
         <w:rPr>
           <w:rFonts w:ascii="Times New Roman" w:hAnsi="Times New Roman"/>
           <w:vertAlign w:val="superscript"/>
           <w:lang w:val="en-US"/>
-          <w:rPrChange w:id="218" w:author="Gabriel Nakamura" w:date="2023-05-18T12:47:00Z">
+          <w:rPrChange w:id="221" w:author="Gabriel Nakamura" w:date="2023-05-18T12:47:00Z">
             <w:rPr>
               <w:rFonts w:ascii="Times New Roman" w:hAnsi="Times New Roman"/>
               <w:vertAlign w:val="superscript"/>
@@ -3377,7 +3427,7 @@
         <w:rPr>
           <w:rFonts w:ascii="Times New Roman" w:hAnsi="Times New Roman"/>
           <w:lang w:val="en-US"/>
-          <w:rPrChange w:id="219" w:author="Gabriel Nakamura" w:date="2023-05-18T12:47:00Z">
+          <w:rPrChange w:id="222" w:author="Gabriel Nakamura" w:date="2023-05-18T12:47:00Z">
             <w:rPr>
               <w:rFonts w:ascii="Times New Roman" w:hAnsi="Times New Roman"/>
             </w:rPr>
@@ -3385,12 +3435,12 @@
         </w:rPr>
         <w:t xml:space="preserve"> </w:t>
       </w:r>
-      <w:del w:id="220" w:author="Gabriel Nakamura" w:date="2023-05-18T12:17:00Z">
-        <w:r>
-          <w:rPr>
-            <w:rFonts w:ascii="Times New Roman" w:hAnsi="Times New Roman"/>
-            <w:lang w:val="en-US"/>
-            <w:rPrChange w:id="221" w:author="Gabriel Nakamura" w:date="2023-05-18T12:47:00Z">
+      <w:del w:id="223" w:author="Gabriel Nakamura" w:date="2023-05-18T12:17:00Z">
+        <w:r>
+          <w:rPr>
+            <w:rFonts w:ascii="Times New Roman" w:hAnsi="Times New Roman"/>
+            <w:lang w:val="en-US"/>
+            <w:rPrChange w:id="224" w:author="Gabriel Nakamura" w:date="2023-05-18T12:47:00Z">
               <w:rPr>
                 <w:rFonts w:ascii="Times New Roman" w:hAnsi="Times New Roman"/>
               </w:rPr>
@@ -3398,12 +3448,12 @@
           </w:rPr>
           <w:delText>(</w:delText>
         </w:r>
-        <w:commentRangeStart w:id="222"/>
-        <w:r>
-          <w:rPr>
-            <w:rFonts w:ascii="Times New Roman" w:hAnsi="Times New Roman"/>
-            <w:lang w:val="en-US"/>
-            <w:rPrChange w:id="223" w:author="Gabriel Nakamura" w:date="2023-05-18T12:47:00Z">
+        <w:commentRangeStart w:id="225"/>
+        <w:r>
+          <w:rPr>
+            <w:rFonts w:ascii="Times New Roman" w:hAnsi="Times New Roman"/>
+            <w:lang w:val="en-US"/>
+            <w:rPrChange w:id="226" w:author="Gabriel Nakamura" w:date="2023-05-18T12:47:00Z">
               <w:rPr>
                 <w:rFonts w:ascii="Times New Roman" w:hAnsi="Times New Roman"/>
               </w:rPr>
@@ -3412,17 +3462,17 @@
           <w:delText>REF</w:delText>
         </w:r>
       </w:del>
-      <w:commentRangeEnd w:id="222"/>
-      <w:r>
-        <w:rPr>
-          <w:lang w:val="en-US"/>
-          <w:rPrChange w:id="224" w:author="Gabriel Nakamura" w:date="2023-05-18T12:47:00Z">
+      <w:commentRangeEnd w:id="225"/>
+      <w:r>
+        <w:rPr>
+          <w:lang w:val="en-US"/>
+          <w:rPrChange w:id="227" w:author="Gabriel Nakamura" w:date="2023-05-18T12:47:00Z">
             <w:rPr/>
           </w:rPrChange>
         </w:rPr>
-        <w:commentReference w:id="222"/>
-      </w:r>
-      <w:del w:id="225" w:author="Gabriel Nakamura" w:date="2023-05-18T12:17:00Z">
+        <w:commentReference w:id="225"/>
+      </w:r>
+      <w:del w:id="228" w:author="Gabriel Nakamura" w:date="2023-05-18T12:17:00Z">
         <w:r>
           <w:rPr>
             <w:rFonts w:ascii="Times New Roman" w:hAnsi="Times New Roman"/>
@@ -3436,14 +3486,22 @@
           <w:rFonts w:ascii="Times New Roman" w:hAnsi="Times New Roman"/>
           <w:lang w:val="en-US"/>
         </w:rPr>
-        <w:t>and articles, providing them a limited overview of potential solutions to global problems. For students and researchers, amplifying their sources or information to the Global South increase the capacity of generalization, the understanding of contextual environmental and socioeconomic factors affecting biodiversity, and social engagement</w:t>
+        <w:t xml:space="preserve">and articles, providing them a limited overview of potential solutions to global problems. For students and researchers, amplifying their sources or information to the Global South increase the capacity of generalization, the understanding of contextual environmental and socioeconomic factors affecting biodiversity, and social </w:t>
+      </w:r>
+      <w:r>
+        <w:rPr>
+          <w:rFonts w:ascii="Times New Roman" w:hAnsi="Times New Roman"/>
+          <w:lang w:val="en-US"/>
+        </w:rPr>
+        <w:lastRenderedPageBreak/>
+        <w:t>engagement</w:t>
       </w:r>
       <w:r>
         <w:rPr>
           <w:rFonts w:ascii="Times New Roman" w:hAnsi="Times New Roman"/>
           <w:vertAlign w:val="superscript"/>
           <w:lang w:val="en-US"/>
-          <w:rPrChange w:id="226" w:author="Gabriel Nakamura" w:date="2023-05-18T12:47:00Z">
+          <w:rPrChange w:id="229" w:author="Gabriel Nakamura" w:date="2023-05-18T12:47:00Z">
             <w:rPr>
               <w:rFonts w:ascii="Times New Roman" w:hAnsi="Times New Roman"/>
               <w:vertAlign w:val="superscript"/>
@@ -3464,7 +3522,7 @@
           <w:rFonts w:ascii="Times New Roman" w:hAnsi="Times New Roman"/>
           <w:vertAlign w:val="superscript"/>
           <w:lang w:val="en-US"/>
-          <w:rPrChange w:id="227" w:author="Gabriel Nakamura" w:date="2023-05-18T12:47:00Z">
+          <w:rPrChange w:id="230" w:author="Gabriel Nakamura" w:date="2023-05-18T12:47:00Z">
             <w:rPr>
               <w:rFonts w:ascii="Times New Roman" w:hAnsi="Times New Roman"/>
               <w:vertAlign w:val="superscript"/>
@@ -3477,7 +3535,7 @@
         <w:rPr>
           <w:rFonts w:ascii="Times New Roman" w:hAnsi="Times New Roman"/>
           <w:lang w:val="en-US"/>
-          <w:rPrChange w:id="228" w:author="Gabriel Nakamura" w:date="2023-05-18T12:47:00Z">
+          <w:rPrChange w:id="231" w:author="Gabriel Nakamura" w:date="2023-05-18T12:47:00Z">
             <w:rPr>
               <w:rFonts w:ascii="Times New Roman" w:hAnsi="Times New Roman"/>
             </w:rPr>
@@ -3493,7 +3551,7 @@
         <w:rPr>
           <w:rFonts w:ascii="Times New Roman" w:eastAsia="Times New Roman" w:hAnsi="Times New Roman" w:cs="Times New Roman"/>
           <w:lang w:val="en-US"/>
-          <w:rPrChange w:id="229" w:author="Gabriel Nakamura" w:date="2023-05-18T12:47:00Z">
+          <w:rPrChange w:id="232" w:author="Gabriel Nakamura" w:date="2023-05-18T12:47:00Z">
             <w:rPr>
               <w:rFonts w:ascii="Times New Roman" w:eastAsia="Times New Roman" w:hAnsi="Times New Roman" w:cs="Times New Roman"/>
             </w:rPr>
@@ -3516,7 +3574,7 @@
         </w:rPr>
         <w:t xml:space="preserve">Researchers and professors should familiarize with the literature produced by Global South researchers, especially when working with tropical ecology. Authors from the Global North must check if their references do not neglect relevant articles and examples from the Global South. </w:t>
       </w:r>
-      <w:commentRangeStart w:id="230"/>
+      <w:commentRangeStart w:id="233"/>
       <w:r>
         <w:rPr>
           <w:rFonts w:ascii="Times New Roman" w:hAnsi="Times New Roman"/>
@@ -3524,7 +3582,7 @@
         </w:rPr>
         <w:t>Publishers and editors might demand more globalized examples or suggest literature when necessary.</w:t>
       </w:r>
-      <w:ins w:id="231" w:author="Gabriel Nakamura" w:date="2023-05-18T12:18:00Z">
+      <w:ins w:id="234" w:author="Gabriel Nakamura" w:date="2023-05-18T12:18:00Z">
         <w:r>
           <w:rPr>
             <w:rFonts w:ascii="Times New Roman" w:hAnsi="Times New Roman"/>
@@ -3540,7 +3598,7 @@
           <w:t xml:space="preserve"> starting point could b</w:t>
         </w:r>
       </w:ins>
-      <w:ins w:id="232" w:author="Gabriel Nakamura" w:date="2023-05-18T12:19:00Z">
+      <w:ins w:id="235" w:author="Gabriel Nakamura" w:date="2023-05-18T12:19:00Z">
         <w:r>
           <w:rPr>
             <w:rFonts w:ascii="Times New Roman" w:hAnsi="Times New Roman"/>
@@ -3550,7 +3608,7 @@
         </w:r>
       </w:ins>
       <w:proofErr w:type="gramStart"/>
-      <w:ins w:id="233" w:author="Gabriel Nakamura" w:date="2023-05-18T12:28:00Z">
+      <w:ins w:id="236" w:author="Gabriel Nakamura" w:date="2023-05-18T12:28:00Z">
         <w:r>
           <w:rPr>
             <w:rFonts w:ascii="Times New Roman" w:hAnsi="Times New Roman"/>
@@ -3567,7 +3625,7 @@
           <w:t xml:space="preserve"> reviewer </w:t>
         </w:r>
       </w:ins>
-      <w:ins w:id="234" w:author="Gabriel Nakamura" w:date="2023-05-18T12:20:00Z">
+      <w:ins w:id="237" w:author="Gabriel Nakamura" w:date="2023-05-18T12:20:00Z">
         <w:r>
           <w:rPr>
             <w:rFonts w:ascii="Times New Roman" w:hAnsi="Times New Roman"/>
@@ -3576,7 +3634,7 @@
           <w:t xml:space="preserve">to </w:t>
         </w:r>
       </w:ins>
-      <w:ins w:id="235" w:author="Gabriel Nakamura" w:date="2023-05-18T12:28:00Z">
+      <w:ins w:id="238" w:author="Gabriel Nakamura" w:date="2023-05-18T12:28:00Z">
         <w:r>
           <w:rPr>
             <w:rFonts w:ascii="Times New Roman" w:hAnsi="Times New Roman"/>
@@ -3585,7 +3643,7 @@
           <w:t xml:space="preserve">actively </w:t>
         </w:r>
       </w:ins>
-      <w:ins w:id="236" w:author="Gabriel Nakamura" w:date="2023-05-18T12:29:00Z">
+      <w:ins w:id="239" w:author="Gabriel Nakamura" w:date="2023-05-18T12:29:00Z">
         <w:r>
           <w:rPr>
             <w:rFonts w:ascii="Times New Roman" w:hAnsi="Times New Roman"/>
@@ -3601,15 +3659,15 @@
         </w:rPr>
         <w:t xml:space="preserve"> </w:t>
       </w:r>
-      <w:commentRangeEnd w:id="230"/>
-      <w:r>
-        <w:rPr>
-          <w:lang w:val="en-US"/>
-          <w:rPrChange w:id="237" w:author="Gabriel Nakamura" w:date="2023-05-18T12:47:00Z">
+      <w:commentRangeEnd w:id="233"/>
+      <w:r>
+        <w:rPr>
+          <w:lang w:val="en-US"/>
+          <w:rPrChange w:id="240" w:author="Gabriel Nakamura" w:date="2023-05-18T12:47:00Z">
             <w:rPr/>
           </w:rPrChange>
         </w:rPr>
-        <w:commentReference w:id="230"/>
+        <w:commentReference w:id="233"/>
       </w:r>
     </w:p>
     <w:p>
@@ -3619,7 +3677,7 @@
         <w:rPr>
           <w:rFonts w:ascii="Times New Roman" w:eastAsia="Times New Roman" w:hAnsi="Times New Roman" w:cs="Times New Roman"/>
           <w:lang w:val="en-US"/>
-          <w:rPrChange w:id="238" w:author="Gabriel Nakamura" w:date="2023-05-18T12:47:00Z">
+          <w:rPrChange w:id="241" w:author="Gabriel Nakamura" w:date="2023-05-18T12:47:00Z">
             <w:rPr>
               <w:rFonts w:ascii="Times New Roman" w:eastAsia="Times New Roman" w:hAnsi="Times New Roman" w:cs="Times New Roman"/>
             </w:rPr>
@@ -3636,7 +3694,7 @@
           <w:b/>
           <w:bCs/>
           <w:lang w:val="en-US"/>
-          <w:rPrChange w:id="239" w:author="Gabriel Nakamura" w:date="2023-05-18T12:47:00Z">
+          <w:rPrChange w:id="242" w:author="Gabriel Nakamura" w:date="2023-05-18T12:47:00Z">
             <w:rPr>
               <w:rFonts w:ascii="Times New Roman" w:eastAsia="Times New Roman" w:hAnsi="Times New Roman" w:cs="Times New Roman"/>
               <w:b/>
@@ -3662,7 +3720,7 @@
         <w:rPr>
           <w:rFonts w:ascii="Times New Roman" w:eastAsia="Times New Roman" w:hAnsi="Times New Roman" w:cs="Times New Roman"/>
           <w:lang w:val="en-US"/>
-          <w:rPrChange w:id="240" w:author="Gabriel Nakamura" w:date="2023-05-18T12:47:00Z">
+          <w:rPrChange w:id="243" w:author="Gabriel Nakamura" w:date="2023-05-18T12:47:00Z">
             <w:rPr>
               <w:rFonts w:ascii="Times New Roman" w:eastAsia="Times New Roman" w:hAnsi="Times New Roman" w:cs="Times New Roman"/>
             </w:rPr>
@@ -3676,7 +3734,7 @@
         </w:rPr>
         <w:t>Research institutes</w:t>
       </w:r>
-      <w:ins w:id="241" w:author="Gabriel Nakamura" w:date="2023-05-18T12:30:00Z">
+      <w:ins w:id="244" w:author="Gabriel Nakamura" w:date="2023-05-18T12:30:00Z">
         <w:r>
           <w:rPr>
             <w:rFonts w:ascii="Times New Roman" w:hAnsi="Times New Roman"/>
@@ -3685,7 +3743,7 @@
           <w:t xml:space="preserve"> in</w:t>
         </w:r>
       </w:ins>
-      <w:del w:id="242" w:author="Gabriel Nakamura" w:date="2023-05-18T12:30:00Z">
+      <w:del w:id="245" w:author="Gabriel Nakamura" w:date="2023-05-18T12:30:00Z">
         <w:r>
           <w:rPr>
             <w:rFonts w:ascii="Times New Roman" w:hAnsi="Times New Roman"/>
@@ -3693,7 +3751,7 @@
           </w:rPr>
           <w:delText xml:space="preserve"> </w:delText>
         </w:r>
-        <w:commentRangeStart w:id="243"/>
+        <w:commentRangeStart w:id="246"/>
         <w:r>
           <w:rPr>
             <w:rFonts w:ascii="Times New Roman" w:hAnsi="Times New Roman"/>
@@ -3702,15 +3760,15 @@
           <w:delText>outside</w:delText>
         </w:r>
       </w:del>
-      <w:commentRangeEnd w:id="243"/>
-      <w:r>
-        <w:rPr>
-          <w:lang w:val="en-US"/>
-          <w:rPrChange w:id="244" w:author="Gabriel Nakamura" w:date="2023-05-18T12:47:00Z">
+      <w:commentRangeEnd w:id="246"/>
+      <w:r>
+        <w:rPr>
+          <w:lang w:val="en-US"/>
+          <w:rPrChange w:id="247" w:author="Gabriel Nakamura" w:date="2023-05-18T12:47:00Z">
             <w:rPr/>
           </w:rPrChange>
         </w:rPr>
-        <w:commentReference w:id="243"/>
+        <w:commentReference w:id="246"/>
       </w:r>
       <w:r>
         <w:rPr>
@@ -3725,7 +3783,7 @@
           <w:i/>
           <w:iCs/>
           <w:lang w:val="en-US"/>
-          <w:rPrChange w:id="245" w:author="Gabriel Nakamura" w:date="2023-05-18T12:47:00Z">
+          <w:rPrChange w:id="248" w:author="Gabriel Nakamura" w:date="2023-05-18T12:47:00Z">
             <w:rPr>
               <w:rFonts w:ascii="Times New Roman" w:hAnsi="Times New Roman"/>
               <w:i/>
@@ -3741,15 +3799,7 @@
           <w:rFonts w:ascii="Times New Roman" w:hAnsi="Times New Roman"/>
           <w:lang w:val="en-US"/>
         </w:rPr>
-        <w:t xml:space="preserve"> of scientific knowledge. Recognizing intellectual colonialism practices is the first step, but not enough if the aim of scientific practitioners is to build a truly </w:t>
-      </w:r>
-      <w:r>
-        <w:rPr>
-          <w:rFonts w:ascii="Times New Roman" w:hAnsi="Times New Roman"/>
-          <w:lang w:val="en-US"/>
-        </w:rPr>
-        <w:lastRenderedPageBreak/>
-        <w:t xml:space="preserve">inclusive environment and reduce inequalities. We can learn from the great Brazilian educator and philosopher Paulo Freire that </w:t>
+        <w:t xml:space="preserve"> of scientific knowledge. Recognizing intellectual colonialism practices is the first step, but not enough if the aim of scientific practitioners is to build a truly inclusive environment and reduce inequalities. We can learn from the great Brazilian educator and philosopher Paulo Freire that </w:t>
       </w:r>
       <w:r>
         <w:rPr>
@@ -3757,7 +3807,7 @@
           <w:i/>
           <w:iCs/>
           <w:lang w:val="en-US"/>
-          <w:rPrChange w:id="246" w:author="Gabriel Nakamura" w:date="2023-05-18T12:47:00Z">
+          <w:rPrChange w:id="249" w:author="Gabriel Nakamura" w:date="2023-05-18T12:47:00Z">
             <w:rPr>
               <w:rFonts w:ascii="Times New Roman" w:hAnsi="Times New Roman"/>
               <w:i/>
@@ -3771,7 +3821,7 @@
         <w:rPr>
           <w:rFonts w:ascii="Times New Roman" w:hAnsi="Times New Roman"/>
           <w:lang w:val="en-US"/>
-          <w:rPrChange w:id="247" w:author="Gabriel Nakamura" w:date="2023-05-18T12:47:00Z">
+          <w:rPrChange w:id="250" w:author="Gabriel Nakamura" w:date="2023-05-18T12:47:00Z">
             <w:rPr>
               <w:rFonts w:ascii="Times New Roman" w:hAnsi="Times New Roman"/>
               <w:lang w:val="it-IT"/>
@@ -3785,14 +3835,22 @@
           <w:rFonts w:ascii="Times New Roman" w:hAnsi="Times New Roman"/>
           <w:lang w:val="en-US"/>
         </w:rPr>
-        <w:t xml:space="preserve">“reflection and action upon the world in order to transform it,” is the only way toward a non-oppressive, inclusive, and diverse science. True changes in an oppressive system can only come from those who have been oppressed, but for this, the Global South needs to take a seat at the same table as the </w:t>
-      </w:r>
-      <w:del w:id="248" w:author="Anonymous" w:date="2023-05-09T11:56:00Z">
-        <w:r>
-          <w:rPr>
-            <w:rFonts w:ascii="Times New Roman" w:hAnsi="Times New Roman"/>
-            <w:lang w:val="en-US"/>
-            <w:rPrChange w:id="249" w:author="Gabriel Nakamura" w:date="2023-05-18T12:47:00Z">
+        <w:t xml:space="preserve">“reflection and action upon the world in order to transform it,” is the only way toward a non-oppressive, inclusive, and diverse science. True </w:t>
+      </w:r>
+      <w:r>
+        <w:rPr>
+          <w:rFonts w:ascii="Times New Roman" w:hAnsi="Times New Roman"/>
+          <w:lang w:val="en-US"/>
+        </w:rPr>
+        <w:lastRenderedPageBreak/>
+        <w:t xml:space="preserve">changes in an oppressive system can only come from those who have been oppressed, but for this, the Global South needs to take a seat at the same table as the </w:t>
+      </w:r>
+      <w:del w:id="251" w:author="Anonymous" w:date="2023-05-09T11:56:00Z">
+        <w:r>
+          <w:rPr>
+            <w:rFonts w:ascii="Times New Roman" w:hAnsi="Times New Roman"/>
+            <w:lang w:val="en-US"/>
+            <w:rPrChange w:id="252" w:author="Gabriel Nakamura" w:date="2023-05-18T12:47:00Z">
               <w:rPr>
                 <w:rFonts w:ascii="Times New Roman" w:hAnsi="Times New Roman"/>
               </w:rPr>
@@ -3801,7 +3859,7 @@
           <w:delText>g</w:delText>
         </w:r>
       </w:del>
-      <w:ins w:id="250" w:author="Anonymous" w:date="2023-05-09T11:56:00Z">
+      <w:ins w:id="253" w:author="Anonymous" w:date="2023-05-09T11:56:00Z">
         <w:r>
           <w:rPr>
             <w:rFonts w:ascii="Times New Roman" w:hAnsi="Times New Roman"/>
@@ -3825,7 +3883,7 @@
         <w:rPr>
           <w:rFonts w:ascii="Times New Roman" w:eastAsia="Times New Roman" w:hAnsi="Times New Roman" w:cs="Times New Roman"/>
           <w:lang w:val="en-US"/>
-          <w:rPrChange w:id="251" w:author="Gabriel Nakamura" w:date="2023-05-18T12:47:00Z">
+          <w:rPrChange w:id="254" w:author="Gabriel Nakamura" w:date="2023-05-18T12:47:00Z">
             <w:rPr>
               <w:rFonts w:ascii="Times New Roman" w:eastAsia="Times New Roman" w:hAnsi="Times New Roman" w:cs="Times New Roman"/>
             </w:rPr>
@@ -3842,7 +3900,7 @@
           <w:b/>
           <w:bCs/>
           <w:lang w:val="en-US"/>
-          <w:rPrChange w:id="252" w:author="Gabriel Nakamura" w:date="2023-05-18T12:47:00Z">
+          <w:rPrChange w:id="255" w:author="Gabriel Nakamura" w:date="2023-05-18T12:47:00Z">
             <w:rPr>
               <w:rFonts w:ascii="Times New Roman" w:eastAsia="Times New Roman" w:hAnsi="Times New Roman" w:cs="Times New Roman"/>
               <w:b/>
@@ -3868,7 +3926,7 @@
         <w:rPr>
           <w:rFonts w:ascii="Times New Roman" w:eastAsia="Times New Roman" w:hAnsi="Times New Roman" w:cs="Times New Roman"/>
           <w:lang w:val="en-US"/>
-          <w:rPrChange w:id="253" w:author="Gabriel Nakamura" w:date="2023-05-18T12:47:00Z">
+          <w:rPrChange w:id="256" w:author="Gabriel Nakamura" w:date="2023-05-18T12:47:00Z">
             <w:rPr>
               <w:rFonts w:ascii="Times New Roman" w:eastAsia="Times New Roman" w:hAnsi="Times New Roman" w:cs="Times New Roman"/>
             </w:rPr>
@@ -3882,7 +3940,7 @@
         </w:rPr>
         <w:t xml:space="preserve">All data used to produce Figure 1 was collected in the Web of Science Core collection between December 2022 and February 2023. </w:t>
       </w:r>
-      <w:commentRangeStart w:id="254"/>
+      <w:commentRangeStart w:id="257"/>
       <w:r>
         <w:rPr>
           <w:rFonts w:ascii="Times New Roman" w:hAnsi="Times New Roman"/>
@@ -3893,7 +3951,7 @@
       <w:r>
         <w:rPr>
           <w:lang w:val="en-US"/>
-          <w:rPrChange w:id="255" w:author="Gabriel Nakamura" w:date="2023-05-18T12:47:00Z">
+          <w:rPrChange w:id="258" w:author="Gabriel Nakamura" w:date="2023-05-18T12:47:00Z">
             <w:rPr/>
           </w:rPrChange>
         </w:rPr>
@@ -3902,7 +3960,7 @@
       <w:r>
         <w:rPr>
           <w:lang w:val="en-US"/>
-          <w:rPrChange w:id="256" w:author="Gabriel Nakamura" w:date="2023-05-18T12:47:00Z">
+          <w:rPrChange w:id="259" w:author="Gabriel Nakamura" w:date="2023-05-18T12:47:00Z">
             <w:rPr/>
           </w:rPrChange>
         </w:rPr>
@@ -3915,8 +3973,7 @@
       </w:r>
       <w:r>
         <w:rPr>
-          <w:lang w:val="en-US"/>
-          <w:rPrChange w:id="257" w:author="Gabriel Nakamura" w:date="2023-05-18T12:47:00Z">
+          <w:rPrChange w:id="260" w:author="Gabriel Nakamura" w:date="2023-05-18T12:47:00Z">
             <w:rPr>
               <w:rStyle w:val="Hyperlink0"/>
               <w:rFonts w:eastAsia="Arial Unicode MS"/>
@@ -3946,7 +4003,7 @@
         <w:rPr>
           <w:rFonts w:ascii="Times New Roman" w:hAnsi="Times New Roman"/>
           <w:lang w:val="en-US"/>
-          <w:rPrChange w:id="258" w:author="Gabriel Nakamura" w:date="2023-05-18T12:47:00Z">
+          <w:rPrChange w:id="261" w:author="Gabriel Nakamura" w:date="2023-05-18T12:47:00Z">
             <w:rPr>
               <w:rFonts w:ascii="Times New Roman" w:hAnsi="Times New Roman"/>
             </w:rPr>
@@ -3958,7 +4015,7 @@
         <w:rPr>
           <w:rFonts w:ascii="Times New Roman" w:hAnsi="Times New Roman"/>
           <w:lang w:val="en-US"/>
-          <w:rPrChange w:id="259" w:author="Gabriel Nakamura" w:date="2023-05-18T12:47:00Z">
+          <w:rPrChange w:id="262" w:author="Gabriel Nakamura" w:date="2023-05-18T12:47:00Z">
             <w:rPr>
               <w:rFonts w:ascii="Times New Roman" w:hAnsi="Times New Roman"/>
             </w:rPr>
@@ -3966,15 +4023,15 @@
         </w:rPr>
         <w:br/>
       </w:r>
-      <w:commentRangeEnd w:id="254"/>
-      <w:r>
-        <w:rPr>
-          <w:lang w:val="en-US"/>
-          <w:rPrChange w:id="260" w:author="Gabriel Nakamura" w:date="2023-05-18T12:47:00Z">
+      <w:commentRangeEnd w:id="257"/>
+      <w:r>
+        <w:rPr>
+          <w:lang w:val="en-US"/>
+          <w:rPrChange w:id="263" w:author="Gabriel Nakamura" w:date="2023-05-18T12:47:00Z">
             <w:rPr/>
           </w:rPrChange>
         </w:rPr>
-        <w:commentReference w:id="254"/>
+        <w:commentReference w:id="257"/>
       </w:r>
     </w:p>
     <w:p>
@@ -3986,7 +4043,7 @@
           <w:b/>
           <w:bCs/>
           <w:lang w:val="en-US"/>
-          <w:rPrChange w:id="261" w:author="Gabriel Nakamura" w:date="2023-05-18T12:47:00Z">
+          <w:rPrChange w:id="264" w:author="Gabriel Nakamura" w:date="2023-05-18T12:47:00Z">
             <w:rPr>
               <w:rFonts w:ascii="Times New Roman" w:eastAsia="Times New Roman" w:hAnsi="Times New Roman" w:cs="Times New Roman"/>
               <w:b/>
@@ -4012,7 +4069,7 @@
         <w:rPr>
           <w:rFonts w:ascii="Times New Roman" w:eastAsia="Times New Roman" w:hAnsi="Times New Roman" w:cs="Times New Roman"/>
           <w:lang w:val="en-US"/>
-          <w:rPrChange w:id="262" w:author="Gabriel Nakamura" w:date="2023-05-18T12:47:00Z">
+          <w:rPrChange w:id="265" w:author="Gabriel Nakamura" w:date="2023-05-18T12:47:00Z">
             <w:rPr>
               <w:rFonts w:ascii="Times New Roman" w:eastAsia="Times New Roman" w:hAnsi="Times New Roman" w:cs="Times New Roman"/>
             </w:rPr>
@@ -4036,7 +4093,7 @@
           <w:b/>
           <w:bCs/>
           <w:lang w:val="en-US"/>
-          <w:rPrChange w:id="263" w:author="Gabriel Nakamura" w:date="2023-05-18T12:47:00Z">
+          <w:rPrChange w:id="266" w:author="Gabriel Nakamura" w:date="2023-05-18T12:47:00Z">
             <w:rPr>
               <w:rFonts w:ascii="Times New Roman" w:eastAsia="Times New Roman" w:hAnsi="Times New Roman" w:cs="Times New Roman"/>
               <w:b/>
@@ -4062,7 +4119,7 @@
         <w:rPr>
           <w:rFonts w:ascii="Times New Roman" w:eastAsia="Times New Roman" w:hAnsi="Times New Roman" w:cs="Times New Roman"/>
           <w:lang w:val="en-US"/>
-          <w:rPrChange w:id="264" w:author="Gabriel Nakamura" w:date="2023-05-18T12:47:00Z">
+          <w:rPrChange w:id="267" w:author="Gabriel Nakamura" w:date="2023-05-18T12:47:00Z">
             <w:rPr>
               <w:rFonts w:ascii="Times New Roman" w:eastAsia="Times New Roman" w:hAnsi="Times New Roman" w:cs="Times New Roman"/>
             </w:rPr>
@@ -4084,7 +4141,7 @@
         <w:rPr>
           <w:rFonts w:ascii="Times New Roman" w:eastAsia="Times New Roman" w:hAnsi="Times New Roman" w:cs="Times New Roman"/>
           <w:lang w:val="en-US"/>
-          <w:rPrChange w:id="265" w:author="Gabriel Nakamura" w:date="2023-05-18T12:47:00Z">
+          <w:rPrChange w:id="268" w:author="Gabriel Nakamura" w:date="2023-05-18T12:47:00Z">
             <w:rPr>
               <w:rFonts w:ascii="Times New Roman" w:eastAsia="Times New Roman" w:hAnsi="Times New Roman" w:cs="Times New Roman"/>
             </w:rPr>
@@ -4101,7 +4158,7 @@
           <w:b/>
           <w:bCs/>
           <w:lang w:val="en-US"/>
-          <w:rPrChange w:id="266" w:author="Gabriel Nakamura" w:date="2023-05-18T12:47:00Z">
+          <w:rPrChange w:id="269" w:author="Gabriel Nakamura" w:date="2023-05-18T12:47:00Z">
             <w:rPr>
               <w:rFonts w:ascii="Times New Roman" w:eastAsia="Times New Roman" w:hAnsi="Times New Roman" w:cs="Times New Roman"/>
               <w:b/>
@@ -4116,7 +4173,7 @@
           <w:b/>
           <w:bCs/>
           <w:lang w:val="en-US"/>
-          <w:rPrChange w:id="267" w:author="Gabriel Nakamura" w:date="2023-05-18T12:47:00Z">
+          <w:rPrChange w:id="270" w:author="Gabriel Nakamura" w:date="2023-05-18T12:47:00Z">
             <w:rPr>
               <w:rFonts w:ascii="Times New Roman" w:hAnsi="Times New Roman"/>
               <w:b/>
@@ -4193,7 +4250,6 @@
         <w:rPr>
           <w:rFonts w:ascii="Times New Roman" w:hAnsi="Times New Roman"/>
         </w:rPr>
-        <w:lastRenderedPageBreak/>
         <w:t>2.</w:t>
       </w:r>
       <w:r>
@@ -4349,6 +4405,7 @@
         <w:rPr>
           <w:rFonts w:ascii="Times New Roman" w:hAnsi="Times New Roman"/>
         </w:rPr>
+        <w:lastRenderedPageBreak/>
         <w:t>4.</w:t>
       </w:r>
       <w:r>
@@ -4605,7 +4662,7 @@
         <w:rPr>
           <w:rFonts w:ascii="Times New Roman" w:eastAsia="Times New Roman" w:hAnsi="Times New Roman" w:cs="Times New Roman"/>
           <w:lang w:val="pt-BR"/>
-          <w:rPrChange w:id="268" w:author="Gabriel Nakamura" w:date="2023-06-05T16:53:00Z">
+          <w:rPrChange w:id="271" w:author="Gabriel Nakamura" w:date="2023-06-05T16:53:00Z">
             <w:rPr>
               <w:rFonts w:ascii="Times New Roman" w:eastAsia="Times New Roman" w:hAnsi="Times New Roman" w:cs="Times New Roman"/>
             </w:rPr>
@@ -4631,7 +4688,7 @@
           <w:i/>
           <w:iCs/>
           <w:lang w:val="pt-BR"/>
-          <w:rPrChange w:id="269" w:author="Gabriel Nakamura" w:date="2023-06-05T16:53:00Z">
+          <w:rPrChange w:id="272" w:author="Gabriel Nakamura" w:date="2023-06-05T16:53:00Z">
             <w:rPr>
               <w:rFonts w:ascii="Times New Roman" w:hAnsi="Times New Roman"/>
               <w:i/>
@@ -4646,7 +4703,7 @@
         <w:rPr>
           <w:rFonts w:ascii="Times New Roman" w:hAnsi="Times New Roman"/>
           <w:lang w:val="pt-BR"/>
-          <w:rPrChange w:id="270" w:author="Gabriel Nakamura" w:date="2023-06-05T16:53:00Z">
+          <w:rPrChange w:id="273" w:author="Gabriel Nakamura" w:date="2023-06-05T16:53:00Z">
             <w:rPr>
               <w:rFonts w:ascii="Times New Roman" w:hAnsi="Times New Roman"/>
               <w:lang w:val="pt-PT"/>
@@ -4661,7 +4718,7 @@
           <w:b/>
           <w:bCs/>
           <w:lang w:val="pt-BR"/>
-          <w:rPrChange w:id="271" w:author="Gabriel Nakamura" w:date="2023-06-05T16:53:00Z">
+          <w:rPrChange w:id="274" w:author="Gabriel Nakamura" w:date="2023-06-05T16:53:00Z">
             <w:rPr>
               <w:rFonts w:ascii="Times New Roman" w:hAnsi="Times New Roman"/>
               <w:b/>
@@ -4676,7 +4733,7 @@
         <w:rPr>
           <w:rFonts w:ascii="Times New Roman" w:hAnsi="Times New Roman"/>
           <w:lang w:val="pt-BR"/>
-          <w:rPrChange w:id="272" w:author="Gabriel Nakamura" w:date="2023-06-05T16:53:00Z">
+          <w:rPrChange w:id="275" w:author="Gabriel Nakamura" w:date="2023-06-05T16:53:00Z">
             <w:rPr>
               <w:rFonts w:ascii="Times New Roman" w:hAnsi="Times New Roman"/>
               <w:lang w:val="pt-PT"/>
@@ -4693,52 +4750,52 @@
           <w:rFonts w:ascii="Times New Roman" w:eastAsia="Times New Roman" w:hAnsi="Times New Roman" w:cs="Times New Roman"/>
         </w:rPr>
       </w:pPr>
-      <w:r>
-        <w:rPr>
-          <w:rFonts w:ascii="Times New Roman" w:hAnsi="Times New Roman"/>
-          <w:lang w:val="pt-BR"/>
-          <w:rPrChange w:id="273" w:author="Gabriel Nakamura" w:date="2023-06-05T16:53:00Z">
-            <w:rPr>
-              <w:rFonts w:ascii="Times New Roman" w:hAnsi="Times New Roman"/>
-              <w:lang w:val="pt-PT"/>
-            </w:rPr>
-          </w:rPrChange>
-        </w:rPr>
-        <w:t>9.</w:t>
-      </w:r>
-      <w:r>
-        <w:rPr>
-          <w:rFonts w:ascii="Times New Roman" w:hAnsi="Times New Roman"/>
-          <w:lang w:val="pt-BR"/>
-          <w:rPrChange w:id="274" w:author="Gabriel Nakamura" w:date="2023-06-05T16:53:00Z">
-            <w:rPr>
-              <w:rFonts w:ascii="Times New Roman" w:hAnsi="Times New Roman"/>
-              <w:lang w:val="pt-PT"/>
-            </w:rPr>
-          </w:rPrChange>
-        </w:rPr>
-        <w:tab/>
-      </w:r>
-      <w:proofErr w:type="spellStart"/>
-      <w:r>
-        <w:rPr>
-          <w:rFonts w:ascii="Times New Roman" w:hAnsi="Times New Roman"/>
-          <w:lang w:val="pt-BR"/>
-          <w:rPrChange w:id="275" w:author="Gabriel Nakamura" w:date="2023-06-05T16:53:00Z">
-            <w:rPr>
-              <w:rFonts w:ascii="Times New Roman" w:hAnsi="Times New Roman"/>
-              <w:lang w:val="pt-PT"/>
-            </w:rPr>
-          </w:rPrChange>
-        </w:rPr>
-        <w:t>Amano</w:t>
-      </w:r>
-      <w:proofErr w:type="spellEnd"/>
       <w:r>
         <w:rPr>
           <w:rFonts w:ascii="Times New Roman" w:hAnsi="Times New Roman"/>
           <w:lang w:val="pt-BR"/>
           <w:rPrChange w:id="276" w:author="Gabriel Nakamura" w:date="2023-06-05T16:53:00Z">
+            <w:rPr>
+              <w:rFonts w:ascii="Times New Roman" w:hAnsi="Times New Roman"/>
+              <w:lang w:val="pt-PT"/>
+            </w:rPr>
+          </w:rPrChange>
+        </w:rPr>
+        <w:t>9.</w:t>
+      </w:r>
+      <w:r>
+        <w:rPr>
+          <w:rFonts w:ascii="Times New Roman" w:hAnsi="Times New Roman"/>
+          <w:lang w:val="pt-BR"/>
+          <w:rPrChange w:id="277" w:author="Gabriel Nakamura" w:date="2023-06-05T16:53:00Z">
+            <w:rPr>
+              <w:rFonts w:ascii="Times New Roman" w:hAnsi="Times New Roman"/>
+              <w:lang w:val="pt-PT"/>
+            </w:rPr>
+          </w:rPrChange>
+        </w:rPr>
+        <w:tab/>
+      </w:r>
+      <w:proofErr w:type="spellStart"/>
+      <w:r>
+        <w:rPr>
+          <w:rFonts w:ascii="Times New Roman" w:hAnsi="Times New Roman"/>
+          <w:lang w:val="pt-BR"/>
+          <w:rPrChange w:id="278" w:author="Gabriel Nakamura" w:date="2023-06-05T16:53:00Z">
+            <w:rPr>
+              <w:rFonts w:ascii="Times New Roman" w:hAnsi="Times New Roman"/>
+              <w:lang w:val="pt-PT"/>
+            </w:rPr>
+          </w:rPrChange>
+        </w:rPr>
+        <w:t>Amano</w:t>
+      </w:r>
+      <w:proofErr w:type="spellEnd"/>
+      <w:r>
+        <w:rPr>
+          <w:rFonts w:ascii="Times New Roman" w:hAnsi="Times New Roman"/>
+          <w:lang w:val="pt-BR"/>
+          <w:rPrChange w:id="279" w:author="Gabriel Nakamura" w:date="2023-06-05T16:53:00Z">
             <w:rPr>
               <w:rFonts w:ascii="Times New Roman" w:hAnsi="Times New Roman"/>
               <w:lang w:val="pt-PT"/>
@@ -4753,7 +4810,7 @@
           <w:i/>
           <w:iCs/>
           <w:lang w:val="pt-BR"/>
-          <w:rPrChange w:id="277" w:author="Gabriel Nakamura" w:date="2023-06-05T16:53:00Z">
+          <w:rPrChange w:id="280" w:author="Gabriel Nakamura" w:date="2023-06-05T16:53:00Z">
             <w:rPr>
               <w:rFonts w:ascii="Times New Roman" w:hAnsi="Times New Roman"/>
               <w:i/>
@@ -4768,7 +4825,7 @@
         <w:rPr>
           <w:rFonts w:ascii="Times New Roman" w:hAnsi="Times New Roman"/>
           <w:lang w:val="pt-BR"/>
-          <w:rPrChange w:id="278" w:author="Gabriel Nakamura" w:date="2023-06-05T16:53:00Z">
+          <w:rPrChange w:id="281" w:author="Gabriel Nakamura" w:date="2023-06-05T16:53:00Z">
             <w:rPr>
               <w:rFonts w:ascii="Times New Roman" w:hAnsi="Times New Roman"/>
               <w:lang w:val="pt-PT"/>
@@ -4852,7 +4909,6 @@
         <w:rPr>
           <w:rFonts w:ascii="Times New Roman" w:hAnsi="Times New Roman"/>
         </w:rPr>
-        <w:lastRenderedPageBreak/>
         <w:t>11.</w:t>
       </w:r>
       <w:r>
@@ -5061,6 +5117,7 @@
         <w:rPr>
           <w:rFonts w:ascii="Times New Roman" w:hAnsi="Times New Roman"/>
         </w:rPr>
+        <w:lastRenderedPageBreak/>
         <w:t>14.</w:t>
       </w:r>
       <w:r>
@@ -5490,7 +5547,6 @@
         <w:rPr>
           <w:rFonts w:ascii="Times New Roman" w:hAnsi="Times New Roman"/>
         </w:rPr>
-        <w:lastRenderedPageBreak/>
         <w:t>21.</w:t>
       </w:r>
       <w:r>
@@ -5605,8 +5661,8 @@
       </w:r>
     </w:p>
     <w:sectPr>
-      <w:headerReference w:type="default" r:id="rId11"/>
-      <w:footerReference w:type="default" r:id="rId12"/>
+      <w:headerReference w:type="default" r:id="rId12"/>
+      <w:footerReference w:type="default" r:id="rId13"/>
       <w:pgSz w:w="12240" w:h="15840"/>
       <w:pgMar w:top="1440" w:right="1440" w:bottom="1440" w:left="1440" w:header="708" w:footer="708" w:gutter="0"/>
       <w:cols w:space="720"/>
@@ -5653,7 +5709,7 @@
       </w:r>
     </w:p>
   </w:comment>
-  <w:comment w:id="62" w:author="Anonymous" w:date="2023-05-10T10:14:00Z" w:initials="">
+  <w:comment w:id="63" w:author="Anonymous" w:date="2023-05-10T10:14:00Z" w:initials="">
     <w:p>
       <w:pPr>
         <w:pStyle w:val="Default"/>
@@ -5676,7 +5732,7 @@
       </w:pPr>
     </w:p>
   </w:comment>
-  <w:comment w:id="80" w:author="Anonymous" w:date="2023-05-10T10:15:00Z" w:initials="">
+  <w:comment w:id="81" w:author="Anonymous" w:date="2023-05-10T10:15:00Z" w:initials="">
     <w:p>
       <w:pPr>
         <w:pStyle w:val="Default"/>
@@ -5694,7 +5750,7 @@
       </w:r>
     </w:p>
   </w:comment>
-  <w:comment w:id="89" w:author="Anonymous" w:date="2023-05-10T10:17:00Z" w:initials="">
+  <w:comment w:id="90" w:author="Anonymous" w:date="2023-05-10T10:17:00Z" w:initials="">
     <w:p>
       <w:pPr>
         <w:pStyle w:val="Default"/>
@@ -5712,7 +5768,7 @@
       </w:r>
     </w:p>
   </w:comment>
-  <w:comment w:id="90" w:author="Anonymous" w:date="2023-05-10T10:39:00Z" w:initials="">
+  <w:comment w:id="91" w:author="Anonymous" w:date="2023-05-10T10:39:00Z" w:initials="">
     <w:p>
       <w:pPr>
         <w:pStyle w:val="Default"/>
@@ -5730,7 +5786,7 @@
       </w:r>
     </w:p>
   </w:comment>
-  <w:comment w:id="112" w:author="Anonymous" w:date="2023-05-09T11:33:00Z" w:initials="">
+  <w:comment w:id="113" w:author="Anonymous" w:date="2023-05-09T11:33:00Z" w:initials="">
     <w:p>
       <w:pPr>
         <w:pStyle w:val="Default"/>
@@ -5748,7 +5804,7 @@
       </w:r>
     </w:p>
   </w:comment>
-  <w:comment w:id="117" w:author="Anonymous" w:date="2023-05-09T11:58:00Z" w:initials="">
+  <w:comment w:id="118" w:author="Anonymous" w:date="2023-05-09T11:58:00Z" w:initials="">
     <w:p>
       <w:pPr>
         <w:pStyle w:val="Default"/>
@@ -5766,7 +5822,7 @@
       </w:r>
     </w:p>
   </w:comment>
-  <w:comment w:id="128" w:author="Anonymous" w:date="2023-05-09T11:36:00Z" w:initials="">
+  <w:comment w:id="131" w:author="Anonymous" w:date="2023-05-09T11:36:00Z" w:initials="">
     <w:p>
       <w:pPr>
         <w:pStyle w:val="Default"/>
@@ -5784,7 +5840,7 @@
       </w:r>
     </w:p>
   </w:comment>
-  <w:comment w:id="135" w:author="Anonymous" w:date="2023-05-09T11:37:00Z" w:initials="">
+  <w:comment w:id="138" w:author="Anonymous" w:date="2023-05-09T11:37:00Z" w:initials="">
     <w:p>
       <w:pPr>
         <w:pStyle w:val="Default"/>
@@ -5802,7 +5858,7 @@
       </w:r>
     </w:p>
   </w:comment>
-  <w:comment w:id="148" w:author="Anonymous" w:date="2023-05-09T11:39:00Z" w:initials="">
+  <w:comment w:id="151" w:author="Anonymous" w:date="2023-05-09T11:39:00Z" w:initials="">
     <w:p>
       <w:pPr>
         <w:pStyle w:val="Default"/>
@@ -5820,7 +5876,7 @@
       </w:r>
     </w:p>
   </w:comment>
-  <w:comment w:id="152" w:author="Anonymous" w:date="2023-05-09T11:40:00Z" w:initials="">
+  <w:comment w:id="155" w:author="Anonymous" w:date="2023-05-09T11:40:00Z" w:initials="">
     <w:p>
       <w:pPr>
         <w:pStyle w:val="Default"/>
@@ -5838,7 +5894,7 @@
       </w:r>
     </w:p>
   </w:comment>
-  <w:comment w:id="161" w:author="Anonymous" w:date="2023-05-09T11:46:00Z" w:initials="">
+  <w:comment w:id="164" w:author="Anonymous" w:date="2023-05-09T11:46:00Z" w:initials="">
     <w:p>
       <w:pPr>
         <w:pStyle w:val="Default"/>
@@ -5856,7 +5912,7 @@
       </w:r>
     </w:p>
   </w:comment>
-  <w:comment w:id="162" w:author="Gabriel Nakamura" w:date="2023-05-18T12:14:00Z" w:initials="GN">
+  <w:comment w:id="165" w:author="Gabriel Nakamura" w:date="2023-05-18T12:14:00Z" w:initials="GN">
     <w:p>
       <w:r>
         <w:rPr>
@@ -5873,7 +5929,7 @@
       </w:r>
     </w:p>
   </w:comment>
-  <w:comment w:id="191" w:author="Anonymous" w:date="2023-05-09T11:50:00Z" w:initials="">
+  <w:comment w:id="194" w:author="Anonymous" w:date="2023-05-09T11:50:00Z" w:initials="">
     <w:p>
       <w:pPr>
         <w:pStyle w:val="Default"/>
@@ -5891,7 +5947,7 @@
       </w:r>
     </w:p>
   </w:comment>
-  <w:comment w:id="209" w:author="Anonymous" w:date="2023-05-09T11:52:00Z" w:initials="">
+  <w:comment w:id="212" w:author="Anonymous" w:date="2023-05-09T11:52:00Z" w:initials="">
     <w:p>
       <w:pPr>
         <w:pStyle w:val="Default"/>
@@ -5909,7 +5965,7 @@
       </w:r>
     </w:p>
   </w:comment>
-  <w:comment w:id="222" w:author="Anonymous" w:date="2023-05-09T11:53:00Z" w:initials="">
+  <w:comment w:id="225" w:author="Anonymous" w:date="2023-05-09T11:53:00Z" w:initials="">
     <w:p>
       <w:pPr>
         <w:pStyle w:val="Default"/>
@@ -5927,7 +5983,7 @@
       </w:r>
     </w:p>
   </w:comment>
-  <w:comment w:id="230" w:author="Anonymous" w:date="2023-05-09T11:53:00Z" w:initials="">
+  <w:comment w:id="233" w:author="Anonymous" w:date="2023-05-09T11:53:00Z" w:initials="">
     <w:p>
       <w:pPr>
         <w:pStyle w:val="Default"/>
@@ -5945,7 +6001,7 @@
       </w:r>
     </w:p>
   </w:comment>
-  <w:comment w:id="243" w:author="Anonymous" w:date="2023-05-09T11:54:00Z" w:initials="">
+  <w:comment w:id="246" w:author="Anonymous" w:date="2023-05-09T11:54:00Z" w:initials="">
     <w:p>
       <w:pPr>
         <w:pStyle w:val="Default"/>
@@ -5963,7 +6019,7 @@
       </w:r>
     </w:p>
   </w:comment>
-  <w:comment w:id="254" w:author="Anonymous" w:date="2023-05-09T11:56:00Z" w:initials="">
+  <w:comment w:id="257" w:author="Anonymous" w:date="2023-05-09T11:56:00Z" w:initials="">
     <w:p>
       <w:pPr>
         <w:pStyle w:val="Default"/>

</xml_diff>